<commit_message>
Final report done* except ER & SCHEMA
old version of diagrams used
</commit_message>
<xml_diff>
--- a/Final_Report-Driftr.docx
+++ b/Final_Report-Driftr.docx
@@ -687,7 +687,7 @@
           <w:r>
             <w:fldChar w:fldCharType="separate"/>
           </w:r>
-          <w:hyperlink w:anchor="_Toc412147422" w:history="1">
+          <w:hyperlink w:anchor="_Toc412153563" w:history="1">
             <w:r>
               <w:rPr>
                 <w:rStyle w:val="Hyperlink"/>
@@ -714,7 +714,7 @@
                 <w:noProof/>
                 <w:webHidden/>
               </w:rPr>
-              <w:instrText xml:space="preserve"> PAGEREF _Toc412147422 \h </w:instrText>
+              <w:instrText xml:space="preserve"> PAGEREF _Toc412153563 \h </w:instrText>
             </w:r>
             <w:r>
               <w:rPr>
@@ -756,7 +756,7 @@
               <w:noProof/>
             </w:rPr>
           </w:pPr>
-          <w:hyperlink w:anchor="_Toc412147423" w:history="1">
+          <w:hyperlink w:anchor="_Toc412153564" w:history="1">
             <w:r>
               <w:rPr>
                 <w:rStyle w:val="Hyperlink"/>
@@ -783,7 +783,7 @@
                 <w:noProof/>
                 <w:webHidden/>
               </w:rPr>
-              <w:instrText xml:space="preserve"> PAGEREF _Toc412147423 \h </w:instrText>
+              <w:instrText xml:space="preserve"> PAGEREF _Toc412153564 \h </w:instrText>
             </w:r>
             <w:r>
               <w:rPr>
@@ -825,7 +825,7 @@
               <w:noProof/>
             </w:rPr>
           </w:pPr>
-          <w:hyperlink w:anchor="_Toc412147424" w:history="1">
+          <w:hyperlink w:anchor="_Toc412153565" w:history="1">
             <w:r>
               <w:rPr>
                 <w:rStyle w:val="Hyperlink"/>
@@ -852,7 +852,7 @@
                 <w:noProof/>
                 <w:webHidden/>
               </w:rPr>
-              <w:instrText xml:space="preserve"> PAGEREF _Toc412147424 \h </w:instrText>
+              <w:instrText xml:space="preserve"> PAGEREF _Toc412153565 \h </w:instrText>
             </w:r>
             <w:r>
               <w:rPr>
@@ -894,7 +894,7 @@
               <w:noProof/>
             </w:rPr>
           </w:pPr>
-          <w:hyperlink w:anchor="_Toc412147425" w:history="1">
+          <w:hyperlink w:anchor="_Toc412153566" w:history="1">
             <w:r>
               <w:rPr>
                 <w:rStyle w:val="Hyperlink"/>
@@ -921,7 +921,7 @@
                 <w:noProof/>
                 <w:webHidden/>
               </w:rPr>
-              <w:instrText xml:space="preserve"> PAGEREF _Toc412147425 \h </w:instrText>
+              <w:instrText xml:space="preserve"> PAGEREF _Toc412153566 \h </w:instrText>
             </w:r>
             <w:r>
               <w:rPr>
@@ -963,7 +963,7 @@
               <w:noProof/>
             </w:rPr>
           </w:pPr>
-          <w:hyperlink w:anchor="_Toc412147426" w:history="1">
+          <w:hyperlink w:anchor="_Toc412153567" w:history="1">
             <w:r>
               <w:rPr>
                 <w:rStyle w:val="Hyperlink"/>
@@ -990,7 +990,7 @@
                 <w:noProof/>
                 <w:webHidden/>
               </w:rPr>
-              <w:instrText xml:space="preserve"> PAGEREF _Toc412147426 \h </w:instrText>
+              <w:instrText xml:space="preserve"> PAGEREF _Toc412153567 \h </w:instrText>
             </w:r>
             <w:r>
               <w:rPr>
@@ -1028,10 +1028,11 @@
               <w:tab w:val="right" w:leader="dot" w:pos="9350"/>
             </w:tabs>
             <w:rPr>
+              <w:rFonts w:eastAsiaTheme="minorEastAsia"/>
               <w:noProof/>
             </w:rPr>
           </w:pPr>
-          <w:hyperlink w:anchor="_Toc412147427" w:history="1">
+          <w:hyperlink w:anchor="_Toc412153568" w:history="1">
             <w:r>
               <w:rPr>
                 <w:rStyle w:val="Hyperlink"/>
@@ -1058,7 +1059,7 @@
                 <w:noProof/>
                 <w:webHidden/>
               </w:rPr>
-              <w:instrText xml:space="preserve"> PAGEREF _Toc412147427 \h </w:instrText>
+              <w:instrText xml:space="preserve"> PAGEREF _Toc412153568 \h </w:instrText>
             </w:r>
             <w:r>
               <w:rPr>
@@ -1096,10 +1097,11 @@
               <w:tab w:val="right" w:leader="dot" w:pos="9350"/>
             </w:tabs>
             <w:rPr>
+              <w:rFonts w:eastAsiaTheme="minorEastAsia"/>
               <w:noProof/>
             </w:rPr>
           </w:pPr>
-          <w:hyperlink w:anchor="_Toc412147428" w:history="1">
+          <w:hyperlink w:anchor="_Toc412153569" w:history="1">
             <w:r>
               <w:rPr>
                 <w:rStyle w:val="Hyperlink"/>
@@ -1126,7 +1128,7 @@
                 <w:noProof/>
                 <w:webHidden/>
               </w:rPr>
-              <w:instrText xml:space="preserve"> PAGEREF _Toc412147428 \h </w:instrText>
+              <w:instrText xml:space="preserve"> PAGEREF _Toc412153569 \h </w:instrText>
             </w:r>
             <w:r>
               <w:rPr>
@@ -1168,7 +1170,7 @@
               <w:noProof/>
             </w:rPr>
           </w:pPr>
-          <w:hyperlink w:anchor="_Toc412147429" w:history="1">
+          <w:hyperlink w:anchor="_Toc412153570" w:history="1">
             <w:r>
               <w:rPr>
                 <w:rStyle w:val="Hyperlink"/>
@@ -1195,7 +1197,7 @@
                 <w:noProof/>
                 <w:webHidden/>
               </w:rPr>
-              <w:instrText xml:space="preserve"> PAGEREF _Toc412147429 \h </w:instrText>
+              <w:instrText xml:space="preserve"> PAGEREF _Toc412153570 \h </w:instrText>
             </w:r>
             <w:r>
               <w:rPr>
@@ -1237,7 +1239,7 @@
               <w:noProof/>
             </w:rPr>
           </w:pPr>
-          <w:hyperlink w:anchor="_Toc412147430" w:history="1">
+          <w:hyperlink w:anchor="_Toc412153571" w:history="1">
             <w:r>
               <w:rPr>
                 <w:rStyle w:val="Hyperlink"/>
@@ -1264,7 +1266,7 @@
                 <w:noProof/>
                 <w:webHidden/>
               </w:rPr>
-              <w:instrText xml:space="preserve"> PAGEREF _Toc412147430 \h </w:instrText>
+              <w:instrText xml:space="preserve"> PAGEREF _Toc412153571 \h </w:instrText>
             </w:r>
             <w:r>
               <w:rPr>
@@ -1285,6 +1287,282 @@
                 <w:webHidden/>
               </w:rPr>
               <w:t>6</w:t>
+            </w:r>
+            <w:r>
+              <w:rPr>
+                <w:noProof/>
+                <w:webHidden/>
+              </w:rPr>
+              <w:fldChar w:fldCharType="end"/>
+            </w:r>
+          </w:hyperlink>
+        </w:p>
+        <w:p>
+          <w:pPr>
+            <w:pStyle w:val="TOC2"/>
+            <w:tabs>
+              <w:tab w:val="right" w:leader="dot" w:pos="9350"/>
+            </w:tabs>
+            <w:rPr>
+              <w:rFonts w:eastAsiaTheme="minorEastAsia"/>
+              <w:noProof/>
+            </w:rPr>
+          </w:pPr>
+          <w:hyperlink w:anchor="_Toc412153572" w:history="1">
+            <w:r>
+              <w:rPr>
+                <w:rStyle w:val="Hyperlink"/>
+                <w:noProof/>
+              </w:rPr>
+              <w:t>Security Precautions</w:t>
+            </w:r>
+            <w:r>
+              <w:rPr>
+                <w:noProof/>
+                <w:webHidden/>
+              </w:rPr>
+              <w:tab/>
+            </w:r>
+            <w:r>
+              <w:rPr>
+                <w:noProof/>
+                <w:webHidden/>
+              </w:rPr>
+              <w:fldChar w:fldCharType="begin"/>
+            </w:r>
+            <w:r>
+              <w:rPr>
+                <w:noProof/>
+                <w:webHidden/>
+              </w:rPr>
+              <w:instrText xml:space="preserve"> PAGEREF _Toc412153572 \h </w:instrText>
+            </w:r>
+            <w:r>
+              <w:rPr>
+                <w:noProof/>
+                <w:webHidden/>
+              </w:rPr>
+            </w:r>
+            <w:r>
+              <w:rPr>
+                <w:noProof/>
+                <w:webHidden/>
+              </w:rPr>
+              <w:fldChar w:fldCharType="separate"/>
+            </w:r>
+            <w:r>
+              <w:rPr>
+                <w:noProof/>
+                <w:webHidden/>
+              </w:rPr>
+              <w:t>6</w:t>
+            </w:r>
+            <w:r>
+              <w:rPr>
+                <w:noProof/>
+                <w:webHidden/>
+              </w:rPr>
+              <w:fldChar w:fldCharType="end"/>
+            </w:r>
+          </w:hyperlink>
+        </w:p>
+        <w:p>
+          <w:pPr>
+            <w:pStyle w:val="TOC2"/>
+            <w:tabs>
+              <w:tab w:val="right" w:leader="dot" w:pos="9350"/>
+            </w:tabs>
+            <w:rPr>
+              <w:rFonts w:eastAsiaTheme="minorEastAsia"/>
+              <w:noProof/>
+            </w:rPr>
+          </w:pPr>
+          <w:hyperlink w:anchor="_Toc412153573" w:history="1">
+            <w:r>
+              <w:rPr>
+                <w:rStyle w:val="Hyperlink"/>
+                <w:noProof/>
+              </w:rPr>
+              <w:t>Data Integrity</w:t>
+            </w:r>
+            <w:r>
+              <w:rPr>
+                <w:noProof/>
+                <w:webHidden/>
+              </w:rPr>
+              <w:tab/>
+            </w:r>
+            <w:r>
+              <w:rPr>
+                <w:noProof/>
+                <w:webHidden/>
+              </w:rPr>
+              <w:fldChar w:fldCharType="begin"/>
+            </w:r>
+            <w:r>
+              <w:rPr>
+                <w:noProof/>
+                <w:webHidden/>
+              </w:rPr>
+              <w:instrText xml:space="preserve"> PAGEREF _Toc412153573 \h </w:instrText>
+            </w:r>
+            <w:r>
+              <w:rPr>
+                <w:noProof/>
+                <w:webHidden/>
+              </w:rPr>
+            </w:r>
+            <w:r>
+              <w:rPr>
+                <w:noProof/>
+                <w:webHidden/>
+              </w:rPr>
+              <w:fldChar w:fldCharType="separate"/>
+            </w:r>
+            <w:r>
+              <w:rPr>
+                <w:noProof/>
+                <w:webHidden/>
+              </w:rPr>
+              <w:t>6</w:t>
+            </w:r>
+            <w:r>
+              <w:rPr>
+                <w:noProof/>
+                <w:webHidden/>
+              </w:rPr>
+              <w:fldChar w:fldCharType="end"/>
+            </w:r>
+          </w:hyperlink>
+        </w:p>
+        <w:p>
+          <w:pPr>
+            <w:pStyle w:val="TOC2"/>
+            <w:tabs>
+              <w:tab w:val="right" w:leader="dot" w:pos="9350"/>
+            </w:tabs>
+            <w:rPr>
+              <w:rFonts w:eastAsiaTheme="minorEastAsia"/>
+              <w:noProof/>
+            </w:rPr>
+          </w:pPr>
+          <w:hyperlink w:anchor="_Toc412153574" w:history="1">
+            <w:r>
+              <w:rPr>
+                <w:rStyle w:val="Hyperlink"/>
+                <w:noProof/>
+              </w:rPr>
+              <w:t>7 Stored Procedures</w:t>
+            </w:r>
+            <w:r>
+              <w:rPr>
+                <w:noProof/>
+                <w:webHidden/>
+              </w:rPr>
+              <w:tab/>
+            </w:r>
+            <w:r>
+              <w:rPr>
+                <w:noProof/>
+                <w:webHidden/>
+              </w:rPr>
+              <w:fldChar w:fldCharType="begin"/>
+            </w:r>
+            <w:r>
+              <w:rPr>
+                <w:noProof/>
+                <w:webHidden/>
+              </w:rPr>
+              <w:instrText xml:space="preserve"> PAGEREF _Toc412153574 \h </w:instrText>
+            </w:r>
+            <w:r>
+              <w:rPr>
+                <w:noProof/>
+                <w:webHidden/>
+              </w:rPr>
+            </w:r>
+            <w:r>
+              <w:rPr>
+                <w:noProof/>
+                <w:webHidden/>
+              </w:rPr>
+              <w:fldChar w:fldCharType="separate"/>
+            </w:r>
+            <w:r>
+              <w:rPr>
+                <w:noProof/>
+                <w:webHidden/>
+              </w:rPr>
+              <w:t>7</w:t>
+            </w:r>
+            <w:r>
+              <w:rPr>
+                <w:noProof/>
+                <w:webHidden/>
+              </w:rPr>
+              <w:fldChar w:fldCharType="end"/>
+            </w:r>
+          </w:hyperlink>
+        </w:p>
+        <w:p>
+          <w:pPr>
+            <w:pStyle w:val="TOC2"/>
+            <w:tabs>
+              <w:tab w:val="right" w:leader="dot" w:pos="9350"/>
+            </w:tabs>
+            <w:rPr>
+              <w:rFonts w:eastAsiaTheme="minorEastAsia"/>
+              <w:noProof/>
+            </w:rPr>
+          </w:pPr>
+          <w:hyperlink w:anchor="_Toc412153575" w:history="1">
+            <w:r>
+              <w:rPr>
+                <w:rStyle w:val="Hyperlink"/>
+                <w:noProof/>
+              </w:rPr>
+              <w:t>Indexes</w:t>
+            </w:r>
+            <w:r>
+              <w:rPr>
+                <w:noProof/>
+                <w:webHidden/>
+              </w:rPr>
+              <w:tab/>
+            </w:r>
+            <w:r>
+              <w:rPr>
+                <w:noProof/>
+                <w:webHidden/>
+              </w:rPr>
+              <w:fldChar w:fldCharType="begin"/>
+            </w:r>
+            <w:r>
+              <w:rPr>
+                <w:noProof/>
+                <w:webHidden/>
+              </w:rPr>
+              <w:instrText xml:space="preserve"> PAGEREF _Toc412153575 \h </w:instrText>
+            </w:r>
+            <w:r>
+              <w:rPr>
+                <w:noProof/>
+                <w:webHidden/>
+              </w:rPr>
+            </w:r>
+            <w:r>
+              <w:rPr>
+                <w:noProof/>
+                <w:webHidden/>
+              </w:rPr>
+              <w:fldChar w:fldCharType="separate"/>
+            </w:r>
+            <w:r>
+              <w:rPr>
+                <w:noProof/>
+                <w:webHidden/>
+              </w:rPr>
+              <w:t>8</w:t>
             </w:r>
             <w:r>
               <w:rPr>
@@ -1306,13 +1584,13 @@
               <w:noProof/>
             </w:rPr>
           </w:pPr>
-          <w:hyperlink w:anchor="_Toc412147431" w:history="1">
+          <w:hyperlink w:anchor="_Toc412153576" w:history="1">
             <w:r>
               <w:rPr>
                 <w:rStyle w:val="Hyperlink"/>
                 <w:noProof/>
               </w:rPr>
-              <w:t>5 Key Stakeholders</w:t>
+              <w:t>7 Key Stakeholders</w:t>
             </w:r>
             <w:r>
               <w:rPr>
@@ -1333,7 +1611,7 @@
                 <w:noProof/>
                 <w:webHidden/>
               </w:rPr>
-              <w:instrText xml:space="preserve"> PAGEREF _Toc412147431 \h </w:instrText>
+              <w:instrText xml:space="preserve"> PAGEREF _Toc412153576 \h </w:instrText>
             </w:r>
             <w:r>
               <w:rPr>
@@ -1353,7 +1631,7 @@
                 <w:noProof/>
                 <w:webHidden/>
               </w:rPr>
-              <w:t>6</w:t>
+              <w:t>8</w:t>
             </w:r>
             <w:r>
               <w:rPr>
@@ -1375,13 +1653,13 @@
               <w:noProof/>
             </w:rPr>
           </w:pPr>
-          <w:hyperlink w:anchor="_Toc412147432" w:history="1">
+          <w:hyperlink w:anchor="_Toc412153577" w:history="1">
             <w:r>
               <w:rPr>
                 <w:rStyle w:val="Hyperlink"/>
                 <w:noProof/>
               </w:rPr>
-              <w:t>6 Glossary</w:t>
+              <w:t>8 Glossary</w:t>
             </w:r>
             <w:r>
               <w:rPr>
@@ -1402,7 +1680,7 @@
                 <w:noProof/>
                 <w:webHidden/>
               </w:rPr>
-              <w:instrText xml:space="preserve"> PAGEREF _Toc412147432 \h </w:instrText>
+              <w:instrText xml:space="preserve"> PAGEREF _Toc412153577 \h </w:instrText>
             </w:r>
             <w:r>
               <w:rPr>
@@ -1422,7 +1700,214 @@
                 <w:noProof/>
                 <w:webHidden/>
               </w:rPr>
-              <w:t>6</w:t>
+              <w:t>8</w:t>
+            </w:r>
+            <w:r>
+              <w:rPr>
+                <w:noProof/>
+                <w:webHidden/>
+              </w:rPr>
+              <w:fldChar w:fldCharType="end"/>
+            </w:r>
+          </w:hyperlink>
+        </w:p>
+        <w:p>
+          <w:pPr>
+            <w:pStyle w:val="TOC1"/>
+            <w:tabs>
+              <w:tab w:val="right" w:leader="dot" w:pos="9350"/>
+            </w:tabs>
+            <w:rPr>
+              <w:rFonts w:eastAsiaTheme="minorEastAsia"/>
+              <w:noProof/>
+            </w:rPr>
+          </w:pPr>
+          <w:hyperlink w:anchor="_Toc412153578" w:history="1">
+            <w:r>
+              <w:rPr>
+                <w:rStyle w:val="Hyperlink"/>
+                <w:noProof/>
+              </w:rPr>
+              <w:t>Appendix</w:t>
+            </w:r>
+            <w:r>
+              <w:rPr>
+                <w:noProof/>
+                <w:webHidden/>
+              </w:rPr>
+              <w:tab/>
+            </w:r>
+            <w:r>
+              <w:rPr>
+                <w:noProof/>
+                <w:webHidden/>
+              </w:rPr>
+              <w:fldChar w:fldCharType="begin"/>
+            </w:r>
+            <w:r>
+              <w:rPr>
+                <w:noProof/>
+                <w:webHidden/>
+              </w:rPr>
+              <w:instrText xml:space="preserve"> PAGEREF _Toc412153578 \h </w:instrText>
+            </w:r>
+            <w:r>
+              <w:rPr>
+                <w:noProof/>
+                <w:webHidden/>
+              </w:rPr>
+            </w:r>
+            <w:r>
+              <w:rPr>
+                <w:noProof/>
+                <w:webHidden/>
+              </w:rPr>
+              <w:fldChar w:fldCharType="separate"/>
+            </w:r>
+            <w:r>
+              <w:rPr>
+                <w:noProof/>
+                <w:webHidden/>
+              </w:rPr>
+              <w:t>10</w:t>
+            </w:r>
+            <w:r>
+              <w:rPr>
+                <w:noProof/>
+                <w:webHidden/>
+              </w:rPr>
+              <w:fldChar w:fldCharType="end"/>
+            </w:r>
+          </w:hyperlink>
+        </w:p>
+        <w:p>
+          <w:pPr>
+            <w:pStyle w:val="TOC2"/>
+            <w:tabs>
+              <w:tab w:val="right" w:leader="dot" w:pos="9350"/>
+            </w:tabs>
+            <w:rPr>
+              <w:rFonts w:eastAsiaTheme="minorEastAsia"/>
+              <w:noProof/>
+            </w:rPr>
+          </w:pPr>
+          <w:hyperlink w:anchor="_Toc412153579" w:history="1">
+            <w:r>
+              <w:rPr>
+                <w:rStyle w:val="Hyperlink"/>
+                <w:noProof/>
+              </w:rPr>
+              <w:t>Entity – Relationship Diagram</w:t>
+            </w:r>
+            <w:r>
+              <w:rPr>
+                <w:noProof/>
+                <w:webHidden/>
+              </w:rPr>
+              <w:tab/>
+            </w:r>
+            <w:r>
+              <w:rPr>
+                <w:noProof/>
+                <w:webHidden/>
+              </w:rPr>
+              <w:fldChar w:fldCharType="begin"/>
+            </w:r>
+            <w:r>
+              <w:rPr>
+                <w:noProof/>
+                <w:webHidden/>
+              </w:rPr>
+              <w:instrText xml:space="preserve"> PAGEREF _Toc412153579 \h </w:instrText>
+            </w:r>
+            <w:r>
+              <w:rPr>
+                <w:noProof/>
+                <w:webHidden/>
+              </w:rPr>
+            </w:r>
+            <w:r>
+              <w:rPr>
+                <w:noProof/>
+                <w:webHidden/>
+              </w:rPr>
+              <w:fldChar w:fldCharType="separate"/>
+            </w:r>
+            <w:r>
+              <w:rPr>
+                <w:noProof/>
+                <w:webHidden/>
+              </w:rPr>
+              <w:t>10</w:t>
+            </w:r>
+            <w:r>
+              <w:rPr>
+                <w:noProof/>
+                <w:webHidden/>
+              </w:rPr>
+              <w:fldChar w:fldCharType="end"/>
+            </w:r>
+          </w:hyperlink>
+        </w:p>
+        <w:p>
+          <w:pPr>
+            <w:pStyle w:val="TOC2"/>
+            <w:tabs>
+              <w:tab w:val="right" w:leader="dot" w:pos="9350"/>
+            </w:tabs>
+            <w:rPr>
+              <w:rFonts w:eastAsiaTheme="minorEastAsia"/>
+              <w:noProof/>
+            </w:rPr>
+          </w:pPr>
+          <w:hyperlink w:anchor="_Toc412153580" w:history="1">
+            <w:r>
+              <w:rPr>
+                <w:rStyle w:val="Hyperlink"/>
+                <w:noProof/>
+              </w:rPr>
+              <w:t>Relational Schema</w:t>
+            </w:r>
+            <w:r>
+              <w:rPr>
+                <w:noProof/>
+                <w:webHidden/>
+              </w:rPr>
+              <w:tab/>
+            </w:r>
+            <w:r>
+              <w:rPr>
+                <w:noProof/>
+                <w:webHidden/>
+              </w:rPr>
+              <w:fldChar w:fldCharType="begin"/>
+            </w:r>
+            <w:r>
+              <w:rPr>
+                <w:noProof/>
+                <w:webHidden/>
+              </w:rPr>
+              <w:instrText xml:space="preserve"> PAGEREF _Toc412153580 \h </w:instrText>
+            </w:r>
+            <w:r>
+              <w:rPr>
+                <w:noProof/>
+                <w:webHidden/>
+              </w:rPr>
+            </w:r>
+            <w:r>
+              <w:rPr>
+                <w:noProof/>
+                <w:webHidden/>
+              </w:rPr>
+              <w:fldChar w:fldCharType="separate"/>
+            </w:r>
+            <w:r>
+              <w:rPr>
+                <w:noProof/>
+                <w:webHidden/>
+              </w:rPr>
+              <w:t>11</w:t>
             </w:r>
             <w:r>
               <w:rPr>
@@ -1446,31 +1931,33 @@
       </w:sdtContent>
     </w:sdt>
     <w:p/>
-    <w:p/>
-    <w:p/>
-    <w:p/>
-    <w:p/>
-    <w:p/>
-    <w:p/>
-    <w:p/>
-    <w:p/>
-    <w:p/>
-    <w:p/>
-    <w:p/>
-    <w:p/>
-    <w:p/>
-    <w:p/>
-    <w:p/>
     <w:p>
+      <w:bookmarkStart w:id="0" w:name="_GoBack"/>
+      <w:bookmarkEnd w:id="0"/>
+    </w:p>
+    <w:p/>
+    <w:p/>
+    <w:p/>
+    <w:p/>
+    <w:p/>
+    <w:p/>
+    <w:p/>
+    <w:p/>
+    <w:p/>
+    <w:p/>
+    <w:p/>
+    <w:p/>
+    <w:p/>
+    <w:p/>
+    <w:p>
       <w:pPr>
         <w:pStyle w:val="Heading1"/>
       </w:pPr>
-      <w:bookmarkStart w:id="0" w:name="_Toc412147422"/>
-      <w:r>
-        <w:lastRenderedPageBreak/>
+      <w:bookmarkStart w:id="1" w:name="_Toc412153563"/>
+      <w:r>
         <w:t>Version Information</w:t>
       </w:r>
-      <w:bookmarkEnd w:id="0"/>
+      <w:bookmarkEnd w:id="1"/>
     </w:p>
     <w:tbl>
       <w:tblPr>
@@ -1556,7 +2043,7 @@
       <w:pPr>
         <w:pStyle w:val="Heading1"/>
       </w:pPr>
-      <w:bookmarkStart w:id="1" w:name="_Toc412147423"/>
+      <w:bookmarkStart w:id="2" w:name="_Toc412153564"/>
       <w:r>
         <w:t xml:space="preserve">1 </w:t>
       </w:r>
@@ -1565,46 +2052,54 @@
       </w:r>
       <w:r>
         <w:t>Summary</w:t>
-      </w:r>
-      <w:bookmarkEnd w:id="1"/>
-    </w:p>
-    <w:p>
-      <w:pPr>
-        <w:spacing w:line="276" w:lineRule="auto"/>
-      </w:pPr>
-      <w:r>
-        <w:t xml:space="preserve">This document describes the final report beginning with a description of the initial problem that this project aims to solve. Following this introduction, the problem solution, challenges of that solution, and database design summary. After the solution is presented, the strengths and weaknesses of the design are analyzed and discussed. Included at the end of this report is an appendix containing the final entity-relationship model and </w:t>
-      </w:r>
-      <w:r>
-        <w:t>the final relationship schema for the system. Also present are a glossar</w:t>
-      </w:r>
-      <w:r>
-        <w:t>y and a</w:t>
-      </w:r>
-      <w:r>
-        <w:t xml:space="preserve"> list of </w:t>
-      </w:r>
-      <w:r>
-        <w:t>key stakeholders in the project.</w:t>
-      </w:r>
-    </w:p>
-    <w:p/>
-    <w:p/>
-    <w:p>
-      <w:pPr>
-        <w:pStyle w:val="Heading1"/>
-      </w:pPr>
-      <w:bookmarkStart w:id="2" w:name="_Toc412147424"/>
-      <w:r>
-        <w:t xml:space="preserve">2 </w:t>
-      </w:r>
-      <w:r>
-        <w:t>Introduction</w:t>
       </w:r>
       <w:bookmarkEnd w:id="2"/>
     </w:p>
     <w:p>
       <w:pPr>
+        <w:spacing w:line="276" w:lineRule="auto"/>
+      </w:pPr>
+      <w:r>
+        <w:t xml:space="preserve">This document describes the final report beginning with a description of the initial problem that this project aims to solve. Following this introduction, the problem solution, challenges of that solution, and database design summary. After the solution is presented, the strengths and weaknesses of the design are analyzed and discussed. Included at the end of this report is an appendix containing the final entity-relationship model and </w:t>
+      </w:r>
+      <w:r>
+        <w:t xml:space="preserve">the final relationship schema for the </w:t>
+      </w:r>
+      <w:proofErr w:type="gramStart"/>
+      <w:r>
+        <w:t>system.</w:t>
+      </w:r>
+      <w:proofErr w:type="gramEnd"/>
+      <w:r>
+        <w:t xml:space="preserve"> Also present are a glossar</w:t>
+      </w:r>
+      <w:r>
+        <w:t>y and a</w:t>
+      </w:r>
+      <w:r>
+        <w:t xml:space="preserve"> list of </w:t>
+      </w:r>
+      <w:r>
+        <w:t>key stakeholders in the project.</w:t>
+      </w:r>
+    </w:p>
+    <w:p/>
+    <w:p/>
+    <w:p>
+      <w:pPr>
+        <w:pStyle w:val="Heading1"/>
+      </w:pPr>
+      <w:bookmarkStart w:id="3" w:name="_Toc412153565"/>
+      <w:r>
+        <w:t xml:space="preserve">2 </w:t>
+      </w:r>
+      <w:r>
+        <w:t>Introduction</w:t>
+      </w:r>
+      <w:bookmarkEnd w:id="3"/>
+    </w:p>
+    <w:p>
+      <w:pPr>
         <w:pStyle w:val="NoSpacing"/>
         <w:spacing w:before="80" w:after="40" w:line="276" w:lineRule="auto"/>
       </w:pPr>
@@ -1633,20 +2128,18 @@
     <w:p/>
     <w:p/>
     <w:p/>
-    <w:p/>
-    <w:p/>
     <w:p>
       <w:pPr>
         <w:pStyle w:val="Heading1"/>
       </w:pPr>
-      <w:bookmarkStart w:id="3" w:name="_Toc412147425"/>
+      <w:bookmarkStart w:id="4" w:name="_Toc412153566"/>
       <w:r>
         <w:t xml:space="preserve">3 </w:t>
       </w:r>
       <w:r>
         <w:t>Problem Summary</w:t>
       </w:r>
-      <w:bookmarkEnd w:id="3"/>
+      <w:bookmarkEnd w:id="4"/>
     </w:p>
     <w:p>
       <w:pPr>
@@ -1964,36 +2457,9 @@
       <w:pPr>
         <w:pStyle w:val="Heading1"/>
       </w:pPr>
-      <w:bookmarkStart w:id="4" w:name="_Toc412147426"/>
+      <w:bookmarkStart w:id="5" w:name="_Toc412153567"/>
       <w:r>
         <w:t xml:space="preserve">4 Solution </w:t>
-      </w:r>
-      <w:r>
-        <w:t>Summary</w:t>
-      </w:r>
-      <w:bookmarkEnd w:id="4"/>
-    </w:p>
-    <w:p>
-      <w:r>
-        <w:t xml:space="preserve">The solution developed by the Driftr team was to implement the user interface </w:t>
-      </w:r>
-      <w:r>
-        <w:t xml:space="preserve">as a web application connected </w:t>
-      </w:r>
-      <w:r>
-        <w:t>to Microsoft SQL Server 2012 to st</w:t>
-      </w:r>
-      <w:r>
-        <w:t>ore all of the user information.</w:t>
-      </w:r>
-    </w:p>
-    <w:p>
-      <w:pPr>
-        <w:pStyle w:val="Heading2"/>
-      </w:pPr>
-      <w:bookmarkStart w:id="5" w:name="_Toc412147427"/>
-      <w:r>
-        <w:t xml:space="preserve">Front-End </w:t>
       </w:r>
       <w:r>
         <w:t>Summary</w:t>
@@ -2002,223 +2468,473 @@
     </w:p>
     <w:p>
       <w:r>
-        <w:t xml:space="preserve">The </w:t>
-      </w:r>
-      <w:r>
-        <w:t xml:space="preserve">web-based user interface was created with the intention of keeping navigation simple and prioritizing fast access to all of the core user data to cater to the target market’s preference for speed. </w:t>
-      </w:r>
-      <w:r>
-        <w:t>The website is divided into only a few different pages, navigable by the menu bar at the top of every page.</w:t>
-      </w:r>
-      <w:r>
-        <w:t xml:space="preserve"> Insertion, alteration, and deletion operations for events, vehicles, and other constructs are easily accessed from their appropriate page. </w:t>
+        <w:t xml:space="preserve">The solution developed by the Driftr team was to implement the user interface </w:t>
+      </w:r>
+      <w:r>
+        <w:t xml:space="preserve">as a web application connected </w:t>
+      </w:r>
+      <w:r>
+        <w:t>to Microsoft SQL Server 2012 to st</w:t>
+      </w:r>
+      <w:r>
+        <w:t>ore all of the user information.</w:t>
       </w:r>
     </w:p>
     <w:p>
-      <w:r>
-        <w:t xml:space="preserve">When the user navigates to the Driftr website they will be presented with a log in page requesting a username and password. Registration is located via a button on the menu bar and requires a name in addition to username and password. Once logged in, the user is taken to the “dashboard” panel and presented with a summary of their vehicles, events, and friends. </w:t>
-      </w:r>
-    </w:p>
-    <w:p>
-      <w:r>
-        <w:t>The events page shows a list of existing events, and allows a user to join events they are eligible for, along with an edit button for events they have created. At the bottom of the page is a form to create a new event.</w:t>
-      </w:r>
-    </w:p>
-    <w:p>
-      <w:r>
-        <w:t>The locations page features a map with the current locations marked on it, as well as a list of the current locations, and an entry field for new events.</w:t>
-      </w:r>
-    </w:p>
-    <w:p>
-      <w:r>
-        <w:t>The cars page shows a list of the user’s cars as well as an entry form for adding additional vehicles.</w:t>
-      </w:r>
-    </w:p>
-    <w:p>
-      <w:r>
-        <w:t>The friends page shows a list of the user’s friends as well as an entry form for adding additional friends.</w:t>
-      </w:r>
-    </w:p>
-    <w:p>
-      <w:r>
-        <w:t>The profile page shows the current email and name and allows the name and email to be updated.</w:t>
-      </w:r>
-    </w:p>
-    <w:p>
-      <w:r>
-        <w:t xml:space="preserve">A button to end the session and log out of the </w:t>
-      </w:r>
-      <w:r>
-        <w:t>website is also present on the m</w:t>
-      </w:r>
-      <w:r>
-        <w:t>enu bar.</w:t>
-      </w:r>
-    </w:p>
-    <w:p>
       <w:pPr>
         <w:pStyle w:val="Heading2"/>
       </w:pPr>
-      <w:bookmarkStart w:id="6" w:name="_Toc412147428"/>
-      <w:r>
-        <w:t>Back</w:t>
-      </w:r>
-      <w:r>
-        <w:t>-End Summary</w:t>
+      <w:bookmarkStart w:id="6" w:name="_Toc412153568"/>
+      <w:r>
+        <w:t xml:space="preserve">Front-End </w:t>
+      </w:r>
+      <w:r>
+        <w:t>Summary</w:t>
       </w:r>
       <w:bookmarkEnd w:id="6"/>
     </w:p>
     <w:p>
       <w:r>
-        <w:t>The UI accesses and displays</w:t>
-      </w:r>
-      <w:r>
-        <w:t xml:space="preserve"> data from the Driftr database, which includes tables tracking information about Users, Vehicles, Events, Event Participants and Preferences, Friends, and Locations. The web interface is only allowed to access the database with predefined proced</w:t>
-      </w:r>
-      <w:r>
-        <w:t>ures in order to enhance</w:t>
-      </w:r>
-      <w:r>
-        <w:t xml:space="preserve"> security. </w:t>
-      </w:r>
-      <w:r>
-        <w:t>The Driftr database is currently hosted on the Titan server of the Rose-Hulman Institute of Technology CSSE department, but will be wip</w:t>
-      </w:r>
-      <w:r>
-        <w:t>ed before the beginning of the s</w:t>
-      </w:r>
-      <w:r>
-        <w:t>pring 2015 quarter.</w:t>
-      </w:r>
-      <w:r>
-        <w:t xml:space="preserve"> The database is discussed in greater detail in the Database Summary section.</w:t>
+        <w:t xml:space="preserve">The </w:t>
+      </w:r>
+      <w:r>
+        <w:t xml:space="preserve">web-based user interface was created with the intention of keeping navigation simple and prioritizing fast access to all of the core user data to cater to the target market’s preference for speed. </w:t>
+      </w:r>
+      <w:r>
+        <w:t>The website is divided into only a few different pages, navigable by the menu bar at the top of every page.</w:t>
+      </w:r>
+      <w:r>
+        <w:t xml:space="preserve"> Insertion, alteration, and deletion operations for events, vehicles, and other constructs are easily accessed from their appropriate page. </w:t>
       </w:r>
     </w:p>
-    <w:p/>
-    <w:p/>
-    <w:p/>
     <w:p>
-      <w:pPr>
-        <w:pStyle w:val="Heading1"/>
-      </w:pPr>
-      <w:bookmarkStart w:id="7" w:name="_Toc412147429"/>
-      <w:r>
-        <w:lastRenderedPageBreak/>
-        <w:t>5 Project Challenges</w:t>
+      <w:r>
+        <w:t xml:space="preserve">When the user navigates to the Driftr website they will be presented with a log in page requesting a username and password. Registration is located via a button on the menu bar and requires a name in addition to username and password. Once logged in, the user is taken to the “dashboard” panel and presented with a summary of their vehicles, events, and friends. </w:t>
+      </w:r>
+    </w:p>
+    <w:p>
+      <w:r>
+        <w:t>The events page shows a list of existing events, and allows a user to join events they are eligible for, along with an edit button for events they have created. At the bottom of the page is a form to create a new event.</w:t>
+      </w:r>
+    </w:p>
+    <w:p>
+      <w:r>
+        <w:t>The locations page features a map with the current locations marked on it, as well as a list of the current locations, and an entry field for new events.</w:t>
+      </w:r>
+    </w:p>
+    <w:p>
+      <w:r>
+        <w:t>The cars page shows a list of the user’s cars as well as an entry form for adding additional vehicles.</w:t>
+      </w:r>
+    </w:p>
+    <w:p>
+      <w:r>
+        <w:t xml:space="preserve">The </w:t>
+      </w:r>
+      <w:proofErr w:type="gramStart"/>
+      <w:r>
+        <w:t>friends</w:t>
+      </w:r>
+      <w:proofErr w:type="gramEnd"/>
+      <w:r>
+        <w:t xml:space="preserve"> page shows a list of the user’s friends as well as an entry form for adding additional friends.</w:t>
+      </w:r>
+    </w:p>
+    <w:p>
+      <w:r>
+        <w:t>The profile page shows the current email and name and allows the name and email to be updated.</w:t>
+      </w:r>
+    </w:p>
+    <w:p>
+      <w:r>
+        <w:t xml:space="preserve">A button to end the session and log out of the </w:t>
+      </w:r>
+      <w:r>
+        <w:t>website is also present on the m</w:t>
+      </w:r>
+      <w:r>
+        <w:t>enu bar.</w:t>
+      </w:r>
+    </w:p>
+    <w:p>
+      <w:pPr>
+        <w:pStyle w:val="Heading2"/>
+      </w:pPr>
+      <w:bookmarkStart w:id="7" w:name="_Toc412153569"/>
+      <w:r>
+        <w:t>Back-End Summary</w:t>
       </w:r>
       <w:bookmarkEnd w:id="7"/>
     </w:p>
-    <w:p/>
-    <w:p/>
-    <w:p/>
-    <w:p/>
-    <w:p/>
-    <w:p/>
-    <w:p/>
-    <w:p/>
-    <w:p/>
-    <w:p/>
-    <w:p/>
-    <w:p/>
-    <w:p/>
-    <w:p/>
-    <w:p/>
-    <w:p/>
-    <w:p/>
-    <w:p/>
-    <w:p/>
-    <w:p/>
-    <w:p/>
-    <w:p/>
-    <w:p/>
-    <w:p/>
-    <w:p/>
-    <w:p/>
     <w:p>
+      <w:r>
+        <w:t>The UI accesses and displays</w:t>
+      </w:r>
+      <w:r>
+        <w:t xml:space="preserve"> data from the Driftr database, which includes tables tracking information about Users, Vehicles, Events, Event Participants and Preferences, Friends, and Locations. The web interface is only allowed to access the database with predefined proced</w:t>
+      </w:r>
+      <w:r>
+        <w:t>ures in order to enhance</w:t>
+      </w:r>
+      <w:r>
+        <w:t xml:space="preserve"> security. </w:t>
+      </w:r>
+      <w:r>
+        <w:t xml:space="preserve">The Driftr database is currently hosted on the Titan server of the Rose-Hulman Institute of </w:t>
+      </w:r>
+      <w:r>
+        <w:lastRenderedPageBreak/>
+        <w:t>Technology CSSE department, but will be wip</w:t>
+      </w:r>
+      <w:r>
+        <w:t>ed before the beginning of the s</w:t>
+      </w:r>
+      <w:r>
+        <w:t>pring 2015 quarter.</w:t>
+      </w:r>
+      <w:r>
+        <w:t xml:space="preserve"> The database is discussed in greater detail in the Database Summary section.</w:t>
+      </w:r>
+    </w:p>
+    <w:p/>
+    <w:p/>
+    <w:p/>
+    <w:p>
       <w:pPr>
         <w:pStyle w:val="Heading1"/>
       </w:pPr>
-      <w:bookmarkStart w:id="8" w:name="_Toc412147430"/>
-      <w:r>
-        <w:lastRenderedPageBreak/>
-        <w:t>6 Database Summary</w:t>
+      <w:bookmarkStart w:id="8" w:name="_Toc412153570"/>
+      <w:r>
+        <w:t>5 Project Challenges</w:t>
       </w:r>
       <w:bookmarkEnd w:id="8"/>
     </w:p>
     <w:p>
-      <w:r>
-        <w:t>The design is illustrated by an entity-Relationship model and relational schema included the appendix.</w:t>
-      </w:r>
+      <w:pPr>
+        <w:pStyle w:val="ListParagraph"/>
+        <w:spacing w:line="360" w:lineRule="auto"/>
+      </w:pPr>
     </w:p>
     <w:p>
       <w:pPr>
-        <w:pStyle w:val="Heading2"/>
-      </w:pPr>
-      <w:r>
-        <w:t>Security Precautions</w:t>
+        <w:pStyle w:val="ListParagraph"/>
+        <w:numPr>
+          <w:ilvl w:val="0"/>
+          <w:numId w:val="10"/>
+        </w:numPr>
+        <w:spacing w:line="360" w:lineRule="auto"/>
+      </w:pPr>
+      <w:r>
+        <w:rPr>
+          <w:b/>
+        </w:rPr>
+        <w:t>Challenge</w:t>
+      </w:r>
+      <w:r>
+        <w:t>: Division of labor</w:t>
       </w:r>
     </w:p>
     <w:p>
-      <w:r>
-        <w:t>Access to the database is only provided to the web application by a purpose-created account with ve</w:t>
-      </w:r>
-      <w:r>
-        <w:t>r</w:t>
-      </w:r>
-      <w:r>
-        <w:t xml:space="preserve">y limited privileges. </w:t>
-      </w:r>
-      <w:r>
-        <w:t xml:space="preserve">It is restricted to only running stored procedures that have been created for its access. </w:t>
-      </w:r>
-      <w:r>
-        <w:t>This prevents database-compromising command</w:t>
-      </w:r>
-      <w:r>
-        <w:t>s</w:t>
-      </w:r>
-      <w:r>
-        <w:t xml:space="preserve"> from be</w:t>
-      </w:r>
-      <w:r>
-        <w:t>ing</w:t>
-      </w:r>
-      <w:r>
-        <w:t xml:space="preserve"> executed by the application, even if someone with malicious intent know the structure of the da</w:t>
-      </w:r>
-      <w:r>
-        <w:t xml:space="preserve">tabase. </w:t>
-      </w:r>
-      <w:r>
-        <w:t xml:space="preserve">In addition, only sanitized parameters are passed to the procedures, removing </w:t>
-      </w:r>
-      <w:r>
-        <w:t>the opportunity for</w:t>
-      </w:r>
-      <w:r>
-        <w:t xml:space="preserve"> SQL injection attacks. </w:t>
-      </w:r>
-      <w:r>
-        <w:t>One security concern that is still present is the possibility of a denial of service (DOS) attack, which was decided to be outside the scope of the project.</w:t>
-      </w:r>
-    </w:p>
-    <w:p/>
-    <w:p/>
-    <w:p/>
-    <w:p/>
-    <w:p/>
-    <w:p>
-      <w:pPr>
-        <w:pStyle w:val="Heading2"/>
-      </w:pPr>
-      <w:r>
-        <w:t xml:space="preserve">Data </w:t>
-      </w:r>
-      <w:r>
-        <w:t>Integrity</w:t>
+      <w:pPr>
+        <w:pStyle w:val="ListParagraph"/>
+        <w:numPr>
+          <w:ilvl w:val="1"/>
+          <w:numId w:val="10"/>
+        </w:numPr>
+        <w:spacing w:line="360" w:lineRule="auto"/>
+      </w:pPr>
+      <w:r>
+        <w:rPr>
+          <w:b/>
+        </w:rPr>
+        <w:t>Solution</w:t>
+      </w:r>
+      <w:r>
+        <w:t>: The work on the documents, front-end, and back-end were divided fairly evenly among group members, with the exception of Jacob handling the C# API.</w:t>
       </w:r>
     </w:p>
     <w:p>
+      <w:pPr>
+        <w:pStyle w:val="ListParagraph"/>
+        <w:numPr>
+          <w:ilvl w:val="1"/>
+          <w:numId w:val="10"/>
+        </w:numPr>
+        <w:spacing w:line="360" w:lineRule="auto"/>
+      </w:pPr>
+      <w:r>
+        <w:rPr>
+          <w:b/>
+        </w:rPr>
+        <w:t>Analysis</w:t>
+      </w:r>
+      <w:r>
+        <w:t xml:space="preserve">: Early on, this </w:t>
+      </w:r>
+      <w:r>
+        <w:t>strategy was very effective. Later in the project timeline it became more difficult to split the work on the project up, so the team had to communicate very clearly what each member was currently working on.</w:t>
+      </w:r>
+    </w:p>
+    <w:p>
+      <w:pPr>
+        <w:pStyle w:val="ListParagraph"/>
+        <w:spacing w:line="360" w:lineRule="auto"/>
+        <w:ind w:left="1440"/>
+      </w:pPr>
+    </w:p>
+    <w:p>
+      <w:pPr>
+        <w:pStyle w:val="ListParagraph"/>
+        <w:spacing w:line="360" w:lineRule="auto"/>
+        <w:ind w:left="1440"/>
+      </w:pPr>
+    </w:p>
+    <w:p>
+      <w:pPr>
+        <w:pStyle w:val="ListParagraph"/>
+        <w:numPr>
+          <w:ilvl w:val="0"/>
+          <w:numId w:val="10"/>
+        </w:numPr>
+        <w:spacing w:line="360" w:lineRule="auto"/>
+      </w:pPr>
+      <w:r>
+        <w:rPr>
+          <w:b/>
+        </w:rPr>
+        <w:t>Challenge</w:t>
+      </w:r>
+      <w:r>
+        <w:t xml:space="preserve">: </w:t>
+      </w:r>
+      <w:r>
+        <w:t>Jacob was the only one with C# experience</w:t>
+      </w:r>
+    </w:p>
+    <w:p>
+      <w:pPr>
+        <w:pStyle w:val="ListParagraph"/>
+        <w:numPr>
+          <w:ilvl w:val="1"/>
+          <w:numId w:val="10"/>
+        </w:numPr>
+        <w:spacing w:line="360" w:lineRule="auto"/>
+      </w:pPr>
+      <w:r>
+        <w:rPr>
+          <w:b/>
+        </w:rPr>
+        <w:t>Solution</w:t>
+      </w:r>
+      <w:r>
+        <w:t>:</w:t>
+      </w:r>
+      <w:r>
+        <w:t xml:space="preserve"> </w:t>
+      </w:r>
+      <w:r>
+        <w:t>When the other group member were working on the front-end and stored procedures, they communicated which stored procedures needed to be added to the C# code well in advance, to make sure they could be connected on time.</w:t>
+      </w:r>
+    </w:p>
+    <w:p>
+      <w:pPr>
+        <w:pStyle w:val="ListParagraph"/>
+        <w:numPr>
+          <w:ilvl w:val="1"/>
+          <w:numId w:val="10"/>
+        </w:numPr>
+        <w:spacing w:line="360" w:lineRule="auto"/>
+      </w:pPr>
+      <w:r>
+        <w:rPr>
+          <w:b/>
+        </w:rPr>
+        <w:t>Analysis</w:t>
+      </w:r>
+      <w:r>
+        <w:t>:</w:t>
+      </w:r>
+      <w:r>
+        <w:t xml:space="preserve"> </w:t>
+      </w:r>
+      <w:r>
+        <w:t>The advance notice to Jacob of the modifications he needed to make to his portion of the code was critical to completing the milestones on schedule and worked well.</w:t>
+      </w:r>
+    </w:p>
+    <w:p>
+      <w:pPr>
+        <w:pStyle w:val="ListParagraph"/>
+        <w:spacing w:line="360" w:lineRule="auto"/>
+        <w:ind w:left="1440"/>
+      </w:pPr>
+    </w:p>
+    <w:p>
+      <w:pPr>
+        <w:pStyle w:val="ListParagraph"/>
+        <w:spacing w:line="360" w:lineRule="auto"/>
+        <w:ind w:left="1440"/>
+      </w:pPr>
+    </w:p>
+    <w:p>
+      <w:pPr>
+        <w:pStyle w:val="ListParagraph"/>
+        <w:numPr>
+          <w:ilvl w:val="0"/>
+          <w:numId w:val="10"/>
+        </w:numPr>
+        <w:spacing w:line="360" w:lineRule="auto"/>
+      </w:pPr>
+      <w:r>
+        <w:rPr>
+          <w:b/>
+        </w:rPr>
+        <w:t>Challenge:</w:t>
+      </w:r>
+      <w:r>
+        <w:t xml:space="preserve"> </w:t>
+      </w:r>
+      <w:r>
+        <w:t xml:space="preserve"> </w:t>
+      </w:r>
+      <w:r>
+        <w:t>Scheduling was difficult with the three team members living in different locations</w:t>
+      </w:r>
+    </w:p>
+    <w:p>
+      <w:pPr>
+        <w:pStyle w:val="ListParagraph"/>
+        <w:numPr>
+          <w:ilvl w:val="1"/>
+          <w:numId w:val="10"/>
+        </w:numPr>
+        <w:spacing w:line="360" w:lineRule="auto"/>
+      </w:pPr>
+      <w:r>
+        <w:rPr>
+          <w:b/>
+        </w:rPr>
+        <w:t>Solution:</w:t>
+      </w:r>
+      <w:r>
+        <w:t xml:space="preserve"> </w:t>
+      </w:r>
+      <w:r>
+        <w:t>The team would meet when possible and assign each group member a portion of the project to work on individually before the next meeting.</w:t>
+      </w:r>
+    </w:p>
+    <w:p>
+      <w:pPr>
+        <w:pStyle w:val="ListParagraph"/>
+        <w:numPr>
+          <w:ilvl w:val="1"/>
+          <w:numId w:val="10"/>
+        </w:numPr>
+        <w:spacing w:line="360" w:lineRule="auto"/>
+      </w:pPr>
+      <w:r>
+        <w:rPr>
+          <w:b/>
+        </w:rPr>
+        <w:t>Analysis:</w:t>
+      </w:r>
+      <w:r>
+        <w:t xml:space="preserve"> This approach worked well, ensuring that each member the necessary components of the project.</w:t>
+      </w:r>
+    </w:p>
+    <w:p/>
+    <w:p/>
+    <w:p/>
+    <w:p/>
+    <w:p/>
+    <w:p/>
+    <w:p>
+      <w:pPr>
+        <w:pStyle w:val="Heading1"/>
+      </w:pPr>
+      <w:bookmarkStart w:id="9" w:name="_Toc412153571"/>
+      <w:r>
+        <w:t>6 Database Summary</w:t>
+      </w:r>
+      <w:bookmarkEnd w:id="9"/>
+    </w:p>
+    <w:p>
+      <w:r>
+        <w:t>The design is illustrated by an entity-Relationship model and relational schema included the appendix.</w:t>
+      </w:r>
+    </w:p>
+    <w:p>
+      <w:pPr>
+        <w:pStyle w:val="Heading2"/>
+      </w:pPr>
+      <w:bookmarkStart w:id="10" w:name="_Toc412153572"/>
+      <w:r>
+        <w:t>Security Precautions</w:t>
+      </w:r>
+      <w:bookmarkEnd w:id="10"/>
+    </w:p>
+    <w:p>
+      <w:r>
+        <w:t>Access to the database is only provided to the web application by a purpose-created account with ve</w:t>
+      </w:r>
+      <w:r>
+        <w:t>r</w:t>
+      </w:r>
+      <w:r>
+        <w:t xml:space="preserve">y limited privileges. </w:t>
+      </w:r>
+      <w:r>
+        <w:t xml:space="preserve">It is restricted to only running stored procedures that have been created for its access. </w:t>
+      </w:r>
+      <w:r>
+        <w:t>This prevents database-compromising command</w:t>
+      </w:r>
+      <w:r>
+        <w:t>s</w:t>
+      </w:r>
+      <w:r>
+        <w:t xml:space="preserve"> from be</w:t>
+      </w:r>
+      <w:r>
+        <w:t>ing</w:t>
+      </w:r>
+      <w:r>
+        <w:t xml:space="preserve"> executed by the application, even if someone with malicious intent know the structure of the da</w:t>
+      </w:r>
+      <w:r>
+        <w:t xml:space="preserve">tabase. </w:t>
+      </w:r>
+      <w:r>
+        <w:t xml:space="preserve">In addition, only sanitized parameters are passed to the procedures, removing </w:t>
+      </w:r>
+      <w:r>
+        <w:t>the opportunity for</w:t>
+      </w:r>
+      <w:r>
+        <w:t xml:space="preserve"> SQL injection attacks. </w:t>
+      </w:r>
+      <w:r>
+        <w:t>One security concern that is still present is the possibility of a denial of service (DOS) attack, which was decided to be outside the scope of the project.</w:t>
+      </w:r>
+    </w:p>
+    <w:p/>
+    <w:p/>
+    <w:p/>
+    <w:p/>
+    <w:p/>
+    <w:p>
+      <w:pPr>
+        <w:pStyle w:val="Heading2"/>
+      </w:pPr>
+      <w:bookmarkStart w:id="11" w:name="_Toc412153573"/>
+      <w:r>
+        <w:t xml:space="preserve">Data </w:t>
+      </w:r>
+      <w:r>
+        <w:t>Integrity</w:t>
+      </w:r>
+      <w:bookmarkEnd w:id="11"/>
+    </w:p>
+    <w:p>
       <w:r>
         <w:t>The referential integrity const</w:t>
       </w:r>
@@ -2257,14 +2973,15 @@
       <w:pPr>
         <w:pStyle w:val="Heading2"/>
       </w:pPr>
-      <w:r>
-        <w:lastRenderedPageBreak/>
+      <w:bookmarkStart w:id="12" w:name="_Toc412153574"/>
+      <w:r>
         <w:t>7 Stored Procedures</w:t>
       </w:r>
+      <w:bookmarkEnd w:id="12"/>
     </w:p>
     <w:tbl>
       <w:tblPr>
-        <w:tblStyle w:val="TableGrid"/>
+        <w:tblStyle w:val="GridTable1Light"/>
         <w:tblW w:w="0" w:type="auto"/>
         <w:tblLook w:val="04A0" w:firstRow="1" w:lastRow="0" w:firstColumn="1" w:lastColumn="0" w:noHBand="0" w:noVBand="1"/>
       </w:tblPr>
@@ -2273,8 +2990,12 @@
         <w:gridCol w:w="4675"/>
       </w:tblGrid>
       <w:tr>
-        <w:tc>
-          <w:tcPr>
+        <w:trPr>
+          <w:cnfStyle w:val="100000000000" w:firstRow="1" w:lastRow="0" w:firstColumn="0" w:lastColumn="0" w:oddVBand="0" w:evenVBand="0" w:oddHBand="0" w:evenHBand="0" w:firstRowFirstColumn="0" w:firstRowLastColumn="0" w:lastRowFirstColumn="0" w:lastRowLastColumn="0"/>
+        </w:trPr>
+        <w:tc>
+          <w:tcPr>
+            <w:cnfStyle w:val="001000000000" w:firstRow="0" w:lastRow="0" w:firstColumn="1" w:lastColumn="0" w:oddVBand="0" w:evenVBand="0" w:oddHBand="0" w:evenHBand="0" w:firstRowFirstColumn="0" w:firstRowLastColumn="0" w:lastRowFirstColumn="0" w:lastRowLastColumn="0"/>
             <w:tcW w:w="4675" w:type="dxa"/>
           </w:tcPr>
           <w:p>
@@ -2288,110 +3009,901 @@
             <w:tcW w:w="4675" w:type="dxa"/>
           </w:tcPr>
           <w:p>
-            <w:r>
-              <w:t>Procedure Purpose</w:t>
-            </w:r>
-            <w:bookmarkStart w:id="9" w:name="_GoBack"/>
-            <w:bookmarkEnd w:id="9"/>
+            <w:pPr>
+              <w:cnfStyle w:val="100000000000" w:firstRow="1" w:lastRow="0" w:firstColumn="0" w:lastColumn="0" w:oddVBand="0" w:evenVBand="0" w:oddHBand="0" w:evenHBand="0" w:firstRowFirstColumn="0" w:firstRowLastColumn="0" w:lastRowFirstColumn="0" w:lastRowLastColumn="0"/>
+            </w:pPr>
+            <w:r>
+              <w:t>Procedure Description</w:t>
+            </w:r>
           </w:p>
         </w:tc>
       </w:tr>
       <w:tr>
         <w:tc>
           <w:tcPr>
-            <w:tcW w:w="4675" w:type="dxa"/>
-          </w:tcPr>
-          <w:p/>
-        </w:tc>
-        <w:tc>
-          <w:tcPr>
-            <w:tcW w:w="4675" w:type="dxa"/>
-          </w:tcPr>
-          <w:p/>
+            <w:cnfStyle w:val="001000000000" w:firstRow="0" w:lastRow="0" w:firstColumn="1" w:lastColumn="0" w:oddVBand="0" w:evenVBand="0" w:oddHBand="0" w:evenHBand="0" w:firstRowFirstColumn="0" w:firstRowLastColumn="0" w:lastRowFirstColumn="0" w:lastRowLastColumn="0"/>
+            <w:tcW w:w="4675" w:type="dxa"/>
+          </w:tcPr>
+          <w:p>
+            <w:r>
+              <w:t>delete_eventparticipant</w:t>
+            </w:r>
+          </w:p>
+        </w:tc>
+        <w:tc>
+          <w:tcPr>
+            <w:tcW w:w="4675" w:type="dxa"/>
+          </w:tcPr>
+          <w:p>
+            <w:pPr>
+              <w:cnfStyle w:val="000000000000" w:firstRow="0" w:lastRow="0" w:firstColumn="0" w:lastColumn="0" w:oddVBand="0" w:evenVBand="0" w:oddHBand="0" w:evenHBand="0" w:firstRowFirstColumn="0" w:firstRowLastColumn="0" w:lastRowFirstColumn="0" w:lastRowLastColumn="0"/>
+            </w:pPr>
+            <w:r>
+              <w:t>Removes a user from an event based on the user email and event id</w:t>
+            </w:r>
+          </w:p>
         </w:tc>
       </w:tr>
       <w:tr>
         <w:tc>
           <w:tcPr>
-            <w:tcW w:w="4675" w:type="dxa"/>
-          </w:tcPr>
-          <w:p/>
-        </w:tc>
-        <w:tc>
-          <w:tcPr>
-            <w:tcW w:w="4675" w:type="dxa"/>
-          </w:tcPr>
-          <w:p/>
+            <w:cnfStyle w:val="001000000000" w:firstRow="0" w:lastRow="0" w:firstColumn="1" w:lastColumn="0" w:oddVBand="0" w:evenVBand="0" w:oddHBand="0" w:evenHBand="0" w:firstRowFirstColumn="0" w:firstRowLastColumn="0" w:lastRowFirstColumn="0" w:lastRowLastColumn="0"/>
+            <w:tcW w:w="4675" w:type="dxa"/>
+          </w:tcPr>
+          <w:p>
+            <w:r>
+              <w:t>delete_friend</w:t>
+            </w:r>
+          </w:p>
+        </w:tc>
+        <w:tc>
+          <w:tcPr>
+            <w:tcW w:w="4675" w:type="dxa"/>
+          </w:tcPr>
+          <w:p>
+            <w:pPr>
+              <w:cnfStyle w:val="000000000000" w:firstRow="0" w:lastRow="0" w:firstColumn="0" w:lastColumn="0" w:oddVBand="0" w:evenVBand="0" w:oddHBand="0" w:evenHBand="0" w:firstRowFirstColumn="0" w:firstRowLastColumn="0" w:lastRowFirstColumn="0" w:lastRowLastColumn="0"/>
+            </w:pPr>
+            <w:r>
+              <w:t>Removes a friend based on the user’s email and the friend’s email</w:t>
+            </w:r>
+          </w:p>
         </w:tc>
       </w:tr>
       <w:tr>
         <w:tc>
           <w:tcPr>
-            <w:tcW w:w="4675" w:type="dxa"/>
-          </w:tcPr>
-          <w:p/>
-        </w:tc>
-        <w:tc>
-          <w:tcPr>
-            <w:tcW w:w="4675" w:type="dxa"/>
-          </w:tcPr>
-          <w:p/>
+            <w:cnfStyle w:val="001000000000" w:firstRow="0" w:lastRow="0" w:firstColumn="1" w:lastColumn="0" w:oddVBand="0" w:evenVBand="0" w:oddHBand="0" w:evenHBand="0" w:firstRowFirstColumn="0" w:firstRowLastColumn="0" w:lastRowFirstColumn="0" w:lastRowLastColumn="0"/>
+            <w:tcW w:w="4675" w:type="dxa"/>
+          </w:tcPr>
+          <w:p>
+            <w:r>
+              <w:t>delete_location</w:t>
+            </w:r>
+          </w:p>
+        </w:tc>
+        <w:tc>
+          <w:tcPr>
+            <w:tcW w:w="4675" w:type="dxa"/>
+          </w:tcPr>
+          <w:p>
+            <w:pPr>
+              <w:cnfStyle w:val="000000000000" w:firstRow="0" w:lastRow="0" w:firstColumn="0" w:lastColumn="0" w:oddVBand="0" w:evenVBand="0" w:oddHBand="0" w:evenHBand="0" w:firstRowFirstColumn="0" w:firstRowLastColumn="0" w:lastRowFirstColumn="0" w:lastRowLastColumn="0"/>
+            </w:pPr>
+            <w:r>
+              <w:t>Removes a location based on its id</w:t>
+            </w:r>
+          </w:p>
         </w:tc>
       </w:tr>
       <w:tr>
         <w:tc>
           <w:tcPr>
-            <w:tcW w:w="4675" w:type="dxa"/>
-          </w:tcPr>
-          <w:p/>
-        </w:tc>
-        <w:tc>
-          <w:tcPr>
-            <w:tcW w:w="4675" w:type="dxa"/>
-          </w:tcPr>
-          <w:p/>
+            <w:cnfStyle w:val="001000000000" w:firstRow="0" w:lastRow="0" w:firstColumn="1" w:lastColumn="0" w:oddVBand="0" w:evenVBand="0" w:oddHBand="0" w:evenHBand="0" w:firstRowFirstColumn="0" w:firstRowLastColumn="0" w:lastRowFirstColumn="0" w:lastRowLastColumn="0"/>
+            <w:tcW w:w="4675" w:type="dxa"/>
+          </w:tcPr>
+          <w:p>
+            <w:r>
+              <w:t>delete_</w:t>
+            </w:r>
+            <w:r>
+              <w:t>preference</w:t>
+            </w:r>
+          </w:p>
+        </w:tc>
+        <w:tc>
+          <w:tcPr>
+            <w:tcW w:w="4675" w:type="dxa"/>
+          </w:tcPr>
+          <w:p>
+            <w:pPr>
+              <w:tabs>
+                <w:tab w:val="left" w:pos="1050"/>
+              </w:tabs>
+              <w:cnfStyle w:val="000000000000" w:firstRow="0" w:lastRow="0" w:firstColumn="0" w:lastColumn="0" w:oddVBand="0" w:evenVBand="0" w:oddHBand="0" w:evenHBand="0" w:firstRowFirstColumn="0" w:firstRowLastColumn="0" w:lastRowFirstColumn="0" w:lastRowLastColumn="0"/>
+            </w:pPr>
+            <w:r>
+              <w:t>Removes a preference based on the event id and the field</w:t>
+            </w:r>
+            <w:r>
+              <w:t xml:space="preserve"> of the preference</w:t>
+            </w:r>
+          </w:p>
         </w:tc>
       </w:tr>
       <w:tr>
         <w:tc>
           <w:tcPr>
-            <w:tcW w:w="4675" w:type="dxa"/>
-          </w:tcPr>
-          <w:p/>
-        </w:tc>
-        <w:tc>
-          <w:tcPr>
-            <w:tcW w:w="4675" w:type="dxa"/>
-          </w:tcPr>
-          <w:p/>
+            <w:cnfStyle w:val="001000000000" w:firstRow="0" w:lastRow="0" w:firstColumn="1" w:lastColumn="0" w:oddVBand="0" w:evenVBand="0" w:oddHBand="0" w:evenHBand="0" w:firstRowFirstColumn="0" w:firstRowLastColumn="0" w:lastRowFirstColumn="0" w:lastRowLastColumn="0"/>
+            <w:tcW w:w="4675" w:type="dxa"/>
+          </w:tcPr>
+          <w:p>
+            <w:r>
+              <w:t>grant_execute</w:t>
+            </w:r>
+          </w:p>
+        </w:tc>
+        <w:tc>
+          <w:tcPr>
+            <w:tcW w:w="4675" w:type="dxa"/>
+          </w:tcPr>
+          <w:p>
+            <w:pPr>
+              <w:cnfStyle w:val="000000000000" w:firstRow="0" w:lastRow="0" w:firstColumn="0" w:lastColumn="0" w:oddVBand="0" w:evenVBand="0" w:oddHBand="0" w:evenHBand="0" w:firstRowFirstColumn="0" w:firstRowLastColumn="0" w:lastRowFirstColumn="0" w:lastRowLastColumn="0"/>
+            </w:pPr>
+            <w:r>
+              <w:t>Grants permission for the Driftr User to execute the stored procedures</w:t>
+            </w:r>
+          </w:p>
         </w:tc>
       </w:tr>
       <w:tr>
         <w:tc>
           <w:tcPr>
-            <w:tcW w:w="4675" w:type="dxa"/>
-          </w:tcPr>
-          <w:p/>
-        </w:tc>
-        <w:tc>
-          <w:tcPr>
-            <w:tcW w:w="4675" w:type="dxa"/>
-          </w:tcPr>
-          <w:p/>
+            <w:cnfStyle w:val="001000000000" w:firstRow="0" w:lastRow="0" w:firstColumn="1" w:lastColumn="0" w:oddVBand="0" w:evenVBand="0" w:oddHBand="0" w:evenHBand="0" w:firstRowFirstColumn="0" w:firstRowLastColumn="0" w:lastRowFirstColumn="0" w:lastRowLastColumn="0"/>
+            <w:tcW w:w="4675" w:type="dxa"/>
+          </w:tcPr>
+          <w:p>
+            <w:r>
+              <w:t>insert_</w:t>
+            </w:r>
+            <w:r>
+              <w:t>event</w:t>
+            </w:r>
+          </w:p>
+        </w:tc>
+        <w:tc>
+          <w:tcPr>
+            <w:tcW w:w="4675" w:type="dxa"/>
+          </w:tcPr>
+          <w:p>
+            <w:pPr>
+              <w:cnfStyle w:val="000000000000" w:firstRow="0" w:lastRow="0" w:firstColumn="0" w:lastColumn="0" w:oddVBand="0" w:evenVBand="0" w:oddHBand="0" w:evenHBand="0" w:firstRowFirstColumn="0" w:firstRowLastColumn="0" w:lastRowFirstColumn="0" w:lastRowLastColumn="0"/>
+            </w:pPr>
+            <w:r>
+              <w:t>Adds an event</w:t>
+            </w:r>
+          </w:p>
         </w:tc>
       </w:tr>
       <w:tr>
         <w:tc>
           <w:tcPr>
-            <w:tcW w:w="4675" w:type="dxa"/>
-          </w:tcPr>
-          <w:p/>
-        </w:tc>
-        <w:tc>
-          <w:tcPr>
-            <w:tcW w:w="4675" w:type="dxa"/>
-          </w:tcPr>
-          <w:p/>
+            <w:cnfStyle w:val="001000000000" w:firstRow="0" w:lastRow="0" w:firstColumn="1" w:lastColumn="0" w:oddVBand="0" w:evenVBand="0" w:oddHBand="0" w:evenHBand="0" w:firstRowFirstColumn="0" w:firstRowLastColumn="0" w:lastRowFirstColumn="0" w:lastRowLastColumn="0"/>
+            <w:tcW w:w="4675" w:type="dxa"/>
+          </w:tcPr>
+          <w:p>
+            <w:r>
+              <w:t>insert_</w:t>
+            </w:r>
+            <w:r>
+              <w:t>eventparticipant</w:t>
+            </w:r>
+          </w:p>
+        </w:tc>
+        <w:tc>
+          <w:tcPr>
+            <w:tcW w:w="4675" w:type="dxa"/>
+          </w:tcPr>
+          <w:p>
+            <w:pPr>
+              <w:cnfStyle w:val="000000000000" w:firstRow="0" w:lastRow="0" w:firstColumn="0" w:lastColumn="0" w:oddVBand="0" w:evenVBand="0" w:oddHBand="0" w:evenHBand="0" w:firstRowFirstColumn="0" w:firstRowLastColumn="0" w:lastRowFirstColumn="0" w:lastRowLastColumn="0"/>
+            </w:pPr>
+            <w:r>
+              <w:t>Adds a user as a participant in an event</w:t>
+            </w:r>
+          </w:p>
+        </w:tc>
+      </w:tr>
+      <w:tr>
+        <w:tc>
+          <w:tcPr>
+            <w:cnfStyle w:val="001000000000" w:firstRow="0" w:lastRow="0" w:firstColumn="1" w:lastColumn="0" w:oddVBand="0" w:evenVBand="0" w:oddHBand="0" w:evenHBand="0" w:firstRowFirstColumn="0" w:firstRowLastColumn="0" w:lastRowFirstColumn="0" w:lastRowLastColumn="0"/>
+            <w:tcW w:w="4675" w:type="dxa"/>
+          </w:tcPr>
+          <w:p>
+            <w:r>
+              <w:t>insert_</w:t>
+            </w:r>
+            <w:r>
+              <w:t>friend</w:t>
+            </w:r>
+          </w:p>
+        </w:tc>
+        <w:tc>
+          <w:tcPr>
+            <w:tcW w:w="4675" w:type="dxa"/>
+          </w:tcPr>
+          <w:p>
+            <w:pPr>
+              <w:cnfStyle w:val="000000000000" w:firstRow="0" w:lastRow="0" w:firstColumn="0" w:lastColumn="0" w:oddVBand="0" w:evenVBand="0" w:oddHBand="0" w:evenHBand="0" w:firstRowFirstColumn="0" w:firstRowLastColumn="0" w:lastRowFirstColumn="0" w:lastRowLastColumn="0"/>
+            </w:pPr>
+            <w:r>
+              <w:t>Adds a friend relationship between two users</w:t>
+            </w:r>
+          </w:p>
+        </w:tc>
+      </w:tr>
+      <w:tr>
+        <w:tc>
+          <w:tcPr>
+            <w:cnfStyle w:val="001000000000" w:firstRow="0" w:lastRow="0" w:firstColumn="1" w:lastColumn="0" w:oddVBand="0" w:evenVBand="0" w:oddHBand="0" w:evenHBand="0" w:firstRowFirstColumn="0" w:firstRowLastColumn="0" w:lastRowFirstColumn="0" w:lastRowLastColumn="0"/>
+            <w:tcW w:w="4675" w:type="dxa"/>
+          </w:tcPr>
+          <w:p>
+            <w:r>
+              <w:t>insert_</w:t>
+            </w:r>
+            <w:r>
+              <w:t>location</w:t>
+            </w:r>
+          </w:p>
+        </w:tc>
+        <w:tc>
+          <w:tcPr>
+            <w:tcW w:w="4675" w:type="dxa"/>
+          </w:tcPr>
+          <w:p>
+            <w:pPr>
+              <w:cnfStyle w:val="000000000000" w:firstRow="0" w:lastRow="0" w:firstColumn="0" w:lastColumn="0" w:oddVBand="0" w:evenVBand="0" w:oddHBand="0" w:evenHBand="0" w:firstRowFirstColumn="0" w:firstRowLastColumn="0" w:lastRowFirstColumn="0" w:lastRowLastColumn="0"/>
+            </w:pPr>
+            <w:r>
+              <w:t>Adds a location</w:t>
+            </w:r>
+          </w:p>
+        </w:tc>
+      </w:tr>
+      <w:tr>
+        <w:tc>
+          <w:tcPr>
+            <w:cnfStyle w:val="001000000000" w:firstRow="0" w:lastRow="0" w:firstColumn="1" w:lastColumn="0" w:oddVBand="0" w:evenVBand="0" w:oddHBand="0" w:evenHBand="0" w:firstRowFirstColumn="0" w:firstRowLastColumn="0" w:lastRowFirstColumn="0" w:lastRowLastColumn="0"/>
+            <w:tcW w:w="4675" w:type="dxa"/>
+          </w:tcPr>
+          <w:p>
+            <w:r>
+              <w:t>insert_</w:t>
+            </w:r>
+            <w:r>
+              <w:t>preference</w:t>
+            </w:r>
+          </w:p>
+        </w:tc>
+        <w:tc>
+          <w:tcPr>
+            <w:tcW w:w="4675" w:type="dxa"/>
+          </w:tcPr>
+          <w:p>
+            <w:pPr>
+              <w:cnfStyle w:val="000000000000" w:firstRow="0" w:lastRow="0" w:firstColumn="0" w:lastColumn="0" w:oddVBand="0" w:evenVBand="0" w:oddHBand="0" w:evenHBand="0" w:firstRowFirstColumn="0" w:firstRowLastColumn="0" w:lastRowFirstColumn="0" w:lastRowLastColumn="0"/>
+            </w:pPr>
+            <w:r>
+              <w:t>Adds an event preference</w:t>
+            </w:r>
+          </w:p>
+        </w:tc>
+      </w:tr>
+      <w:tr>
+        <w:tc>
+          <w:tcPr>
+            <w:cnfStyle w:val="001000000000" w:firstRow="0" w:lastRow="0" w:firstColumn="1" w:lastColumn="0" w:oddVBand="0" w:evenVBand="0" w:oddHBand="0" w:evenHBand="0" w:firstRowFirstColumn="0" w:firstRowLastColumn="0" w:lastRowFirstColumn="0" w:lastRowLastColumn="0"/>
+            <w:tcW w:w="4675" w:type="dxa"/>
+          </w:tcPr>
+          <w:p>
+            <w:r>
+              <w:t>insert_</w:t>
+            </w:r>
+            <w:r>
+              <w:t>user</w:t>
+            </w:r>
+          </w:p>
+        </w:tc>
+        <w:tc>
+          <w:tcPr>
+            <w:tcW w:w="4675" w:type="dxa"/>
+          </w:tcPr>
+          <w:p>
+            <w:pPr>
+              <w:cnfStyle w:val="000000000000" w:firstRow="0" w:lastRow="0" w:firstColumn="0" w:lastColumn="0" w:oddVBand="0" w:evenVBand="0" w:oddHBand="0" w:evenHBand="0" w:firstRowFirstColumn="0" w:firstRowLastColumn="0" w:lastRowFirstColumn="0" w:lastRowLastColumn="0"/>
+            </w:pPr>
+            <w:r>
+              <w:t>Adds a user</w:t>
+            </w:r>
+          </w:p>
+        </w:tc>
+      </w:tr>
+      <w:tr>
+        <w:tc>
+          <w:tcPr>
+            <w:cnfStyle w:val="001000000000" w:firstRow="0" w:lastRow="0" w:firstColumn="1" w:lastColumn="0" w:oddVBand="0" w:evenVBand="0" w:oddHBand="0" w:evenHBand="0" w:firstRowFirstColumn="0" w:firstRowLastColumn="0" w:lastRowFirstColumn="0" w:lastRowLastColumn="0"/>
+            <w:tcW w:w="4675" w:type="dxa"/>
+          </w:tcPr>
+          <w:p>
+            <w:r>
+              <w:t>insert_</w:t>
+            </w:r>
+            <w:r>
+              <w:t>vehicle</w:t>
+            </w:r>
+          </w:p>
+        </w:tc>
+        <w:tc>
+          <w:tcPr>
+            <w:tcW w:w="4675" w:type="dxa"/>
+          </w:tcPr>
+          <w:p>
+            <w:pPr>
+              <w:cnfStyle w:val="000000000000" w:firstRow="0" w:lastRow="0" w:firstColumn="0" w:lastColumn="0" w:oddVBand="0" w:evenVBand="0" w:oddHBand="0" w:evenHBand="0" w:firstRowFirstColumn="0" w:firstRowLastColumn="0" w:lastRowFirstColumn="0" w:lastRowLastColumn="0"/>
+            </w:pPr>
+            <w:r>
+              <w:t>Add a vehicle for a user</w:t>
+            </w:r>
+          </w:p>
+        </w:tc>
+      </w:tr>
+      <w:tr>
+        <w:tc>
+          <w:tcPr>
+            <w:cnfStyle w:val="001000000000" w:firstRow="0" w:lastRow="0" w:firstColumn="1" w:lastColumn="0" w:oddVBand="0" w:evenVBand="0" w:oddHBand="0" w:evenHBand="0" w:firstRowFirstColumn="0" w:firstRowLastColumn="0" w:lastRowFirstColumn="0" w:lastRowLastColumn="0"/>
+            <w:tcW w:w="4675" w:type="dxa"/>
+          </w:tcPr>
+          <w:p>
+            <w:r>
+              <w:t>select_all_events</w:t>
+            </w:r>
+          </w:p>
+        </w:tc>
+        <w:tc>
+          <w:tcPr>
+            <w:tcW w:w="4675" w:type="dxa"/>
+          </w:tcPr>
+          <w:p>
+            <w:pPr>
+              <w:cnfStyle w:val="000000000000" w:firstRow="0" w:lastRow="0" w:firstColumn="0" w:lastColumn="0" w:oddVBand="0" w:evenVBand="0" w:oddHBand="0" w:evenHBand="0" w:firstRowFirstColumn="0" w:firstRowLastColumn="0" w:lastRowFirstColumn="0" w:lastRowLastColumn="0"/>
+            </w:pPr>
+            <w:r>
+              <w:t>Selects</w:t>
+            </w:r>
+            <w:r>
+              <w:t xml:space="preserve"> all events</w:t>
+            </w:r>
+          </w:p>
+        </w:tc>
+      </w:tr>
+      <w:tr>
+        <w:tc>
+          <w:tcPr>
+            <w:cnfStyle w:val="001000000000" w:firstRow="0" w:lastRow="0" w:firstColumn="1" w:lastColumn="0" w:oddVBand="0" w:evenVBand="0" w:oddHBand="0" w:evenHBand="0" w:firstRowFirstColumn="0" w:firstRowLastColumn="0" w:lastRowFirstColumn="0" w:lastRowLastColumn="0"/>
+            <w:tcW w:w="4675" w:type="dxa"/>
+          </w:tcPr>
+          <w:p>
+            <w:r>
+              <w:t>select_</w:t>
+            </w:r>
+            <w:r>
+              <w:t>all_locations</w:t>
+            </w:r>
+          </w:p>
+        </w:tc>
+        <w:tc>
+          <w:tcPr>
+            <w:tcW w:w="4675" w:type="dxa"/>
+          </w:tcPr>
+          <w:p>
+            <w:pPr>
+              <w:cnfStyle w:val="000000000000" w:firstRow="0" w:lastRow="0" w:firstColumn="0" w:lastColumn="0" w:oddVBand="0" w:evenVBand="0" w:oddHBand="0" w:evenHBand="0" w:firstRowFirstColumn="0" w:firstRowLastColumn="0" w:lastRowFirstColumn="0" w:lastRowLastColumn="0"/>
+            </w:pPr>
+            <w:r>
+              <w:t>Selects</w:t>
+            </w:r>
+            <w:r>
+              <w:t xml:space="preserve"> all locations</w:t>
+            </w:r>
+          </w:p>
+        </w:tc>
+      </w:tr>
+      <w:tr>
+        <w:tc>
+          <w:tcPr>
+            <w:cnfStyle w:val="001000000000" w:firstRow="0" w:lastRow="0" w:firstColumn="1" w:lastColumn="0" w:oddVBand="0" w:evenVBand="0" w:oddHBand="0" w:evenHBand="0" w:firstRowFirstColumn="0" w:firstRowLastColumn="0" w:lastRowFirstColumn="0" w:lastRowLastColumn="0"/>
+            <w:tcW w:w="4675" w:type="dxa"/>
+          </w:tcPr>
+          <w:p>
+            <w:r>
+              <w:t>select_</w:t>
+            </w:r>
+            <w:r>
+              <w:t>all_users</w:t>
+            </w:r>
+          </w:p>
+        </w:tc>
+        <w:tc>
+          <w:tcPr>
+            <w:tcW w:w="4675" w:type="dxa"/>
+          </w:tcPr>
+          <w:p>
+            <w:pPr>
+              <w:cnfStyle w:val="000000000000" w:firstRow="0" w:lastRow="0" w:firstColumn="0" w:lastColumn="0" w:oddVBand="0" w:evenVBand="0" w:oddHBand="0" w:evenHBand="0" w:firstRowFirstColumn="0" w:firstRowLastColumn="0" w:lastRowFirstColumn="0" w:lastRowLastColumn="0"/>
+            </w:pPr>
+            <w:r>
+              <w:t>Selects</w:t>
+            </w:r>
+            <w:r>
+              <w:t xml:space="preserve"> </w:t>
+            </w:r>
+            <w:r>
+              <w:t>all user</w:t>
+            </w:r>
+          </w:p>
+        </w:tc>
+      </w:tr>
+      <w:tr>
+        <w:tc>
+          <w:tcPr>
+            <w:cnfStyle w:val="001000000000" w:firstRow="0" w:lastRow="0" w:firstColumn="1" w:lastColumn="0" w:oddVBand="0" w:evenVBand="0" w:oddHBand="0" w:evenHBand="0" w:firstRowFirstColumn="0" w:firstRowLastColumn="0" w:lastRowFirstColumn="0" w:lastRowLastColumn="0"/>
+            <w:tcW w:w="4675" w:type="dxa"/>
+          </w:tcPr>
+          <w:p>
+            <w:r>
+              <w:t>select_</w:t>
+            </w:r>
+            <w:r>
+              <w:t>all_vehicles</w:t>
+            </w:r>
+          </w:p>
+        </w:tc>
+        <w:tc>
+          <w:tcPr>
+            <w:tcW w:w="4675" w:type="dxa"/>
+          </w:tcPr>
+          <w:p>
+            <w:pPr>
+              <w:cnfStyle w:val="000000000000" w:firstRow="0" w:lastRow="0" w:firstColumn="0" w:lastColumn="0" w:oddVBand="0" w:evenVBand="0" w:oddHBand="0" w:evenHBand="0" w:firstRowFirstColumn="0" w:firstRowLastColumn="0" w:lastRowFirstColumn="0" w:lastRowLastColumn="0"/>
+            </w:pPr>
+            <w:r>
+              <w:t>Selects</w:t>
+            </w:r>
+            <w:r>
+              <w:t xml:space="preserve"> </w:t>
+            </w:r>
+            <w:r>
+              <w:t>all vehicles</w:t>
+            </w:r>
+          </w:p>
+        </w:tc>
+      </w:tr>
+      <w:tr>
+        <w:tc>
+          <w:tcPr>
+            <w:cnfStyle w:val="001000000000" w:firstRow="0" w:lastRow="0" w:firstColumn="1" w:lastColumn="0" w:oddVBand="0" w:evenVBand="0" w:oddHBand="0" w:evenHBand="0" w:firstRowFirstColumn="0" w:firstRowLastColumn="0" w:lastRowFirstColumn="0" w:lastRowLastColumn="0"/>
+            <w:tcW w:w="4675" w:type="dxa"/>
+          </w:tcPr>
+          <w:p>
+            <w:r>
+              <w:t>select_</w:t>
+            </w:r>
+            <w:r>
+              <w:t>event</w:t>
+            </w:r>
+          </w:p>
+        </w:tc>
+        <w:tc>
+          <w:tcPr>
+            <w:tcW w:w="4675" w:type="dxa"/>
+          </w:tcPr>
+          <w:p>
+            <w:pPr>
+              <w:tabs>
+                <w:tab w:val="left" w:pos="1125"/>
+              </w:tabs>
+              <w:cnfStyle w:val="000000000000" w:firstRow="0" w:lastRow="0" w:firstColumn="0" w:lastColumn="0" w:oddVBand="0" w:evenVBand="0" w:oddHBand="0" w:evenHBand="0" w:firstRowFirstColumn="0" w:firstRowLastColumn="0" w:lastRowFirstColumn="0" w:lastRowLastColumn="0"/>
+            </w:pPr>
+            <w:r>
+              <w:t>Selects an event based on id</w:t>
+            </w:r>
+          </w:p>
+        </w:tc>
+      </w:tr>
+      <w:tr>
+        <w:tc>
+          <w:tcPr>
+            <w:cnfStyle w:val="001000000000" w:firstRow="0" w:lastRow="0" w:firstColumn="1" w:lastColumn="0" w:oddVBand="0" w:evenVBand="0" w:oddHBand="0" w:evenHBand="0" w:firstRowFirstColumn="0" w:firstRowLastColumn="0" w:lastRowFirstColumn="0" w:lastRowLastColumn="0"/>
+            <w:tcW w:w="4675" w:type="dxa"/>
+          </w:tcPr>
+          <w:p>
+            <w:r>
+              <w:t>select_</w:t>
+            </w:r>
+            <w:r>
+              <w:t>eventparticipants</w:t>
+            </w:r>
+          </w:p>
+        </w:tc>
+        <w:tc>
+          <w:tcPr>
+            <w:tcW w:w="4675" w:type="dxa"/>
+          </w:tcPr>
+          <w:p>
+            <w:pPr>
+              <w:tabs>
+                <w:tab w:val="left" w:pos="1440"/>
+              </w:tabs>
+              <w:cnfStyle w:val="000000000000" w:firstRow="0" w:lastRow="0" w:firstColumn="0" w:lastColumn="0" w:oddVBand="0" w:evenVBand="0" w:oddHBand="0" w:evenHBand="0" w:firstRowFirstColumn="0" w:firstRowLastColumn="0" w:lastRowFirstColumn="0" w:lastRowLastColumn="0"/>
+            </w:pPr>
+            <w:r>
+              <w:t>Selects all participants for a given event</w:t>
+            </w:r>
+          </w:p>
+        </w:tc>
+      </w:tr>
+      <w:tr>
+        <w:tc>
+          <w:tcPr>
+            <w:cnfStyle w:val="001000000000" w:firstRow="0" w:lastRow="0" w:firstColumn="1" w:lastColumn="0" w:oddVBand="0" w:evenVBand="0" w:oddHBand="0" w:evenHBand="0" w:firstRowFirstColumn="0" w:firstRowLastColumn="0" w:lastRowFirstColumn="0" w:lastRowLastColumn="0"/>
+            <w:tcW w:w="4675" w:type="dxa"/>
+          </w:tcPr>
+          <w:p>
+            <w:r>
+              <w:t>select_</w:t>
+            </w:r>
+            <w:r>
+              <w:t>events_by_user</w:t>
+            </w:r>
+          </w:p>
+        </w:tc>
+        <w:tc>
+          <w:tcPr>
+            <w:tcW w:w="4675" w:type="dxa"/>
+          </w:tcPr>
+          <w:p>
+            <w:pPr>
+              <w:cnfStyle w:val="000000000000" w:firstRow="0" w:lastRow="0" w:firstColumn="0" w:lastColumn="0" w:oddVBand="0" w:evenVBand="0" w:oddHBand="0" w:evenHBand="0" w:firstRowFirstColumn="0" w:firstRowLastColumn="0" w:lastRowFirstColumn="0" w:lastRowLastColumn="0"/>
+            </w:pPr>
+            <w:r>
+              <w:t>Selects all events that a user is participating in</w:t>
+            </w:r>
+          </w:p>
+        </w:tc>
+      </w:tr>
+      <w:tr>
+        <w:tc>
+          <w:tcPr>
+            <w:cnfStyle w:val="001000000000" w:firstRow="0" w:lastRow="0" w:firstColumn="1" w:lastColumn="0" w:oddVBand="0" w:evenVBand="0" w:oddHBand="0" w:evenHBand="0" w:firstRowFirstColumn="0" w:firstRowLastColumn="0" w:lastRowFirstColumn="0" w:lastRowLastColumn="0"/>
+            <w:tcW w:w="4675" w:type="dxa"/>
+          </w:tcPr>
+          <w:p>
+            <w:r>
+              <w:t>select_</w:t>
+            </w:r>
+            <w:r>
+              <w:t>friends_by_user</w:t>
+            </w:r>
+          </w:p>
+        </w:tc>
+        <w:tc>
+          <w:tcPr>
+            <w:tcW w:w="4675" w:type="dxa"/>
+          </w:tcPr>
+          <w:p>
+            <w:pPr>
+              <w:cnfStyle w:val="000000000000" w:firstRow="0" w:lastRow="0" w:firstColumn="0" w:lastColumn="0" w:oddVBand="0" w:evenVBand="0" w:oddHBand="0" w:evenHBand="0" w:firstRowFirstColumn="0" w:firstRowLastColumn="0" w:lastRowFirstColumn="0" w:lastRowLastColumn="0"/>
+            </w:pPr>
+            <w:r>
+              <w:t>Selects all friends of a particular user email</w:t>
+            </w:r>
+          </w:p>
+        </w:tc>
+      </w:tr>
+      <w:tr>
+        <w:tc>
+          <w:tcPr>
+            <w:cnfStyle w:val="001000000000" w:firstRow="0" w:lastRow="0" w:firstColumn="1" w:lastColumn="0" w:oddVBand="0" w:evenVBand="0" w:oddHBand="0" w:evenHBand="0" w:firstRowFirstColumn="0" w:firstRowLastColumn="0" w:lastRowFirstColumn="0" w:lastRowLastColumn="0"/>
+            <w:tcW w:w="4675" w:type="dxa"/>
+          </w:tcPr>
+          <w:p>
+            <w:r>
+              <w:t>select_</w:t>
+            </w:r>
+            <w:r>
+              <w:t>location</w:t>
+            </w:r>
+          </w:p>
+        </w:tc>
+        <w:tc>
+          <w:tcPr>
+            <w:tcW w:w="4675" w:type="dxa"/>
+          </w:tcPr>
+          <w:p>
+            <w:pPr>
+              <w:cnfStyle w:val="000000000000" w:firstRow="0" w:lastRow="0" w:firstColumn="0" w:lastColumn="0" w:oddVBand="0" w:evenVBand="0" w:oddHBand="0" w:evenHBand="0" w:firstRowFirstColumn="0" w:firstRowLastColumn="0" w:lastRowFirstColumn="0" w:lastRowLastColumn="0"/>
+            </w:pPr>
+            <w:r>
+              <w:t>Selects a location based on id</w:t>
+            </w:r>
+          </w:p>
+        </w:tc>
+      </w:tr>
+      <w:tr>
+        <w:tc>
+          <w:tcPr>
+            <w:cnfStyle w:val="001000000000" w:firstRow="0" w:lastRow="0" w:firstColumn="1" w:lastColumn="0" w:oddVBand="0" w:evenVBand="0" w:oddHBand="0" w:evenHBand="0" w:firstRowFirstColumn="0" w:firstRowLastColumn="0" w:lastRowFirstColumn="0" w:lastRowLastColumn="0"/>
+            <w:tcW w:w="4675" w:type="dxa"/>
+          </w:tcPr>
+          <w:p>
+            <w:r>
+              <w:t>select_</w:t>
+            </w:r>
+            <w:r>
+              <w:t>preferences</w:t>
+            </w:r>
+          </w:p>
+        </w:tc>
+        <w:tc>
+          <w:tcPr>
+            <w:tcW w:w="4675" w:type="dxa"/>
+          </w:tcPr>
+          <w:p>
+            <w:pPr>
+              <w:cnfStyle w:val="000000000000" w:firstRow="0" w:lastRow="0" w:firstColumn="0" w:lastColumn="0" w:oddVBand="0" w:evenVBand="0" w:oddHBand="0" w:evenHBand="0" w:firstRowFirstColumn="0" w:firstRowLastColumn="0" w:lastRowFirstColumn="0" w:lastRowLastColumn="0"/>
+            </w:pPr>
+            <w:r>
+              <w:t>Selects the preferences for a particular event</w:t>
+            </w:r>
+          </w:p>
+        </w:tc>
+      </w:tr>
+      <w:tr>
+        <w:tc>
+          <w:tcPr>
+            <w:cnfStyle w:val="001000000000" w:firstRow="0" w:lastRow="0" w:firstColumn="1" w:lastColumn="0" w:oddVBand="0" w:evenVBand="0" w:oddHBand="0" w:evenHBand="0" w:firstRowFirstColumn="0" w:firstRowLastColumn="0" w:lastRowFirstColumn="0" w:lastRowLastColumn="0"/>
+            <w:tcW w:w="4675" w:type="dxa"/>
+          </w:tcPr>
+          <w:p>
+            <w:r>
+              <w:t>select_</w:t>
+            </w:r>
+            <w:r>
+              <w:t>user</w:t>
+            </w:r>
+          </w:p>
+        </w:tc>
+        <w:tc>
+          <w:tcPr>
+            <w:tcW w:w="4675" w:type="dxa"/>
+          </w:tcPr>
+          <w:p>
+            <w:pPr>
+              <w:cnfStyle w:val="000000000000" w:firstRow="0" w:lastRow="0" w:firstColumn="0" w:lastColumn="0" w:oddVBand="0" w:evenVBand="0" w:oddHBand="0" w:evenHBand="0" w:firstRowFirstColumn="0" w:firstRowLastColumn="0" w:lastRowFirstColumn="0" w:lastRowLastColumn="0"/>
+            </w:pPr>
+            <w:r>
+              <w:t>Selects a user based on email</w:t>
+            </w:r>
+          </w:p>
+        </w:tc>
+      </w:tr>
+      <w:tr>
+        <w:tc>
+          <w:tcPr>
+            <w:cnfStyle w:val="001000000000" w:firstRow="0" w:lastRow="0" w:firstColumn="1" w:lastColumn="0" w:oddVBand="0" w:evenVBand="0" w:oddHBand="0" w:evenHBand="0" w:firstRowFirstColumn="0" w:firstRowLastColumn="0" w:lastRowFirstColumn="0" w:lastRowLastColumn="0"/>
+            <w:tcW w:w="4675" w:type="dxa"/>
+          </w:tcPr>
+          <w:p>
+            <w:r>
+              <w:t>select_</w:t>
+            </w:r>
+            <w:r>
+              <w:t>vehicles_by_user</w:t>
+            </w:r>
+          </w:p>
+        </w:tc>
+        <w:tc>
+          <w:tcPr>
+            <w:tcW w:w="4675" w:type="dxa"/>
+          </w:tcPr>
+          <w:p>
+            <w:pPr>
+              <w:cnfStyle w:val="000000000000" w:firstRow="0" w:lastRow="0" w:firstColumn="0" w:lastColumn="0" w:oddVBand="0" w:evenVBand="0" w:oddHBand="0" w:evenHBand="0" w:firstRowFirstColumn="0" w:firstRowLastColumn="0" w:lastRowFirstColumn="0" w:lastRowLastColumn="0"/>
+            </w:pPr>
+            <w:r>
+              <w:t>Selects all vehicles based on a user email</w:t>
+            </w:r>
+          </w:p>
+        </w:tc>
+      </w:tr>
+      <w:tr>
+        <w:tc>
+          <w:tcPr>
+            <w:cnfStyle w:val="001000000000" w:firstRow="0" w:lastRow="0" w:firstColumn="1" w:lastColumn="0" w:oddVBand="0" w:evenVBand="0" w:oddHBand="0" w:evenHBand="0" w:firstRowFirstColumn="0" w:firstRowLastColumn="0" w:lastRowFirstColumn="0" w:lastRowLastColumn="0"/>
+            <w:tcW w:w="4675" w:type="dxa"/>
+          </w:tcPr>
+          <w:p>
+            <w:pPr>
+              <w:tabs>
+                <w:tab w:val="left" w:pos="975"/>
+              </w:tabs>
+            </w:pPr>
+            <w:r>
+              <w:t>update_event</w:t>
+            </w:r>
+          </w:p>
+        </w:tc>
+        <w:tc>
+          <w:tcPr>
+            <w:tcW w:w="4675" w:type="dxa"/>
+          </w:tcPr>
+          <w:p>
+            <w:pPr>
+              <w:cnfStyle w:val="000000000000" w:firstRow="0" w:lastRow="0" w:firstColumn="0" w:lastColumn="0" w:oddVBand="0" w:evenVBand="0" w:oddHBand="0" w:evenHBand="0" w:firstRowFirstColumn="0" w:firstRowLastColumn="0" w:lastRowFirstColumn="0" w:lastRowLastColumn="0"/>
+            </w:pPr>
+            <w:r>
+              <w:t>Updates a particular event based on id</w:t>
+            </w:r>
+          </w:p>
+        </w:tc>
+      </w:tr>
+      <w:tr>
+        <w:tc>
+          <w:tcPr>
+            <w:cnfStyle w:val="001000000000" w:firstRow="0" w:lastRow="0" w:firstColumn="1" w:lastColumn="0" w:oddVBand="0" w:evenVBand="0" w:oddHBand="0" w:evenHBand="0" w:firstRowFirstColumn="0" w:firstRowLastColumn="0" w:lastRowFirstColumn="0" w:lastRowLastColumn="0"/>
+            <w:tcW w:w="4675" w:type="dxa"/>
+          </w:tcPr>
+          <w:p>
+            <w:r>
+              <w:t>update_</w:t>
+            </w:r>
+            <w:r>
+              <w:t>eventparticipant</w:t>
+            </w:r>
+          </w:p>
+        </w:tc>
+        <w:tc>
+          <w:tcPr>
+            <w:tcW w:w="4675" w:type="dxa"/>
+          </w:tcPr>
+          <w:p>
+            <w:pPr>
+              <w:cnfStyle w:val="000000000000" w:firstRow="0" w:lastRow="0" w:firstColumn="0" w:lastColumn="0" w:oddVBand="0" w:evenVBand="0" w:oddHBand="0" w:evenHBand="0" w:firstRowFirstColumn="0" w:firstRowLastColumn="0" w:lastRowFirstColumn="0" w:lastRowLastColumn="0"/>
+            </w:pPr>
+            <w:r>
+              <w:t>Updates an event participant based on participant email and event id</w:t>
+            </w:r>
+          </w:p>
+        </w:tc>
+      </w:tr>
+      <w:tr>
+        <w:tc>
+          <w:tcPr>
+            <w:cnfStyle w:val="001000000000" w:firstRow="0" w:lastRow="0" w:firstColumn="1" w:lastColumn="0" w:oddVBand="0" w:evenVBand="0" w:oddHBand="0" w:evenHBand="0" w:firstRowFirstColumn="0" w:firstRowLastColumn="0" w:lastRowFirstColumn="0" w:lastRowLastColumn="0"/>
+            <w:tcW w:w="4675" w:type="dxa"/>
+          </w:tcPr>
+          <w:p>
+            <w:r>
+              <w:t>update_</w:t>
+            </w:r>
+            <w:r>
+              <w:t>location_description</w:t>
+            </w:r>
+          </w:p>
+        </w:tc>
+        <w:tc>
+          <w:tcPr>
+            <w:tcW w:w="4675" w:type="dxa"/>
+          </w:tcPr>
+          <w:p>
+            <w:pPr>
+              <w:cnfStyle w:val="000000000000" w:firstRow="0" w:lastRow="0" w:firstColumn="0" w:lastColumn="0" w:oddVBand="0" w:evenVBand="0" w:oddHBand="0" w:evenHBand="0" w:firstRowFirstColumn="0" w:firstRowLastColumn="0" w:lastRowFirstColumn="0" w:lastRowLastColumn="0"/>
+            </w:pPr>
+            <w:r>
+              <w:t>Updates a location description</w:t>
+            </w:r>
+          </w:p>
+        </w:tc>
+      </w:tr>
+      <w:tr>
+        <w:tc>
+          <w:tcPr>
+            <w:cnfStyle w:val="001000000000" w:firstRow="0" w:lastRow="0" w:firstColumn="1" w:lastColumn="0" w:oddVBand="0" w:evenVBand="0" w:oddHBand="0" w:evenHBand="0" w:firstRowFirstColumn="0" w:firstRowLastColumn="0" w:lastRowFirstColumn="0" w:lastRowLastColumn="0"/>
+            <w:tcW w:w="4675" w:type="dxa"/>
+          </w:tcPr>
+          <w:p>
+            <w:r>
+              <w:t>update_</w:t>
+            </w:r>
+            <w:r>
+              <w:t>user</w:t>
+            </w:r>
+          </w:p>
+        </w:tc>
+        <w:tc>
+          <w:tcPr>
+            <w:tcW w:w="4675" w:type="dxa"/>
+          </w:tcPr>
+          <w:p>
+            <w:pPr>
+              <w:tabs>
+                <w:tab w:val="left" w:pos="1110"/>
+              </w:tabs>
+              <w:cnfStyle w:val="000000000000" w:firstRow="0" w:lastRow="0" w:firstColumn="0" w:lastColumn="0" w:oddVBand="0" w:evenVBand="0" w:oddHBand="0" w:evenHBand="0" w:firstRowFirstColumn="0" w:firstRowLastColumn="0" w:lastRowFirstColumn="0" w:lastRowLastColumn="0"/>
+            </w:pPr>
+            <w:r>
+              <w:t>Updates a user based on email</w:t>
+            </w:r>
+          </w:p>
+        </w:tc>
+      </w:tr>
+      <w:tr>
+        <w:tc>
+          <w:tcPr>
+            <w:cnfStyle w:val="001000000000" w:firstRow="0" w:lastRow="0" w:firstColumn="1" w:lastColumn="0" w:oddVBand="0" w:evenVBand="0" w:oddHBand="0" w:evenHBand="0" w:firstRowFirstColumn="0" w:firstRowLastColumn="0" w:lastRowFirstColumn="0" w:lastRowLastColumn="0"/>
+            <w:tcW w:w="4675" w:type="dxa"/>
+          </w:tcPr>
+          <w:p>
+            <w:r>
+              <w:lastRenderedPageBreak/>
+              <w:t>update_</w:t>
+            </w:r>
+            <w:r>
+              <w:t>vehicle</w:t>
+            </w:r>
+          </w:p>
+        </w:tc>
+        <w:tc>
+          <w:tcPr>
+            <w:tcW w:w="4675" w:type="dxa"/>
+          </w:tcPr>
+          <w:p>
+            <w:pPr>
+              <w:cnfStyle w:val="000000000000" w:firstRow="0" w:lastRow="0" w:firstColumn="0" w:lastColumn="0" w:oddVBand="0" w:evenVBand="0" w:oddHBand="0" w:evenHBand="0" w:firstRowFirstColumn="0" w:firstRowLastColumn="0" w:lastRowFirstColumn="0" w:lastRowLastColumn="0"/>
+            </w:pPr>
+            <w:r>
+              <w:t>Updates a vehicles based on vehicle id and user email</w:t>
+            </w:r>
+          </w:p>
+        </w:tc>
+      </w:tr>
+      <w:tr>
+        <w:tc>
+          <w:tcPr>
+            <w:cnfStyle w:val="001000000000" w:firstRow="0" w:lastRow="0" w:firstColumn="1" w:lastColumn="0" w:oddVBand="0" w:evenVBand="0" w:oddHBand="0" w:evenHBand="0" w:firstRowFirstColumn="0" w:firstRowLastColumn="0" w:lastRowFirstColumn="0" w:lastRowLastColumn="0"/>
+            <w:tcW w:w="4675" w:type="dxa"/>
+          </w:tcPr>
+          <w:p>
+            <w:r>
+              <w:t>vehicles_allowed</w:t>
+            </w:r>
+          </w:p>
+        </w:tc>
+        <w:tc>
+          <w:tcPr>
+            <w:tcW w:w="4675" w:type="dxa"/>
+          </w:tcPr>
+          <w:p>
+            <w:pPr>
+              <w:cnfStyle w:val="000000000000" w:firstRow="0" w:lastRow="0" w:firstColumn="0" w:lastColumn="0" w:oddVBand="0" w:evenVBand="0" w:oddHBand="0" w:evenHBand="0" w:firstRowFirstColumn="0" w:firstRowLastColumn="0" w:lastRowFirstColumn="0" w:lastRowLastColumn="0"/>
+            </w:pPr>
+            <w:r>
+              <w:t>Return the number of vehicles a user owns that are allowed by the preferences for a particular event</w:t>
+            </w:r>
+          </w:p>
         </w:tc>
       </w:tr>
     </w:tbl>
@@ -2400,35 +3912,39 @@
       <w:pPr>
         <w:pStyle w:val="Heading2"/>
       </w:pPr>
+      <w:bookmarkStart w:id="13" w:name="_Toc412153575"/>
       <w:r>
         <w:t>Indexes</w:t>
       </w:r>
+      <w:bookmarkEnd w:id="13"/>
     </w:p>
-    <w:p/>
-    <w:p/>
-    <w:p/>
-    <w:p/>
-    <w:p/>
-    <w:p/>
-    <w:p/>
-    <w:p/>
-    <w:p/>
-    <w:p/>
-    <w:p/>
-    <w:p/>
-    <w:p/>
     <w:p>
+      <w:r>
+        <w:t>Other than the default primary key indexes, only a few additional indexes were created. These were created on the “Make”, “Model”, and “Color” attributes in the [Vehicles] table as these are</w:t>
+      </w:r>
+      <w:r>
+        <w:t xml:space="preserve"> very</w:t>
+      </w:r>
+      <w:r>
+        <w:t xml:space="preserve"> frequently accessed by event search functions</w:t>
+      </w:r>
+    </w:p>
+    <w:p/>
+    <w:p/>
+    <w:p/>
+    <w:p/>
+    <w:p>
       <w:pPr>
         <w:pStyle w:val="Heading1"/>
       </w:pPr>
-      <w:bookmarkStart w:id="10" w:name="_Toc412147431"/>
+      <w:bookmarkStart w:id="14" w:name="_Toc412153576"/>
       <w:r>
         <w:t>7</w:t>
       </w:r>
       <w:r>
         <w:t xml:space="preserve"> Key Stakeholders</w:t>
       </w:r>
-      <w:bookmarkEnd w:id="10"/>
+      <w:bookmarkEnd w:id="14"/>
     </w:p>
     <w:tbl>
       <w:tblPr>
@@ -2570,6 +4086,10 @@
               <w:t>Closed-Circuit Safety-Regulation-Following Professional Racers</w:t>
             </w:r>
           </w:p>
+          <w:p/>
+          <w:p/>
+          <w:p/>
+          <w:p/>
         </w:tc>
         <w:tc>
           <w:tcPr>
@@ -2589,29 +4109,197 @@
         </w:tc>
       </w:tr>
     </w:tbl>
-    <w:p/>
     <w:p>
       <w:pPr>
         <w:pStyle w:val="Heading1"/>
       </w:pPr>
-      <w:bookmarkStart w:id="11" w:name="_Toc412147432"/>
-      <w:r>
-        <w:lastRenderedPageBreak/>
+      <w:bookmarkStart w:id="15" w:name="_Toc412153577"/>
+      <w:r>
         <w:t xml:space="preserve">8 </w:t>
       </w:r>
       <w:r>
         <w:t>Glossary</w:t>
       </w:r>
-      <w:bookmarkEnd w:id="11"/>
+      <w:bookmarkEnd w:id="15"/>
     </w:p>
     <w:p>
       <w:r>
-        <w:t>Entity – Relationship (ER) Diagram – A symbolic abstraction of a database</w:t>
+        <w:t>CCSRFPR - closed-circuit safety-regulation-following professional racing</w:t>
       </w:r>
     </w:p>
     <w:p>
       <w:r>
-        <w:t>CCSRFPR - closed-circuit safety-regulation-following professional racing</w:t>
+        <w:t>Entity – Relationship (ER) Diagram – A symbolic abstraction of a database</w:t>
+      </w:r>
+    </w:p>
+    <w:p>
+      <w:r>
+        <w:t>Relational Schema – A diagram showing the tables and the referential integrity constraints of the database</w:t>
+      </w:r>
+    </w:p>
+    <w:p/>
+    <w:p/>
+    <w:p/>
+    <w:p/>
+    <w:p/>
+    <w:p/>
+    <w:p/>
+    <w:p>
+      <w:pPr>
+        <w:pStyle w:val="Heading1"/>
+      </w:pPr>
+      <w:bookmarkStart w:id="16" w:name="_Toc412153578"/>
+      <w:r>
+        <w:lastRenderedPageBreak/>
+        <w:t>Appendix</w:t>
+      </w:r>
+      <w:bookmarkEnd w:id="16"/>
+    </w:p>
+    <w:p>
+      <w:pPr>
+        <w:pStyle w:val="Heading2"/>
+      </w:pPr>
+      <w:bookmarkStart w:id="17" w:name="_Toc412153579"/>
+      <w:r>
+        <w:t>Entity – Relationship Diagram</w:t>
+      </w:r>
+      <w:bookmarkEnd w:id="17"/>
+    </w:p>
+    <w:p>
+      <w:r>
+        <w:rPr>
+          <w:noProof/>
+        </w:rPr>
+        <w:drawing>
+          <wp:anchor distT="0" distB="0" distL="114300" distR="114300" simplePos="0" relativeHeight="251661312" behindDoc="0" locked="0" layoutInCell="1" allowOverlap="1" wp14:anchorId="3220A471" wp14:editId="29514BA8">
+            <wp:simplePos x="0" y="0"/>
+            <wp:positionH relativeFrom="column">
+              <wp:posOffset>0</wp:posOffset>
+            </wp:positionH>
+            <wp:positionV relativeFrom="paragraph">
+              <wp:posOffset>289560</wp:posOffset>
+            </wp:positionV>
+            <wp:extent cx="5924550" cy="6248400"/>
+            <wp:effectExtent l="0" t="0" r="0" b="0"/>
+            <wp:wrapTopAndBottom/>
+            <wp:docPr id="1" name="Picture 1" descr="C:\Users\nygrendr\Documents\RHIT 14-15\CSSE333\Project\Github\Driftr\Driftr ER Diagram.png"/>
+            <wp:cNvGraphicFramePr>
+              <a:graphicFrameLocks xmlns:a="http://schemas.openxmlformats.org/drawingml/2006/main" noChangeAspect="1"/>
+            </wp:cNvGraphicFramePr>
+            <a:graphic xmlns:a="http://schemas.openxmlformats.org/drawingml/2006/main">
+              <a:graphicData uri="http://schemas.openxmlformats.org/drawingml/2006/picture">
+                <pic:pic xmlns:pic="http://schemas.openxmlformats.org/drawingml/2006/picture">
+                  <pic:nvPicPr>
+                    <pic:cNvPr id="0" name="Picture 1" descr="C:\Users\nygrendr\Documents\RHIT 14-15\CSSE333\Project\Github\Driftr\Driftr ER Diagram.png"/>
+                    <pic:cNvPicPr>
+                      <a:picLocks noChangeAspect="1" noChangeArrowheads="1"/>
+                    </pic:cNvPicPr>
+                  </pic:nvPicPr>
+                  <pic:blipFill>
+                    <a:blip r:embed="rId7">
+                      <a:extLst>
+                        <a:ext uri="{28A0092B-C50C-407E-A947-70E740481C1C}">
+                          <a14:useLocalDpi xmlns:a14="http://schemas.microsoft.com/office/drawing/2010/main" val="0"/>
+                        </a:ext>
+                      </a:extLst>
+                    </a:blip>
+                    <a:srcRect/>
+                    <a:stretch>
+                      <a:fillRect/>
+                    </a:stretch>
+                  </pic:blipFill>
+                  <pic:spPr bwMode="auto">
+                    <a:xfrm>
+                      <a:off x="0" y="0"/>
+                      <a:ext cx="5924550" cy="6248400"/>
+                    </a:xfrm>
+                    <a:prstGeom prst="rect">
+                      <a:avLst/>
+                    </a:prstGeom>
+                    <a:noFill/>
+                    <a:ln>
+                      <a:noFill/>
+                    </a:ln>
+                  </pic:spPr>
+                </pic:pic>
+              </a:graphicData>
+            </a:graphic>
+            <wp14:sizeRelH relativeFrom="margin">
+              <wp14:pctWidth>0</wp14:pctWidth>
+            </wp14:sizeRelH>
+            <wp14:sizeRelV relativeFrom="margin">
+              <wp14:pctHeight>0</wp14:pctHeight>
+            </wp14:sizeRelV>
+          </wp:anchor>
+        </w:drawing>
+      </w:r>
+    </w:p>
+    <w:p/>
+    <w:p/>
+    <w:p>
+      <w:pPr>
+        <w:pStyle w:val="Heading2"/>
+      </w:pPr>
+      <w:bookmarkStart w:id="18" w:name="_Toc412153580"/>
+      <w:r>
+        <w:lastRenderedPageBreak/>
+        <w:t>Relational Schema</w:t>
+      </w:r>
+      <w:bookmarkEnd w:id="18"/>
+    </w:p>
+    <w:p>
+      <w:r>
+        <w:rPr>
+          <w:noProof/>
+        </w:rPr>
+        <w:drawing>
+          <wp:inline distT="0" distB="0" distL="0" distR="0">
+            <wp:extent cx="5895975" cy="6296025"/>
+            <wp:effectExtent l="0" t="0" r="9525" b="0"/>
+            <wp:docPr id="2" name="Picture 2" descr="C:\Users\nygrendr\Documents\RHIT 14-15\CSSE333\Project\Github\Driftr\Driftr Relational Schema.png"/>
+            <wp:cNvGraphicFramePr>
+              <a:graphicFrameLocks xmlns:a="http://schemas.openxmlformats.org/drawingml/2006/main" noChangeAspect="1"/>
+            </wp:cNvGraphicFramePr>
+            <a:graphic xmlns:a="http://schemas.openxmlformats.org/drawingml/2006/main">
+              <a:graphicData uri="http://schemas.openxmlformats.org/drawingml/2006/picture">
+                <pic:pic xmlns:pic="http://schemas.openxmlformats.org/drawingml/2006/picture">
+                  <pic:nvPicPr>
+                    <pic:cNvPr id="0" name="Picture 2" descr="C:\Users\nygrendr\Documents\RHIT 14-15\CSSE333\Project\Github\Driftr\Driftr Relational Schema.png"/>
+                    <pic:cNvPicPr>
+                      <a:picLocks noChangeAspect="1" noChangeArrowheads="1"/>
+                    </pic:cNvPicPr>
+                  </pic:nvPicPr>
+                  <pic:blipFill>
+                    <a:blip r:embed="rId8">
+                      <a:extLst>
+                        <a:ext uri="{28A0092B-C50C-407E-A947-70E740481C1C}">
+                          <a14:useLocalDpi xmlns:a14="http://schemas.microsoft.com/office/drawing/2010/main" val="0"/>
+                        </a:ext>
+                      </a:extLst>
+                    </a:blip>
+                    <a:srcRect/>
+                    <a:stretch>
+                      <a:fillRect/>
+                    </a:stretch>
+                  </pic:blipFill>
+                  <pic:spPr bwMode="auto">
+                    <a:xfrm>
+                      <a:off x="0" y="0"/>
+                      <a:ext cx="5895975" cy="6296025"/>
+                    </a:xfrm>
+                    <a:prstGeom prst="rect">
+                      <a:avLst/>
+                    </a:prstGeom>
+                    <a:noFill/>
+                    <a:ln>
+                      <a:noFill/>
+                    </a:ln>
+                  </pic:spPr>
+                </pic:pic>
+              </a:graphicData>
+            </a:graphic>
+          </wp:inline>
+        </w:drawing>
       </w:r>
     </w:p>
     <w:sectPr>
@@ -3000,6 +4688,119 @@
     </w:lvl>
   </w:abstractNum>
   <w:abstractNum w:abstractNumId="4">
+    <w:nsid w:val="129922E2"/>
+    <w:multiLevelType w:val="hybridMultilevel"/>
+    <w:tmpl w:val="F8E6118E"/>
+    <w:lvl w:ilvl="0" w:tplc="04090005">
+      <w:start w:val="1"/>
+      <w:numFmt w:val="bullet"/>
+      <w:lvlText w:val=""/>
+      <w:lvlJc w:val="left"/>
+      <w:pPr>
+        <w:ind w:left="720" w:hanging="360"/>
+      </w:pPr>
+      <w:rPr>
+        <w:rFonts w:ascii="Wingdings" w:hAnsi="Wingdings" w:hint="default"/>
+      </w:rPr>
+    </w:lvl>
+    <w:lvl w:ilvl="1" w:tplc="04090003">
+      <w:start w:val="1"/>
+      <w:numFmt w:val="bullet"/>
+      <w:lvlText w:val="o"/>
+      <w:lvlJc w:val="left"/>
+      <w:pPr>
+        <w:ind w:left="1440" w:hanging="360"/>
+      </w:pPr>
+      <w:rPr>
+        <w:rFonts w:ascii="Courier New" w:hAnsi="Courier New" w:cs="Courier New" w:hint="default"/>
+      </w:rPr>
+    </w:lvl>
+    <w:lvl w:ilvl="2" w:tplc="04090005" w:tentative="1">
+      <w:start w:val="1"/>
+      <w:numFmt w:val="bullet"/>
+      <w:lvlText w:val=""/>
+      <w:lvlJc w:val="left"/>
+      <w:pPr>
+        <w:ind w:left="2160" w:hanging="360"/>
+      </w:pPr>
+      <w:rPr>
+        <w:rFonts w:ascii="Wingdings" w:hAnsi="Wingdings" w:hint="default"/>
+      </w:rPr>
+    </w:lvl>
+    <w:lvl w:ilvl="3" w:tplc="04090001" w:tentative="1">
+      <w:start w:val="1"/>
+      <w:numFmt w:val="bullet"/>
+      <w:lvlText w:val=""/>
+      <w:lvlJc w:val="left"/>
+      <w:pPr>
+        <w:ind w:left="2880" w:hanging="360"/>
+      </w:pPr>
+      <w:rPr>
+        <w:rFonts w:ascii="Symbol" w:hAnsi="Symbol" w:hint="default"/>
+      </w:rPr>
+    </w:lvl>
+    <w:lvl w:ilvl="4" w:tplc="04090003" w:tentative="1">
+      <w:start w:val="1"/>
+      <w:numFmt w:val="bullet"/>
+      <w:lvlText w:val="o"/>
+      <w:lvlJc w:val="left"/>
+      <w:pPr>
+        <w:ind w:left="3600" w:hanging="360"/>
+      </w:pPr>
+      <w:rPr>
+        <w:rFonts w:ascii="Courier New" w:hAnsi="Courier New" w:cs="Courier New" w:hint="default"/>
+      </w:rPr>
+    </w:lvl>
+    <w:lvl w:ilvl="5" w:tplc="04090005" w:tentative="1">
+      <w:start w:val="1"/>
+      <w:numFmt w:val="bullet"/>
+      <w:lvlText w:val=""/>
+      <w:lvlJc w:val="left"/>
+      <w:pPr>
+        <w:ind w:left="4320" w:hanging="360"/>
+      </w:pPr>
+      <w:rPr>
+        <w:rFonts w:ascii="Wingdings" w:hAnsi="Wingdings" w:hint="default"/>
+      </w:rPr>
+    </w:lvl>
+    <w:lvl w:ilvl="6" w:tplc="04090001" w:tentative="1">
+      <w:start w:val="1"/>
+      <w:numFmt w:val="bullet"/>
+      <w:lvlText w:val=""/>
+      <w:lvlJc w:val="left"/>
+      <w:pPr>
+        <w:ind w:left="5040" w:hanging="360"/>
+      </w:pPr>
+      <w:rPr>
+        <w:rFonts w:ascii="Symbol" w:hAnsi="Symbol" w:hint="default"/>
+      </w:rPr>
+    </w:lvl>
+    <w:lvl w:ilvl="7" w:tplc="04090003" w:tentative="1">
+      <w:start w:val="1"/>
+      <w:numFmt w:val="bullet"/>
+      <w:lvlText w:val="o"/>
+      <w:lvlJc w:val="left"/>
+      <w:pPr>
+        <w:ind w:left="5760" w:hanging="360"/>
+      </w:pPr>
+      <w:rPr>
+        <w:rFonts w:ascii="Courier New" w:hAnsi="Courier New" w:cs="Courier New" w:hint="default"/>
+      </w:rPr>
+    </w:lvl>
+    <w:lvl w:ilvl="8" w:tplc="04090005" w:tentative="1">
+      <w:start w:val="1"/>
+      <w:numFmt w:val="bullet"/>
+      <w:lvlText w:val=""/>
+      <w:lvlJc w:val="left"/>
+      <w:pPr>
+        <w:ind w:left="6480" w:hanging="360"/>
+      </w:pPr>
+      <w:rPr>
+        <w:rFonts w:ascii="Wingdings" w:hAnsi="Wingdings" w:hint="default"/>
+      </w:rPr>
+    </w:lvl>
+  </w:abstractNum>
+  <w:abstractNum w:abstractNumId="5">
     <w:nsid w:val="3A5A5623"/>
     <w:multiLevelType w:val="hybridMultilevel"/>
     <w:tmpl w:val="7E50297C"/>
@@ -3112,7 +4913,7 @@
       </w:rPr>
     </w:lvl>
   </w:abstractNum>
-  <w:abstractNum w:abstractNumId="5">
+  <w:abstractNum w:abstractNumId="6">
     <w:nsid w:val="3E697A5C"/>
     <w:multiLevelType w:val="hybridMultilevel"/>
     <w:tmpl w:val="FB6ADD8A"/>
@@ -3225,7 +5026,7 @@
       </w:rPr>
     </w:lvl>
   </w:abstractNum>
-  <w:abstractNum w:abstractNumId="6">
+  <w:abstractNum w:abstractNumId="7">
     <w:nsid w:val="3F15519A"/>
     <w:multiLevelType w:val="hybridMultilevel"/>
     <w:tmpl w:val="531CEF2C"/>
@@ -3311,7 +5112,7 @@
       </w:pPr>
     </w:lvl>
   </w:abstractNum>
-  <w:abstractNum w:abstractNumId="7">
+  <w:abstractNum w:abstractNumId="8">
     <w:nsid w:val="4A376668"/>
     <w:multiLevelType w:val="hybridMultilevel"/>
     <w:tmpl w:val="29866B78"/>
@@ -3424,7 +5225,7 @@
       </w:rPr>
     </w:lvl>
   </w:abstractNum>
-  <w:abstractNum w:abstractNumId="8">
+  <w:abstractNum w:abstractNumId="9">
     <w:nsid w:val="696636A0"/>
     <w:multiLevelType w:val="hybridMultilevel"/>
     <w:tmpl w:val="9B220902"/>
@@ -3544,25 +5345,28 @@
     <w:abstractNumId w:val="2"/>
   </w:num>
   <w:num w:numId="3">
-    <w:abstractNumId w:val="6"/>
+    <w:abstractNumId w:val="7"/>
   </w:num>
   <w:num w:numId="4">
     <w:abstractNumId w:val="3"/>
   </w:num>
   <w:num w:numId="5">
+    <w:abstractNumId w:val="9"/>
+  </w:num>
+  <w:num w:numId="6">
     <w:abstractNumId w:val="8"/>
   </w:num>
-  <w:num w:numId="6">
-    <w:abstractNumId w:val="7"/>
-  </w:num>
   <w:num w:numId="7">
-    <w:abstractNumId w:val="4"/>
+    <w:abstractNumId w:val="5"/>
   </w:num>
   <w:num w:numId="8">
-    <w:abstractNumId w:val="5"/>
+    <w:abstractNumId w:val="6"/>
   </w:num>
   <w:num w:numId="9">
     <w:abstractNumId w:val="1"/>
+  </w:num>
+  <w:num w:numId="10">
+    <w:abstractNumId w:val="4"/>
   </w:num>
 </w:numbering>
 </file>
@@ -4919,7 +6723,7 @@
 </file>
 
 <file path=customXml/itemProps2.xml><?xml version="1.0" encoding="utf-8"?>
-<ds:datastoreItem xmlns:ds="http://schemas.openxmlformats.org/officeDocument/2006/customXml" ds:itemID="{1D9A9F19-8345-4A0F-9272-6245A45776EA}">
+<ds:datastoreItem xmlns:ds="http://schemas.openxmlformats.org/officeDocument/2006/customXml" ds:itemID="{D7197252-27F3-4EE9-9CDA-A179064BFDED}">
   <ds:schemaRefs>
     <ds:schemaRef ds:uri="http://schemas.openxmlformats.org/officeDocument/2006/bibliography"/>
   </ds:schemaRefs>

</xml_diff>

<commit_message>
Spacing fixed on final report
</commit_message>
<xml_diff>
--- a/Final_Report-Driftr.docx
+++ b/Final_Report-Driftr.docx
@@ -1931,30 +1931,26 @@
       </w:sdtContent>
     </w:sdt>
     <w:p/>
+    <w:p/>
+    <w:p/>
+    <w:p/>
+    <w:p/>
+    <w:p/>
+    <w:p/>
+    <w:p/>
+    <w:p/>
+    <w:p/>
     <w:p>
       <w:bookmarkStart w:id="0" w:name="_GoBack"/>
       <w:bookmarkEnd w:id="0"/>
     </w:p>
-    <w:p/>
-    <w:p/>
-    <w:p/>
-    <w:p/>
-    <w:p/>
-    <w:p/>
-    <w:p/>
-    <w:p/>
-    <w:p/>
-    <w:p/>
-    <w:p/>
-    <w:p/>
-    <w:p/>
-    <w:p/>
     <w:p>
       <w:pPr>
         <w:pStyle w:val="Heading1"/>
       </w:pPr>
       <w:bookmarkStart w:id="1" w:name="_Toc412153563"/>
       <w:r>
+        <w:lastRenderedPageBreak/>
         <w:t>Version Information</w:t>
       </w:r>
       <w:bookmarkEnd w:id="1"/>
@@ -2063,15 +2059,7 @@
         <w:t xml:space="preserve">This document describes the final report beginning with a description of the initial problem that this project aims to solve. Following this introduction, the problem solution, challenges of that solution, and database design summary. After the solution is presented, the strengths and weaknesses of the design are analyzed and discussed. Included at the end of this report is an appendix containing the final entity-relationship model and </w:t>
       </w:r>
       <w:r>
-        <w:t xml:space="preserve">the final relationship schema for the </w:t>
-      </w:r>
-      <w:proofErr w:type="gramStart"/>
-      <w:r>
-        <w:t>system.</w:t>
-      </w:r>
-      <w:proofErr w:type="gramEnd"/>
-      <w:r>
-        <w:t xml:space="preserve"> Also present are a glossar</w:t>
+        <w:t>the final relationship schema for the system. Also present are a glossar</w:t>
       </w:r>
       <w:r>
         <w:t>y and a</w:t>
@@ -2134,6 +2122,7 @@
       </w:pPr>
       <w:bookmarkStart w:id="4" w:name="_Toc412153566"/>
       <w:r>
+        <w:lastRenderedPageBreak/>
         <w:t xml:space="preserve">3 </w:t>
       </w:r>
       <w:r>
@@ -2459,6 +2448,7 @@
       </w:pPr>
       <w:bookmarkStart w:id="5" w:name="_Toc412153567"/>
       <w:r>
+        <w:lastRenderedPageBreak/>
         <w:t xml:space="preserve">4 Solution </w:t>
       </w:r>
       <w:r>
@@ -2529,15 +2519,7 @@
     </w:p>
     <w:p>
       <w:r>
-        <w:t xml:space="preserve">The </w:t>
-      </w:r>
-      <w:proofErr w:type="gramStart"/>
-      <w:r>
-        <w:t>friends</w:t>
-      </w:r>
-      <w:proofErr w:type="gramEnd"/>
-      <w:r>
-        <w:t xml:space="preserve"> page shows a list of the user’s friends as well as an entry form for adding additional friends.</w:t>
+        <w:t>The friends page shows a list of the user’s friends as well as an entry form for adding additional friends.</w:t>
       </w:r>
     </w:p>
     <w:p>
@@ -2580,31 +2562,28 @@
         <w:t xml:space="preserve"> security. </w:t>
       </w:r>
       <w:r>
-        <w:t xml:space="preserve">The Driftr database is currently hosted on the Titan server of the Rose-Hulman Institute of </w:t>
-      </w:r>
+        <w:t>The Driftr database is currently hosted on the Titan server of the Rose-Hulman Institute of Technology CSSE department, but will be wip</w:t>
+      </w:r>
+      <w:r>
+        <w:t>ed before the beginning of the s</w:t>
+      </w:r>
+      <w:r>
+        <w:t>pring 2015 quarter.</w:t>
+      </w:r>
+      <w:r>
+        <w:t xml:space="preserve"> The database is discussed in greater detail in the Database Summary section.</w:t>
+      </w:r>
+    </w:p>
+    <w:p/>
+    <w:p/>
+    <w:p/>
+    <w:p>
+      <w:pPr>
+        <w:pStyle w:val="Heading1"/>
+      </w:pPr>
+      <w:bookmarkStart w:id="8" w:name="_Toc412153570"/>
       <w:r>
         <w:lastRenderedPageBreak/>
-        <w:t>Technology CSSE department, but will be wip</w:t>
-      </w:r>
-      <w:r>
-        <w:t>ed before the beginning of the s</w:t>
-      </w:r>
-      <w:r>
-        <w:t>pring 2015 quarter.</w:t>
-      </w:r>
-      <w:r>
-        <w:t xml:space="preserve"> The database is discussed in greater detail in the Database Summary section.</w:t>
-      </w:r>
-    </w:p>
-    <w:p/>
-    <w:p/>
-    <w:p/>
-    <w:p>
-      <w:pPr>
-        <w:pStyle w:val="Heading1"/>
-      </w:pPr>
-      <w:bookmarkStart w:id="8" w:name="_Toc412153570"/>
-      <w:r>
         <w:t>5 Project Challenges</w:t>
       </w:r>
       <w:bookmarkEnd w:id="8"/>
@@ -2853,6 +2832,7 @@
       </w:pPr>
       <w:bookmarkStart w:id="9" w:name="_Toc412153571"/>
       <w:r>
+        <w:lastRenderedPageBreak/>
         <w:t>6 Database Summary</w:t>
       </w:r>
       <w:bookmarkEnd w:id="9"/>
@@ -2975,6 +2955,7 @@
       </w:pPr>
       <w:bookmarkStart w:id="12" w:name="_Toc412153574"/>
       <w:r>
+        <w:lastRenderedPageBreak/>
         <w:t>7 Stored Procedures</w:t>
       </w:r>
       <w:bookmarkEnd w:id="12"/>
@@ -3104,10 +3085,7 @@
           </w:tcPr>
           <w:p>
             <w:r>
-              <w:t>delete_</w:t>
-            </w:r>
-            <w:r>
-              <w:t>preference</w:t>
+              <w:t>delete_preference</w:t>
             </w:r>
           </w:p>
         </w:tc>
@@ -3194,10 +3172,7 @@
           </w:tcPr>
           <w:p>
             <w:r>
-              <w:t>insert_</w:t>
-            </w:r>
-            <w:r>
-              <w:t>eventparticipant</w:t>
+              <w:t>insert_eventparticipant</w:t>
             </w:r>
           </w:p>
         </w:tc>
@@ -3223,10 +3198,7 @@
           </w:tcPr>
           <w:p>
             <w:r>
-              <w:t>insert_</w:t>
-            </w:r>
-            <w:r>
-              <w:t>friend</w:t>
+              <w:t>insert_friend</w:t>
             </w:r>
           </w:p>
         </w:tc>
@@ -3252,10 +3224,7 @@
           </w:tcPr>
           <w:p>
             <w:r>
-              <w:t>insert_</w:t>
-            </w:r>
-            <w:r>
-              <w:t>location</w:t>
+              <w:t>insert_location</w:t>
             </w:r>
           </w:p>
         </w:tc>
@@ -3281,10 +3250,7 @@
           </w:tcPr>
           <w:p>
             <w:r>
-              <w:t>insert_</w:t>
-            </w:r>
-            <w:r>
-              <w:t>preference</w:t>
+              <w:t>insert_preference</w:t>
             </w:r>
           </w:p>
         </w:tc>
@@ -3310,10 +3276,7 @@
           </w:tcPr>
           <w:p>
             <w:r>
-              <w:t>insert_</w:t>
-            </w:r>
-            <w:r>
-              <w:t>user</w:t>
+              <w:t>insert_user</w:t>
             </w:r>
           </w:p>
         </w:tc>
@@ -3339,10 +3302,7 @@
           </w:tcPr>
           <w:p>
             <w:r>
-              <w:t>insert_</w:t>
-            </w:r>
-            <w:r>
-              <w:t>vehicle</w:t>
+              <w:t>insert_vehicle</w:t>
             </w:r>
           </w:p>
         </w:tc>
@@ -3397,10 +3357,7 @@
           </w:tcPr>
           <w:p>
             <w:r>
-              <w:t>select_</w:t>
-            </w:r>
-            <w:r>
-              <w:t>all_locations</w:t>
+              <w:t>select_all_locations</w:t>
             </w:r>
           </w:p>
         </w:tc>
@@ -3429,10 +3386,7 @@
           </w:tcPr>
           <w:p>
             <w:r>
-              <w:t>select_</w:t>
-            </w:r>
-            <w:r>
-              <w:t>all_users</w:t>
+              <w:t>select_all_users</w:t>
             </w:r>
           </w:p>
         </w:tc>
@@ -3445,10 +3399,7 @@
               <w:cnfStyle w:val="000000000000" w:firstRow="0" w:lastRow="0" w:firstColumn="0" w:lastColumn="0" w:oddVBand="0" w:evenVBand="0" w:oddHBand="0" w:evenHBand="0" w:firstRowFirstColumn="0" w:firstRowLastColumn="0" w:lastRowFirstColumn="0" w:lastRowLastColumn="0"/>
             </w:pPr>
             <w:r>
-              <w:t>Selects</w:t>
-            </w:r>
-            <w:r>
-              <w:t xml:space="preserve"> </w:t>
+              <w:t xml:space="preserve">Selects </w:t>
             </w:r>
             <w:r>
               <w:t>all user</w:t>
@@ -3464,10 +3415,7 @@
           </w:tcPr>
           <w:p>
             <w:r>
-              <w:t>select_</w:t>
-            </w:r>
-            <w:r>
-              <w:t>all_vehicles</w:t>
+              <w:t>select_all_vehicles</w:t>
             </w:r>
           </w:p>
         </w:tc>
@@ -3480,10 +3428,7 @@
               <w:cnfStyle w:val="000000000000" w:firstRow="0" w:lastRow="0" w:firstColumn="0" w:lastColumn="0" w:oddVBand="0" w:evenVBand="0" w:oddHBand="0" w:evenHBand="0" w:firstRowFirstColumn="0" w:firstRowLastColumn="0" w:lastRowFirstColumn="0" w:lastRowLastColumn="0"/>
             </w:pPr>
             <w:r>
-              <w:t>Selects</w:t>
-            </w:r>
-            <w:r>
-              <w:t xml:space="preserve"> </w:t>
+              <w:t xml:space="preserve">Selects </w:t>
             </w:r>
             <w:r>
               <w:t>all vehicles</w:t>
@@ -3499,10 +3444,7 @@
           </w:tcPr>
           <w:p>
             <w:r>
-              <w:t>select_</w:t>
-            </w:r>
-            <w:r>
-              <w:t>event</w:t>
+              <w:t>select_event</w:t>
             </w:r>
           </w:p>
         </w:tc>
@@ -3531,10 +3473,7 @@
           </w:tcPr>
           <w:p>
             <w:r>
-              <w:t>select_</w:t>
-            </w:r>
-            <w:r>
-              <w:t>eventparticipants</w:t>
+              <w:t>select_eventparticipants</w:t>
             </w:r>
           </w:p>
         </w:tc>
@@ -3563,10 +3502,7 @@
           </w:tcPr>
           <w:p>
             <w:r>
-              <w:t>select_</w:t>
-            </w:r>
-            <w:r>
-              <w:t>events_by_user</w:t>
+              <w:t>select_events_by_user</w:t>
             </w:r>
           </w:p>
         </w:tc>
@@ -3592,10 +3528,7 @@
           </w:tcPr>
           <w:p>
             <w:r>
-              <w:t>select_</w:t>
-            </w:r>
-            <w:r>
-              <w:t>friends_by_user</w:t>
+              <w:t>select_friends_by_user</w:t>
             </w:r>
           </w:p>
         </w:tc>
@@ -3621,10 +3554,7 @@
           </w:tcPr>
           <w:p>
             <w:r>
-              <w:t>select_</w:t>
-            </w:r>
-            <w:r>
-              <w:t>location</w:t>
+              <w:t>select_location</w:t>
             </w:r>
           </w:p>
         </w:tc>
@@ -3650,10 +3580,7 @@
           </w:tcPr>
           <w:p>
             <w:r>
-              <w:t>select_</w:t>
-            </w:r>
-            <w:r>
-              <w:t>preferences</w:t>
+              <w:t>select_preferences</w:t>
             </w:r>
           </w:p>
         </w:tc>
@@ -3679,10 +3606,7 @@
           </w:tcPr>
           <w:p>
             <w:r>
-              <w:t>select_</w:t>
-            </w:r>
-            <w:r>
-              <w:t>user</w:t>
+              <w:t>select_user</w:t>
             </w:r>
           </w:p>
         </w:tc>
@@ -3708,10 +3632,7 @@
           </w:tcPr>
           <w:p>
             <w:r>
-              <w:t>select_</w:t>
-            </w:r>
-            <w:r>
-              <w:t>vehicles_by_user</w:t>
+              <w:t>select_vehicles_by_user</w:t>
             </w:r>
           </w:p>
         </w:tc>
@@ -3768,10 +3689,7 @@
           </w:tcPr>
           <w:p>
             <w:r>
-              <w:t>update_</w:t>
-            </w:r>
-            <w:r>
-              <w:t>eventparticipant</w:t>
+              <w:t>update_eventparticipant</w:t>
             </w:r>
           </w:p>
         </w:tc>
@@ -3797,10 +3715,7 @@
           </w:tcPr>
           <w:p>
             <w:r>
-              <w:t>update_</w:t>
-            </w:r>
-            <w:r>
-              <w:t>location_description</w:t>
+              <w:t>update_location_description</w:t>
             </w:r>
           </w:p>
         </w:tc>
@@ -3826,10 +3741,7 @@
           </w:tcPr>
           <w:p>
             <w:r>
-              <w:t>update_</w:t>
-            </w:r>
-            <w:r>
-              <w:t>user</w:t>
+              <w:t>update_user</w:t>
             </w:r>
           </w:p>
         </w:tc>
@@ -3858,11 +3770,7 @@
           </w:tcPr>
           <w:p>
             <w:r>
-              <w:lastRenderedPageBreak/>
-              <w:t>update_</w:t>
-            </w:r>
-            <w:r>
-              <w:t>vehicle</w:t>
+              <w:t>update_vehicle</w:t>
             </w:r>
           </w:p>
         </w:tc>
@@ -3914,6 +3822,7 @@
       </w:pPr>
       <w:bookmarkStart w:id="13" w:name="_Toc412153575"/>
       <w:r>
+        <w:lastRenderedPageBreak/>
         <w:t>Indexes</w:t>
       </w:r>
       <w:bookmarkEnd w:id="13"/>
@@ -6723,7 +6632,7 @@
 </file>
 
 <file path=customXml/itemProps2.xml><?xml version="1.0" encoding="utf-8"?>
-<ds:datastoreItem xmlns:ds="http://schemas.openxmlformats.org/officeDocument/2006/customXml" ds:itemID="{D7197252-27F3-4EE9-9CDA-A179064BFDED}">
+<ds:datastoreItem xmlns:ds="http://schemas.openxmlformats.org/officeDocument/2006/customXml" ds:itemID="{08AA5F5F-0CF8-4C5E-AD16-56554A3D4B53}">
   <ds:schemaRefs>
     <ds:schemaRef ds:uri="http://schemas.openxmlformats.org/officeDocument/2006/bibliography"/>
   </ds:schemaRefs>

</xml_diff>

<commit_message>
(Dis)Advantages and view added to final report
</commit_message>
<xml_diff>
--- a/Final_Report-Driftr.docx
+++ b/Final_Report-Driftr.docx
@@ -687,7 +687,7 @@
           <w:r>
             <w:fldChar w:fldCharType="separate"/>
           </w:r>
-          <w:hyperlink w:anchor="_Toc412153563" w:history="1">
+          <w:hyperlink w:anchor="_Toc412155006" w:history="1">
             <w:r>
               <w:rPr>
                 <w:rStyle w:val="Hyperlink"/>
@@ -714,7 +714,7 @@
                 <w:noProof/>
                 <w:webHidden/>
               </w:rPr>
-              <w:instrText xml:space="preserve"> PAGEREF _Toc412153563 \h </w:instrText>
+              <w:instrText xml:space="preserve"> PAGEREF _Toc412155006 \h </w:instrText>
             </w:r>
             <w:r>
               <w:rPr>
@@ -756,7 +756,7 @@
               <w:noProof/>
             </w:rPr>
           </w:pPr>
-          <w:hyperlink w:anchor="_Toc412153564" w:history="1">
+          <w:hyperlink w:anchor="_Toc412155007" w:history="1">
             <w:r>
               <w:rPr>
                 <w:rStyle w:val="Hyperlink"/>
@@ -783,7 +783,7 @@
                 <w:noProof/>
                 <w:webHidden/>
               </w:rPr>
-              <w:instrText xml:space="preserve"> PAGEREF _Toc412153564 \h </w:instrText>
+              <w:instrText xml:space="preserve"> PAGEREF _Toc412155007 \h </w:instrText>
             </w:r>
             <w:r>
               <w:rPr>
@@ -825,7 +825,7 @@
               <w:noProof/>
             </w:rPr>
           </w:pPr>
-          <w:hyperlink w:anchor="_Toc412153565" w:history="1">
+          <w:hyperlink w:anchor="_Toc412155008" w:history="1">
             <w:r>
               <w:rPr>
                 <w:rStyle w:val="Hyperlink"/>
@@ -852,7 +852,7 @@
                 <w:noProof/>
                 <w:webHidden/>
               </w:rPr>
-              <w:instrText xml:space="preserve"> PAGEREF _Toc412153565 \h </w:instrText>
+              <w:instrText xml:space="preserve"> PAGEREF _Toc412155008 \h </w:instrText>
             </w:r>
             <w:r>
               <w:rPr>
@@ -894,7 +894,7 @@
               <w:noProof/>
             </w:rPr>
           </w:pPr>
-          <w:hyperlink w:anchor="_Toc412153566" w:history="1">
+          <w:hyperlink w:anchor="_Toc412155009" w:history="1">
             <w:r>
               <w:rPr>
                 <w:rStyle w:val="Hyperlink"/>
@@ -921,7 +921,7 @@
                 <w:noProof/>
                 <w:webHidden/>
               </w:rPr>
-              <w:instrText xml:space="preserve"> PAGEREF _Toc412153566 \h </w:instrText>
+              <w:instrText xml:space="preserve"> PAGEREF _Toc412155009 \h </w:instrText>
             </w:r>
             <w:r>
               <w:rPr>
@@ -963,7 +963,7 @@
               <w:noProof/>
             </w:rPr>
           </w:pPr>
-          <w:hyperlink w:anchor="_Toc412153567" w:history="1">
+          <w:hyperlink w:anchor="_Toc412155010" w:history="1">
             <w:r>
               <w:rPr>
                 <w:rStyle w:val="Hyperlink"/>
@@ -990,7 +990,7 @@
                 <w:noProof/>
                 <w:webHidden/>
               </w:rPr>
-              <w:instrText xml:space="preserve"> PAGEREF _Toc412153567 \h </w:instrText>
+              <w:instrText xml:space="preserve"> PAGEREF _Toc412155010 \h </w:instrText>
             </w:r>
             <w:r>
               <w:rPr>
@@ -1032,7 +1032,7 @@
               <w:noProof/>
             </w:rPr>
           </w:pPr>
-          <w:hyperlink w:anchor="_Toc412153568" w:history="1">
+          <w:hyperlink w:anchor="_Toc412155011" w:history="1">
             <w:r>
               <w:rPr>
                 <w:rStyle w:val="Hyperlink"/>
@@ -1059,7 +1059,7 @@
                 <w:noProof/>
                 <w:webHidden/>
               </w:rPr>
-              <w:instrText xml:space="preserve"> PAGEREF _Toc412153568 \h </w:instrText>
+              <w:instrText xml:space="preserve"> PAGEREF _Toc412155011 \h </w:instrText>
             </w:r>
             <w:r>
               <w:rPr>
@@ -1101,7 +1101,7 @@
               <w:noProof/>
             </w:rPr>
           </w:pPr>
-          <w:hyperlink w:anchor="_Toc412153569" w:history="1">
+          <w:hyperlink w:anchor="_Toc412155012" w:history="1">
             <w:r>
               <w:rPr>
                 <w:rStyle w:val="Hyperlink"/>
@@ -1128,7 +1128,7 @@
                 <w:noProof/>
                 <w:webHidden/>
               </w:rPr>
-              <w:instrText xml:space="preserve"> PAGEREF _Toc412153569 \h </w:instrText>
+              <w:instrText xml:space="preserve"> PAGEREF _Toc412155012 \h </w:instrText>
             </w:r>
             <w:r>
               <w:rPr>
@@ -1170,7 +1170,7 @@
               <w:noProof/>
             </w:rPr>
           </w:pPr>
-          <w:hyperlink w:anchor="_Toc412153570" w:history="1">
+          <w:hyperlink w:anchor="_Toc412155013" w:history="1">
             <w:r>
               <w:rPr>
                 <w:rStyle w:val="Hyperlink"/>
@@ -1197,7 +1197,7 @@
                 <w:noProof/>
                 <w:webHidden/>
               </w:rPr>
-              <w:instrText xml:space="preserve"> PAGEREF _Toc412153570 \h </w:instrText>
+              <w:instrText xml:space="preserve"> PAGEREF _Toc412155013 \h </w:instrText>
             </w:r>
             <w:r>
               <w:rPr>
@@ -1239,7 +1239,7 @@
               <w:noProof/>
             </w:rPr>
           </w:pPr>
-          <w:hyperlink w:anchor="_Toc412153571" w:history="1">
+          <w:hyperlink w:anchor="_Toc412155014" w:history="1">
             <w:r>
               <w:rPr>
                 <w:rStyle w:val="Hyperlink"/>
@@ -1266,7 +1266,7 @@
                 <w:noProof/>
                 <w:webHidden/>
               </w:rPr>
-              <w:instrText xml:space="preserve"> PAGEREF _Toc412153571 \h </w:instrText>
+              <w:instrText xml:space="preserve"> PAGEREF _Toc412155014 \h </w:instrText>
             </w:r>
             <w:r>
               <w:rPr>
@@ -1308,7 +1308,7 @@
               <w:noProof/>
             </w:rPr>
           </w:pPr>
-          <w:hyperlink w:anchor="_Toc412153572" w:history="1">
+          <w:hyperlink w:anchor="_Toc412155015" w:history="1">
             <w:r>
               <w:rPr>
                 <w:rStyle w:val="Hyperlink"/>
@@ -1335,7 +1335,7 @@
                 <w:noProof/>
                 <w:webHidden/>
               </w:rPr>
-              <w:instrText xml:space="preserve"> PAGEREF _Toc412153572 \h </w:instrText>
+              <w:instrText xml:space="preserve"> PAGEREF _Toc412155015 \h </w:instrText>
             </w:r>
             <w:r>
               <w:rPr>
@@ -1377,7 +1377,7 @@
               <w:noProof/>
             </w:rPr>
           </w:pPr>
-          <w:hyperlink w:anchor="_Toc412153573" w:history="1">
+          <w:hyperlink w:anchor="_Toc412155016" w:history="1">
             <w:r>
               <w:rPr>
                 <w:rStyle w:val="Hyperlink"/>
@@ -1404,7 +1404,7 @@
                 <w:noProof/>
                 <w:webHidden/>
               </w:rPr>
-              <w:instrText xml:space="preserve"> PAGEREF _Toc412153573 \h </w:instrText>
+              <w:instrText xml:space="preserve"> PAGEREF _Toc412155016 \h </w:instrText>
             </w:r>
             <w:r>
               <w:rPr>
@@ -1446,7 +1446,7 @@
               <w:noProof/>
             </w:rPr>
           </w:pPr>
-          <w:hyperlink w:anchor="_Toc412153574" w:history="1">
+          <w:hyperlink w:anchor="_Toc412155017" w:history="1">
             <w:r>
               <w:rPr>
                 <w:rStyle w:val="Hyperlink"/>
@@ -1473,7 +1473,7 @@
                 <w:noProof/>
                 <w:webHidden/>
               </w:rPr>
-              <w:instrText xml:space="preserve"> PAGEREF _Toc412153574 \h </w:instrText>
+              <w:instrText xml:space="preserve"> PAGEREF _Toc412155017 \h </w:instrText>
             </w:r>
             <w:r>
               <w:rPr>
@@ -1515,7 +1515,7 @@
               <w:noProof/>
             </w:rPr>
           </w:pPr>
-          <w:hyperlink w:anchor="_Toc412153575" w:history="1">
+          <w:hyperlink w:anchor="_Toc412155018" w:history="1">
             <w:r>
               <w:rPr>
                 <w:rStyle w:val="Hyperlink"/>
@@ -1542,7 +1542,76 @@
                 <w:noProof/>
                 <w:webHidden/>
               </w:rPr>
-              <w:instrText xml:space="preserve"> PAGEREF _Toc412153575 \h </w:instrText>
+              <w:instrText xml:space="preserve"> PAGEREF _Toc412155018 \h </w:instrText>
+            </w:r>
+            <w:r>
+              <w:rPr>
+                <w:noProof/>
+                <w:webHidden/>
+              </w:rPr>
+            </w:r>
+            <w:r>
+              <w:rPr>
+                <w:noProof/>
+                <w:webHidden/>
+              </w:rPr>
+              <w:fldChar w:fldCharType="separate"/>
+            </w:r>
+            <w:r>
+              <w:rPr>
+                <w:noProof/>
+                <w:webHidden/>
+              </w:rPr>
+              <w:t>8</w:t>
+            </w:r>
+            <w:r>
+              <w:rPr>
+                <w:noProof/>
+                <w:webHidden/>
+              </w:rPr>
+              <w:fldChar w:fldCharType="end"/>
+            </w:r>
+          </w:hyperlink>
+        </w:p>
+        <w:p>
+          <w:pPr>
+            <w:pStyle w:val="TOC2"/>
+            <w:tabs>
+              <w:tab w:val="right" w:leader="dot" w:pos="9350"/>
+            </w:tabs>
+            <w:rPr>
+              <w:rFonts w:eastAsiaTheme="minorEastAsia"/>
+              <w:noProof/>
+            </w:rPr>
+          </w:pPr>
+          <w:hyperlink w:anchor="_Toc412155019" w:history="1">
+            <w:r>
+              <w:rPr>
+                <w:rStyle w:val="Hyperlink"/>
+                <w:noProof/>
+              </w:rPr>
+              <w:t>Views</w:t>
+            </w:r>
+            <w:r>
+              <w:rPr>
+                <w:noProof/>
+                <w:webHidden/>
+              </w:rPr>
+              <w:tab/>
+            </w:r>
+            <w:r>
+              <w:rPr>
+                <w:noProof/>
+                <w:webHidden/>
+              </w:rPr>
+              <w:fldChar w:fldCharType="begin"/>
+            </w:r>
+            <w:r>
+              <w:rPr>
+                <w:noProof/>
+                <w:webHidden/>
+              </w:rPr>
+              <w:instrText xml:space="preserve"> PAGEREF _Toc412155019 \h </w:instrText>
             </w:r>
             <w:r>
               <w:rPr>
@@ -1584,7 +1653,7 @@
               <w:noProof/>
             </w:rPr>
           </w:pPr>
-          <w:hyperlink w:anchor="_Toc412153576" w:history="1">
+          <w:hyperlink w:anchor="_Toc412155020" w:history="1">
             <w:r>
               <w:rPr>
                 <w:rStyle w:val="Hyperlink"/>
@@ -1611,7 +1680,7 @@
                 <w:noProof/>
                 <w:webHidden/>
               </w:rPr>
-              <w:instrText xml:space="preserve"> PAGEREF _Toc412153576 \h </w:instrText>
+              <w:instrText xml:space="preserve"> PAGEREF _Toc412155020 \h </w:instrText>
             </w:r>
             <w:r>
               <w:rPr>
@@ -1653,7 +1722,7 @@
               <w:noProof/>
             </w:rPr>
           </w:pPr>
-          <w:hyperlink w:anchor="_Toc412153577" w:history="1">
+          <w:hyperlink w:anchor="_Toc412155021" w:history="1">
             <w:r>
               <w:rPr>
                 <w:rStyle w:val="Hyperlink"/>
@@ -1680,7 +1749,7 @@
                 <w:noProof/>
                 <w:webHidden/>
               </w:rPr>
-              <w:instrText xml:space="preserve"> PAGEREF _Toc412153577 \h </w:instrText>
+              <w:instrText xml:space="preserve"> PAGEREF _Toc412155021 \h </w:instrText>
             </w:r>
             <w:r>
               <w:rPr>
@@ -1722,13 +1791,13 @@
               <w:noProof/>
             </w:rPr>
           </w:pPr>
-          <w:hyperlink w:anchor="_Toc412153578" w:history="1">
+          <w:hyperlink w:anchor="_Toc412155022" w:history="1">
             <w:r>
               <w:rPr>
                 <w:rStyle w:val="Hyperlink"/>
                 <w:noProof/>
               </w:rPr>
-              <w:t>Appendix</w:t>
+              <w:t>9 Design Analysis</w:t>
             </w:r>
             <w:r>
               <w:rPr>
@@ -1749,7 +1818,7 @@
                 <w:noProof/>
                 <w:webHidden/>
               </w:rPr>
-              <w:instrText xml:space="preserve"> PAGEREF _Toc412153578 \h </w:instrText>
+              <w:instrText xml:space="preserve"> PAGEREF _Toc412155022 \h </w:instrText>
             </w:r>
             <w:r>
               <w:rPr>
@@ -1769,7 +1838,7 @@
                 <w:noProof/>
                 <w:webHidden/>
               </w:rPr>
-              <w:t>10</w:t>
+              <w:t>9</w:t>
             </w:r>
             <w:r>
               <w:rPr>
@@ -1791,13 +1860,13 @@
               <w:noProof/>
             </w:rPr>
           </w:pPr>
-          <w:hyperlink w:anchor="_Toc412153579" w:history="1">
+          <w:hyperlink w:anchor="_Toc412155023" w:history="1">
             <w:r>
               <w:rPr>
                 <w:rStyle w:val="Hyperlink"/>
                 <w:noProof/>
               </w:rPr>
-              <w:t>Entity – Relationship Diagram</w:t>
+              <w:t>Advantages</w:t>
             </w:r>
             <w:r>
               <w:rPr>
@@ -1818,7 +1887,7 @@
                 <w:noProof/>
                 <w:webHidden/>
               </w:rPr>
-              <w:instrText xml:space="preserve"> PAGEREF _Toc412153579 \h </w:instrText>
+              <w:instrText xml:space="preserve"> PAGEREF _Toc412155023 \h </w:instrText>
             </w:r>
             <w:r>
               <w:rPr>
@@ -1838,7 +1907,7 @@
                 <w:noProof/>
                 <w:webHidden/>
               </w:rPr>
-              <w:t>10</w:t>
+              <w:t>9</w:t>
             </w:r>
             <w:r>
               <w:rPr>
@@ -1860,12 +1929,219 @@
               <w:noProof/>
             </w:rPr>
           </w:pPr>
-          <w:hyperlink w:anchor="_Toc412153580" w:history="1">
+          <w:hyperlink w:anchor="_Toc412155024" w:history="1">
             <w:r>
               <w:rPr>
                 <w:rStyle w:val="Hyperlink"/>
                 <w:noProof/>
               </w:rPr>
+              <w:t>Disadvantages</w:t>
+            </w:r>
+            <w:r>
+              <w:rPr>
+                <w:noProof/>
+                <w:webHidden/>
+              </w:rPr>
+              <w:tab/>
+            </w:r>
+            <w:r>
+              <w:rPr>
+                <w:noProof/>
+                <w:webHidden/>
+              </w:rPr>
+              <w:fldChar w:fldCharType="begin"/>
+            </w:r>
+            <w:r>
+              <w:rPr>
+                <w:noProof/>
+                <w:webHidden/>
+              </w:rPr>
+              <w:instrText xml:space="preserve"> PAGEREF _Toc412155024 \h </w:instrText>
+            </w:r>
+            <w:r>
+              <w:rPr>
+                <w:noProof/>
+                <w:webHidden/>
+              </w:rPr>
+            </w:r>
+            <w:r>
+              <w:rPr>
+                <w:noProof/>
+                <w:webHidden/>
+              </w:rPr>
+              <w:fldChar w:fldCharType="separate"/>
+            </w:r>
+            <w:r>
+              <w:rPr>
+                <w:noProof/>
+                <w:webHidden/>
+              </w:rPr>
+              <w:t>9</w:t>
+            </w:r>
+            <w:r>
+              <w:rPr>
+                <w:noProof/>
+                <w:webHidden/>
+              </w:rPr>
+              <w:fldChar w:fldCharType="end"/>
+            </w:r>
+          </w:hyperlink>
+        </w:p>
+        <w:p>
+          <w:pPr>
+            <w:pStyle w:val="TOC1"/>
+            <w:tabs>
+              <w:tab w:val="right" w:leader="dot" w:pos="9350"/>
+            </w:tabs>
+            <w:rPr>
+              <w:rFonts w:eastAsiaTheme="minorEastAsia"/>
+              <w:noProof/>
+            </w:rPr>
+          </w:pPr>
+          <w:hyperlink w:anchor="_Toc412155025" w:history="1">
+            <w:r>
+              <w:rPr>
+                <w:rStyle w:val="Hyperlink"/>
+                <w:noProof/>
+              </w:rPr>
+              <w:t>Appendix</w:t>
+            </w:r>
+            <w:r>
+              <w:rPr>
+                <w:noProof/>
+                <w:webHidden/>
+              </w:rPr>
+              <w:tab/>
+            </w:r>
+            <w:r>
+              <w:rPr>
+                <w:noProof/>
+                <w:webHidden/>
+              </w:rPr>
+              <w:fldChar w:fldCharType="begin"/>
+            </w:r>
+            <w:r>
+              <w:rPr>
+                <w:noProof/>
+                <w:webHidden/>
+              </w:rPr>
+              <w:instrText xml:space="preserve"> PAGEREF _Toc412155025 \h </w:instrText>
+            </w:r>
+            <w:r>
+              <w:rPr>
+                <w:noProof/>
+                <w:webHidden/>
+              </w:rPr>
+            </w:r>
+            <w:r>
+              <w:rPr>
+                <w:noProof/>
+                <w:webHidden/>
+              </w:rPr>
+              <w:fldChar w:fldCharType="separate"/>
+            </w:r>
+            <w:r>
+              <w:rPr>
+                <w:noProof/>
+                <w:webHidden/>
+              </w:rPr>
+              <w:t>10</w:t>
+            </w:r>
+            <w:r>
+              <w:rPr>
+                <w:noProof/>
+                <w:webHidden/>
+              </w:rPr>
+              <w:fldChar w:fldCharType="end"/>
+            </w:r>
+          </w:hyperlink>
+        </w:p>
+        <w:p>
+          <w:pPr>
+            <w:pStyle w:val="TOC2"/>
+            <w:tabs>
+              <w:tab w:val="right" w:leader="dot" w:pos="9350"/>
+            </w:tabs>
+            <w:rPr>
+              <w:rFonts w:eastAsiaTheme="minorEastAsia"/>
+              <w:noProof/>
+            </w:rPr>
+          </w:pPr>
+          <w:hyperlink w:anchor="_Toc412155026" w:history="1">
+            <w:r>
+              <w:rPr>
+                <w:rStyle w:val="Hyperlink"/>
+                <w:noProof/>
+              </w:rPr>
+              <w:t>Entity – Relationship Diagram</w:t>
+            </w:r>
+            <w:r>
+              <w:rPr>
+                <w:noProof/>
+                <w:webHidden/>
+              </w:rPr>
+              <w:tab/>
+            </w:r>
+            <w:r>
+              <w:rPr>
+                <w:noProof/>
+                <w:webHidden/>
+              </w:rPr>
+              <w:fldChar w:fldCharType="begin"/>
+            </w:r>
+            <w:r>
+              <w:rPr>
+                <w:noProof/>
+                <w:webHidden/>
+              </w:rPr>
+              <w:instrText xml:space="preserve"> PAGEREF _Toc412155026 \h </w:instrText>
+            </w:r>
+            <w:r>
+              <w:rPr>
+                <w:noProof/>
+                <w:webHidden/>
+              </w:rPr>
+            </w:r>
+            <w:r>
+              <w:rPr>
+                <w:noProof/>
+                <w:webHidden/>
+              </w:rPr>
+              <w:fldChar w:fldCharType="separate"/>
+            </w:r>
+            <w:r>
+              <w:rPr>
+                <w:noProof/>
+                <w:webHidden/>
+              </w:rPr>
+              <w:t>10</w:t>
+            </w:r>
+            <w:r>
+              <w:rPr>
+                <w:noProof/>
+                <w:webHidden/>
+              </w:rPr>
+              <w:fldChar w:fldCharType="end"/>
+            </w:r>
+          </w:hyperlink>
+        </w:p>
+        <w:p>
+          <w:pPr>
+            <w:pStyle w:val="TOC2"/>
+            <w:tabs>
+              <w:tab w:val="right" w:leader="dot" w:pos="9350"/>
+            </w:tabs>
+            <w:rPr>
+              <w:rFonts w:eastAsiaTheme="minorEastAsia"/>
+              <w:noProof/>
+            </w:rPr>
+          </w:pPr>
+          <w:hyperlink w:anchor="_Toc412155027" w:history="1">
+            <w:r>
+              <w:rPr>
+                <w:rStyle w:val="Hyperlink"/>
+                <w:noProof/>
+              </w:rPr>
               <w:t>Relational Schema</w:t>
             </w:r>
             <w:r>
@@ -1887,7 +2163,7 @@
                 <w:noProof/>
                 <w:webHidden/>
               </w:rPr>
-              <w:instrText xml:space="preserve"> PAGEREF _Toc412153580 \h </w:instrText>
+              <w:instrText xml:space="preserve"> PAGEREF _Toc412155027 \h </w:instrText>
             </w:r>
             <w:r>
               <w:rPr>
@@ -1936,10 +2212,6 @@
     <w:p/>
     <w:p/>
     <w:p/>
-    <w:p/>
-    <w:p/>
-    <w:p/>
-    <w:p/>
     <w:p>
       <w:bookmarkStart w:id="0" w:name="_GoBack"/>
       <w:bookmarkEnd w:id="0"/>
@@ -1948,7 +2220,7 @@
       <w:pPr>
         <w:pStyle w:val="Heading1"/>
       </w:pPr>
-      <w:bookmarkStart w:id="1" w:name="_Toc412153563"/>
+      <w:bookmarkStart w:id="1" w:name="_Toc412155006"/>
       <w:r>
         <w:lastRenderedPageBreak/>
         <w:t>Version Information</w:t>
@@ -2039,7 +2311,7 @@
       <w:pPr>
         <w:pStyle w:val="Heading1"/>
       </w:pPr>
-      <w:bookmarkStart w:id="2" w:name="_Toc412153564"/>
+      <w:bookmarkStart w:id="2" w:name="_Toc412155007"/>
       <w:r>
         <w:t xml:space="preserve">1 </w:t>
       </w:r>
@@ -2077,7 +2349,7 @@
       <w:pPr>
         <w:pStyle w:val="Heading1"/>
       </w:pPr>
-      <w:bookmarkStart w:id="3" w:name="_Toc412153565"/>
+      <w:bookmarkStart w:id="3" w:name="_Toc412155008"/>
       <w:r>
         <w:t xml:space="preserve">2 </w:t>
       </w:r>
@@ -2120,7 +2392,7 @@
       <w:pPr>
         <w:pStyle w:val="Heading1"/>
       </w:pPr>
-      <w:bookmarkStart w:id="4" w:name="_Toc412153566"/>
+      <w:bookmarkStart w:id="4" w:name="_Toc412155009"/>
       <w:r>
         <w:lastRenderedPageBreak/>
         <w:t xml:space="preserve">3 </w:t>
@@ -2446,7 +2718,7 @@
       <w:pPr>
         <w:pStyle w:val="Heading1"/>
       </w:pPr>
-      <w:bookmarkStart w:id="5" w:name="_Toc412153567"/>
+      <w:bookmarkStart w:id="5" w:name="_Toc412155010"/>
       <w:r>
         <w:lastRenderedPageBreak/>
         <w:t xml:space="preserve">4 Solution </w:t>
@@ -2474,7 +2746,7 @@
       <w:pPr>
         <w:pStyle w:val="Heading2"/>
       </w:pPr>
-      <w:bookmarkStart w:id="6" w:name="_Toc412153568"/>
+      <w:bookmarkStart w:id="6" w:name="_Toc412155011"/>
       <w:r>
         <w:t xml:space="preserve">Front-End </w:t>
       </w:r>
@@ -2542,7 +2814,7 @@
       <w:pPr>
         <w:pStyle w:val="Heading2"/>
       </w:pPr>
-      <w:bookmarkStart w:id="7" w:name="_Toc412153569"/>
+      <w:bookmarkStart w:id="7" w:name="_Toc412155012"/>
       <w:r>
         <w:t>Back-End Summary</w:t>
       </w:r>
@@ -2581,7 +2853,7 @@
       <w:pPr>
         <w:pStyle w:val="Heading1"/>
       </w:pPr>
-      <w:bookmarkStart w:id="8" w:name="_Toc412153570"/>
+      <w:bookmarkStart w:id="8" w:name="_Toc412155013"/>
       <w:r>
         <w:lastRenderedPageBreak/>
         <w:t>5 Project Challenges</w:t>
@@ -2830,7 +3102,7 @@
       <w:pPr>
         <w:pStyle w:val="Heading1"/>
       </w:pPr>
-      <w:bookmarkStart w:id="9" w:name="_Toc412153571"/>
+      <w:bookmarkStart w:id="9" w:name="_Toc412155014"/>
       <w:r>
         <w:lastRenderedPageBreak/>
         <w:t>6 Database Summary</w:t>
@@ -2846,7 +3118,7 @@
       <w:pPr>
         <w:pStyle w:val="Heading2"/>
       </w:pPr>
-      <w:bookmarkStart w:id="10" w:name="_Toc412153572"/>
+      <w:bookmarkStart w:id="10" w:name="_Toc412155015"/>
       <w:r>
         <w:t>Security Precautions</w:t>
       </w:r>
@@ -2905,7 +3177,7 @@
       <w:pPr>
         <w:pStyle w:val="Heading2"/>
       </w:pPr>
-      <w:bookmarkStart w:id="11" w:name="_Toc412153573"/>
+      <w:bookmarkStart w:id="11" w:name="_Toc412155016"/>
       <w:r>
         <w:t xml:space="preserve">Data </w:t>
       </w:r>
@@ -2953,7 +3225,7 @@
       <w:pPr>
         <w:pStyle w:val="Heading2"/>
       </w:pPr>
-      <w:bookmarkStart w:id="12" w:name="_Toc412153574"/>
+      <w:bookmarkStart w:id="12" w:name="_Toc412155017"/>
       <w:r>
         <w:lastRenderedPageBreak/>
         <w:t>7 Stored Procedures</w:t>
@@ -3820,7 +4092,7 @@
       <w:pPr>
         <w:pStyle w:val="Heading2"/>
       </w:pPr>
-      <w:bookmarkStart w:id="13" w:name="_Toc412153575"/>
+      <w:bookmarkStart w:id="13" w:name="_Toc412155018"/>
       <w:r>
         <w:lastRenderedPageBreak/>
         <w:t>Indexes</w:t>
@@ -3839,21 +4111,36 @@
       </w:r>
     </w:p>
     <w:p/>
-    <w:p/>
-    <w:p/>
-    <w:p/>
     <w:p>
       <w:pPr>
+        <w:pStyle w:val="Heading2"/>
+      </w:pPr>
+      <w:bookmarkStart w:id="14" w:name="_Toc412155019"/>
+      <w:r>
+        <w:t>Views</w:t>
+      </w:r>
+      <w:bookmarkEnd w:id="14"/>
+    </w:p>
+    <w:p>
+      <w:r>
+        <w:t>Views were not considered necessary, as all data is easily reachable on either the front-end or through SQL Server Management Studio and all queries are made through stored procedures. The stored procedures themselves are formatted to prevent direct table access and the web API that exposes these stores procedures does not reveal information about the back-end architecture.</w:t>
+      </w:r>
+    </w:p>
+    <w:p/>
+    <w:p/>
+    <w:p/>
+    <w:p>
+      <w:pPr>
         <w:pStyle w:val="Heading1"/>
       </w:pPr>
-      <w:bookmarkStart w:id="14" w:name="_Toc412153576"/>
+      <w:bookmarkStart w:id="15" w:name="_Toc412155020"/>
       <w:r>
         <w:t>7</w:t>
       </w:r>
       <w:r>
         <w:t xml:space="preserve"> Key Stakeholders</w:t>
       </w:r>
-      <w:bookmarkEnd w:id="14"/>
+      <w:bookmarkEnd w:id="15"/>
     </w:p>
     <w:tbl>
       <w:tblPr>
@@ -4022,57 +4309,225 @@
       <w:pPr>
         <w:pStyle w:val="Heading1"/>
       </w:pPr>
-      <w:bookmarkStart w:id="15" w:name="_Toc412153577"/>
+      <w:bookmarkStart w:id="16" w:name="_Toc412155021"/>
       <w:r>
         <w:t xml:space="preserve">8 </w:t>
       </w:r>
       <w:r>
         <w:t>Glossary</w:t>
-      </w:r>
-      <w:bookmarkEnd w:id="15"/>
-    </w:p>
-    <w:p>
-      <w:r>
-        <w:t>CCSRFPR - closed-circuit safety-regulation-following professional racing</w:t>
-      </w:r>
-    </w:p>
-    <w:p>
-      <w:r>
-        <w:t>Entity – Relationship (ER) Diagram – A symbolic abstraction of a database</w:t>
-      </w:r>
-    </w:p>
-    <w:p>
-      <w:r>
-        <w:t>Relational Schema – A diagram showing the tables and the referential integrity constraints of the database</w:t>
-      </w:r>
-    </w:p>
-    <w:p/>
-    <w:p/>
-    <w:p/>
-    <w:p/>
-    <w:p/>
-    <w:p/>
-    <w:p/>
-    <w:p>
-      <w:pPr>
-        <w:pStyle w:val="Heading1"/>
-      </w:pPr>
-      <w:bookmarkStart w:id="16" w:name="_Toc412153578"/>
-      <w:r>
-        <w:lastRenderedPageBreak/>
-        <w:t>Appendix</w:t>
       </w:r>
       <w:bookmarkEnd w:id="16"/>
     </w:p>
     <w:p>
+      <w:r>
+        <w:t>CCSRFPR - closed-circuit safety-regulation-following professional racing</w:t>
+      </w:r>
+    </w:p>
+    <w:p>
+      <w:r>
+        <w:t>Entity – Relationship (ER) Diagram – A symbolic abstraction of a database</w:t>
+      </w:r>
+    </w:p>
+    <w:p>
+      <w:r>
+        <w:t>Relational Schema – A diagram showing the tables and the referential integrity constraints of the database</w:t>
+      </w:r>
+    </w:p>
+    <w:p/>
+    <w:p/>
+    <w:p/>
+    <w:p>
+      <w:pPr>
+        <w:pStyle w:val="Heading1"/>
+      </w:pPr>
+      <w:bookmarkStart w:id="17" w:name="_Toc412155022"/>
+      <w:r>
+        <w:lastRenderedPageBreak/>
+        <w:t>9 Design Analysis</w:t>
+      </w:r>
+      <w:bookmarkEnd w:id="17"/>
+    </w:p>
+    <w:p>
       <w:pPr>
         <w:pStyle w:val="Heading2"/>
       </w:pPr>
-      <w:bookmarkStart w:id="17" w:name="_Toc412153579"/>
+      <w:bookmarkStart w:id="18" w:name="_Toc412155023"/>
+      <w:r>
+        <w:t>Advantages</w:t>
+      </w:r>
+      <w:bookmarkEnd w:id="18"/>
+    </w:p>
+    <w:p>
+      <w:pPr>
+        <w:pStyle w:val="ListParagraph"/>
+        <w:numPr>
+          <w:ilvl w:val="0"/>
+          <w:numId w:val="11"/>
+        </w:numPr>
+      </w:pPr>
+      <w:r>
+        <w:t>All tables are indexed allowing for speedy query responses</w:t>
+      </w:r>
+    </w:p>
+    <w:p>
+      <w:pPr>
+        <w:pStyle w:val="ListParagraph"/>
+        <w:numPr>
+          <w:ilvl w:val="0"/>
+          <w:numId w:val="11"/>
+        </w:numPr>
+      </w:pPr>
+      <w:r>
+        <w:t>High referential integrity through rejecting all changes that would cause data to become inconsistent</w:t>
+      </w:r>
+    </w:p>
+    <w:p>
+      <w:pPr>
+        <w:pStyle w:val="ListParagraph"/>
+        <w:numPr>
+          <w:ilvl w:val="0"/>
+          <w:numId w:val="11"/>
+        </w:numPr>
+      </w:pPr>
+      <w:r>
+        <w:t>Column names are clear so users can intuitively understand their meaning with no ambiguity.</w:t>
+      </w:r>
+    </w:p>
+    <w:p>
+      <w:pPr>
+        <w:pStyle w:val="ListParagraph"/>
+        <w:numPr>
+          <w:ilvl w:val="0"/>
+          <w:numId w:val="11"/>
+        </w:numPr>
+      </w:pPr>
+      <w:r>
+        <w:t>Database has high level of security by restricting the access of the interface application to executing stored procedures</w:t>
+      </w:r>
+    </w:p>
+    <w:p>
+      <w:pPr>
+        <w:pStyle w:val="ListParagraph"/>
+        <w:numPr>
+          <w:ilvl w:val="0"/>
+          <w:numId w:val="11"/>
+        </w:numPr>
+      </w:pPr>
+      <w:r>
+        <w:t xml:space="preserve">Entirety of source code is publicly available </w:t>
+      </w:r>
+      <w:r>
+        <w:t>through GitH</w:t>
+      </w:r>
+      <w:r>
+        <w:t xml:space="preserve">ub allowing developers </w:t>
+      </w:r>
+      <w:r>
+        <w:t>to make informed changes when developing features</w:t>
+      </w:r>
+    </w:p>
+    <w:p>
+      <w:pPr>
+        <w:pStyle w:val="ListParagraph"/>
+        <w:numPr>
+          <w:ilvl w:val="0"/>
+          <w:numId w:val="11"/>
+        </w:numPr>
+      </w:pPr>
+      <w:r>
+        <w:t>Stored procedures follow a consistent naming convention, allowing for simple access</w:t>
+      </w:r>
+    </w:p>
+    <w:p>
+      <w:pPr>
+        <w:pStyle w:val="ListParagraph"/>
+        <w:numPr>
+          <w:ilvl w:val="0"/>
+          <w:numId w:val="11"/>
+        </w:numPr>
+      </w:pPr>
+      <w:r>
+        <w:t>Passwords are encrypted in the database.</w:t>
+      </w:r>
+    </w:p>
+    <w:p/>
+    <w:p/>
+    <w:p/>
+    <w:p/>
+    <w:p/>
+    <w:p>
+      <w:pPr>
+        <w:pStyle w:val="Heading2"/>
+      </w:pPr>
+      <w:bookmarkStart w:id="19" w:name="_Toc412155024"/>
+      <w:r>
+        <w:t>Disadvantages</w:t>
+      </w:r>
+      <w:bookmarkEnd w:id="19"/>
+    </w:p>
+    <w:p>
+      <w:pPr>
+        <w:pStyle w:val="ListParagraph"/>
+        <w:numPr>
+          <w:ilvl w:val="0"/>
+          <w:numId w:val="12"/>
+        </w:numPr>
+        <w:tabs>
+          <w:tab w:val="left" w:pos="900"/>
+        </w:tabs>
+        <w:ind w:left="540"/>
+      </w:pPr>
+      <w:r>
+        <w:t>The C# API called by the JavaScript in the webpage isn’t very clear or easily understood</w:t>
+      </w:r>
+    </w:p>
+    <w:p>
+      <w:pPr>
+        <w:pStyle w:val="ListParagraph"/>
+        <w:numPr>
+          <w:ilvl w:val="0"/>
+          <w:numId w:val="12"/>
+        </w:numPr>
+        <w:tabs>
+          <w:tab w:val="left" w:pos="900"/>
+        </w:tabs>
+        <w:ind w:left="540"/>
+      </w:pPr>
+      <w:r>
+        <w:t>The pages with sensitive data are http, not https, creating potential security issues with user data such as passwords.</w:t>
+      </w:r>
+    </w:p>
+    <w:p/>
+    <w:p/>
+    <w:p/>
+    <w:p/>
+    <w:p/>
+    <w:p/>
+    <w:p/>
+    <w:p/>
+    <w:p/>
+    <w:p/>
+    <w:p/>
+    <w:p>
+      <w:pPr>
+        <w:pStyle w:val="Heading1"/>
+      </w:pPr>
+      <w:bookmarkStart w:id="20" w:name="_Toc412155025"/>
+      <w:r>
+        <w:lastRenderedPageBreak/>
+        <w:t>Appendix</w:t>
+      </w:r>
+      <w:bookmarkEnd w:id="20"/>
+    </w:p>
+    <w:p>
+      <w:pPr>
+        <w:pStyle w:val="Heading2"/>
+      </w:pPr>
+      <w:bookmarkStart w:id="21" w:name="_Toc412155026"/>
       <w:r>
         <w:t>Entity – Relationship Diagram</w:t>
       </w:r>
-      <w:bookmarkEnd w:id="17"/>
+      <w:bookmarkEnd w:id="21"/>
     </w:p>
     <w:p>
       <w:r>
@@ -4149,12 +4604,12 @@
       <w:pPr>
         <w:pStyle w:val="Heading2"/>
       </w:pPr>
-      <w:bookmarkStart w:id="18" w:name="_Toc412153580"/>
+      <w:bookmarkStart w:id="22" w:name="_Toc412155027"/>
       <w:r>
         <w:lastRenderedPageBreak/>
         <w:t>Relational Schema</w:t>
       </w:r>
-      <w:bookmarkEnd w:id="18"/>
+      <w:bookmarkEnd w:id="22"/>
     </w:p>
     <w:p>
       <w:r>
@@ -4936,6 +5391,119 @@
     </w:lvl>
   </w:abstractNum>
   <w:abstractNum w:abstractNumId="7">
+    <w:nsid w:val="3F125F6B"/>
+    <w:multiLevelType w:val="hybridMultilevel"/>
+    <w:tmpl w:val="B0BA7192"/>
+    <w:lvl w:ilvl="0" w:tplc="04090001">
+      <w:start w:val="1"/>
+      <w:numFmt w:val="bullet"/>
+      <w:lvlText w:val=""/>
+      <w:lvlJc w:val="left"/>
+      <w:pPr>
+        <w:ind w:left="360" w:hanging="360"/>
+      </w:pPr>
+      <w:rPr>
+        <w:rFonts w:ascii="Symbol" w:hAnsi="Symbol" w:hint="default"/>
+      </w:rPr>
+    </w:lvl>
+    <w:lvl w:ilvl="1" w:tplc="04090003" w:tentative="1">
+      <w:start w:val="1"/>
+      <w:numFmt w:val="bullet"/>
+      <w:lvlText w:val="o"/>
+      <w:lvlJc w:val="left"/>
+      <w:pPr>
+        <w:ind w:left="1080" w:hanging="360"/>
+      </w:pPr>
+      <w:rPr>
+        <w:rFonts w:ascii="Courier New" w:hAnsi="Courier New" w:cs="Courier New" w:hint="default"/>
+      </w:rPr>
+    </w:lvl>
+    <w:lvl w:ilvl="2" w:tplc="04090005" w:tentative="1">
+      <w:start w:val="1"/>
+      <w:numFmt w:val="bullet"/>
+      <w:lvlText w:val=""/>
+      <w:lvlJc w:val="left"/>
+      <w:pPr>
+        <w:ind w:left="1800" w:hanging="360"/>
+      </w:pPr>
+      <w:rPr>
+        <w:rFonts w:ascii="Wingdings" w:hAnsi="Wingdings" w:hint="default"/>
+      </w:rPr>
+    </w:lvl>
+    <w:lvl w:ilvl="3" w:tplc="04090001" w:tentative="1">
+      <w:start w:val="1"/>
+      <w:numFmt w:val="bullet"/>
+      <w:lvlText w:val=""/>
+      <w:lvlJc w:val="left"/>
+      <w:pPr>
+        <w:ind w:left="2520" w:hanging="360"/>
+      </w:pPr>
+      <w:rPr>
+        <w:rFonts w:ascii="Symbol" w:hAnsi="Symbol" w:hint="default"/>
+      </w:rPr>
+    </w:lvl>
+    <w:lvl w:ilvl="4" w:tplc="04090003" w:tentative="1">
+      <w:start w:val="1"/>
+      <w:numFmt w:val="bullet"/>
+      <w:lvlText w:val="o"/>
+      <w:lvlJc w:val="left"/>
+      <w:pPr>
+        <w:ind w:left="3240" w:hanging="360"/>
+      </w:pPr>
+      <w:rPr>
+        <w:rFonts w:ascii="Courier New" w:hAnsi="Courier New" w:cs="Courier New" w:hint="default"/>
+      </w:rPr>
+    </w:lvl>
+    <w:lvl w:ilvl="5" w:tplc="04090005" w:tentative="1">
+      <w:start w:val="1"/>
+      <w:numFmt w:val="bullet"/>
+      <w:lvlText w:val=""/>
+      <w:lvlJc w:val="left"/>
+      <w:pPr>
+        <w:ind w:left="3960" w:hanging="360"/>
+      </w:pPr>
+      <w:rPr>
+        <w:rFonts w:ascii="Wingdings" w:hAnsi="Wingdings" w:hint="default"/>
+      </w:rPr>
+    </w:lvl>
+    <w:lvl w:ilvl="6" w:tplc="04090001" w:tentative="1">
+      <w:start w:val="1"/>
+      <w:numFmt w:val="bullet"/>
+      <w:lvlText w:val=""/>
+      <w:lvlJc w:val="left"/>
+      <w:pPr>
+        <w:ind w:left="4680" w:hanging="360"/>
+      </w:pPr>
+      <w:rPr>
+        <w:rFonts w:ascii="Symbol" w:hAnsi="Symbol" w:hint="default"/>
+      </w:rPr>
+    </w:lvl>
+    <w:lvl w:ilvl="7" w:tplc="04090003" w:tentative="1">
+      <w:start w:val="1"/>
+      <w:numFmt w:val="bullet"/>
+      <w:lvlText w:val="o"/>
+      <w:lvlJc w:val="left"/>
+      <w:pPr>
+        <w:ind w:left="5400" w:hanging="360"/>
+      </w:pPr>
+      <w:rPr>
+        <w:rFonts w:ascii="Courier New" w:hAnsi="Courier New" w:cs="Courier New" w:hint="default"/>
+      </w:rPr>
+    </w:lvl>
+    <w:lvl w:ilvl="8" w:tplc="04090005" w:tentative="1">
+      <w:start w:val="1"/>
+      <w:numFmt w:val="bullet"/>
+      <w:lvlText w:val=""/>
+      <w:lvlJc w:val="left"/>
+      <w:pPr>
+        <w:ind w:left="6120" w:hanging="360"/>
+      </w:pPr>
+      <w:rPr>
+        <w:rFonts w:ascii="Wingdings" w:hAnsi="Wingdings" w:hint="default"/>
+      </w:rPr>
+    </w:lvl>
+  </w:abstractNum>
+  <w:abstractNum w:abstractNumId="8">
     <w:nsid w:val="3F15519A"/>
     <w:multiLevelType w:val="hybridMultilevel"/>
     <w:tmpl w:val="531CEF2C"/>
@@ -5021,7 +5589,7 @@
       </w:pPr>
     </w:lvl>
   </w:abstractNum>
-  <w:abstractNum w:abstractNumId="8">
+  <w:abstractNum w:abstractNumId="9">
     <w:nsid w:val="4A376668"/>
     <w:multiLevelType w:val="hybridMultilevel"/>
     <w:tmpl w:val="29866B78"/>
@@ -5134,7 +5702,120 @@
       </w:rPr>
     </w:lvl>
   </w:abstractNum>
-  <w:abstractNum w:abstractNumId="9">
+  <w:abstractNum w:abstractNumId="10">
+    <w:nsid w:val="690126F4"/>
+    <w:multiLevelType w:val="hybridMultilevel"/>
+    <w:tmpl w:val="2858466E"/>
+    <w:lvl w:ilvl="0" w:tplc="04090001">
+      <w:start w:val="1"/>
+      <w:numFmt w:val="bullet"/>
+      <w:lvlText w:val=""/>
+      <w:lvlJc w:val="left"/>
+      <w:pPr>
+        <w:ind w:left="720" w:hanging="360"/>
+      </w:pPr>
+      <w:rPr>
+        <w:rFonts w:ascii="Symbol" w:hAnsi="Symbol" w:hint="default"/>
+      </w:rPr>
+    </w:lvl>
+    <w:lvl w:ilvl="1" w:tplc="04090003" w:tentative="1">
+      <w:start w:val="1"/>
+      <w:numFmt w:val="bullet"/>
+      <w:lvlText w:val="o"/>
+      <w:lvlJc w:val="left"/>
+      <w:pPr>
+        <w:ind w:left="1440" w:hanging="360"/>
+      </w:pPr>
+      <w:rPr>
+        <w:rFonts w:ascii="Courier New" w:hAnsi="Courier New" w:cs="Courier New" w:hint="default"/>
+      </w:rPr>
+    </w:lvl>
+    <w:lvl w:ilvl="2" w:tplc="04090005" w:tentative="1">
+      <w:start w:val="1"/>
+      <w:numFmt w:val="bullet"/>
+      <w:lvlText w:val=""/>
+      <w:lvlJc w:val="left"/>
+      <w:pPr>
+        <w:ind w:left="2160" w:hanging="360"/>
+      </w:pPr>
+      <w:rPr>
+        <w:rFonts w:ascii="Wingdings" w:hAnsi="Wingdings" w:hint="default"/>
+      </w:rPr>
+    </w:lvl>
+    <w:lvl w:ilvl="3" w:tplc="04090001" w:tentative="1">
+      <w:start w:val="1"/>
+      <w:numFmt w:val="bullet"/>
+      <w:lvlText w:val=""/>
+      <w:lvlJc w:val="left"/>
+      <w:pPr>
+        <w:ind w:left="2880" w:hanging="360"/>
+      </w:pPr>
+      <w:rPr>
+        <w:rFonts w:ascii="Symbol" w:hAnsi="Symbol" w:hint="default"/>
+      </w:rPr>
+    </w:lvl>
+    <w:lvl w:ilvl="4" w:tplc="04090003" w:tentative="1">
+      <w:start w:val="1"/>
+      <w:numFmt w:val="bullet"/>
+      <w:lvlText w:val="o"/>
+      <w:lvlJc w:val="left"/>
+      <w:pPr>
+        <w:ind w:left="3600" w:hanging="360"/>
+      </w:pPr>
+      <w:rPr>
+        <w:rFonts w:ascii="Courier New" w:hAnsi="Courier New" w:cs="Courier New" w:hint="default"/>
+      </w:rPr>
+    </w:lvl>
+    <w:lvl w:ilvl="5" w:tplc="04090005" w:tentative="1">
+      <w:start w:val="1"/>
+      <w:numFmt w:val="bullet"/>
+      <w:lvlText w:val=""/>
+      <w:lvlJc w:val="left"/>
+      <w:pPr>
+        <w:ind w:left="4320" w:hanging="360"/>
+      </w:pPr>
+      <w:rPr>
+        <w:rFonts w:ascii="Wingdings" w:hAnsi="Wingdings" w:hint="default"/>
+      </w:rPr>
+    </w:lvl>
+    <w:lvl w:ilvl="6" w:tplc="04090001" w:tentative="1">
+      <w:start w:val="1"/>
+      <w:numFmt w:val="bullet"/>
+      <w:lvlText w:val=""/>
+      <w:lvlJc w:val="left"/>
+      <w:pPr>
+        <w:ind w:left="5040" w:hanging="360"/>
+      </w:pPr>
+      <w:rPr>
+        <w:rFonts w:ascii="Symbol" w:hAnsi="Symbol" w:hint="default"/>
+      </w:rPr>
+    </w:lvl>
+    <w:lvl w:ilvl="7" w:tplc="04090003" w:tentative="1">
+      <w:start w:val="1"/>
+      <w:numFmt w:val="bullet"/>
+      <w:lvlText w:val="o"/>
+      <w:lvlJc w:val="left"/>
+      <w:pPr>
+        <w:ind w:left="5760" w:hanging="360"/>
+      </w:pPr>
+      <w:rPr>
+        <w:rFonts w:ascii="Courier New" w:hAnsi="Courier New" w:cs="Courier New" w:hint="default"/>
+      </w:rPr>
+    </w:lvl>
+    <w:lvl w:ilvl="8" w:tplc="04090005" w:tentative="1">
+      <w:start w:val="1"/>
+      <w:numFmt w:val="bullet"/>
+      <w:lvlText w:val=""/>
+      <w:lvlJc w:val="left"/>
+      <w:pPr>
+        <w:ind w:left="6480" w:hanging="360"/>
+      </w:pPr>
+      <w:rPr>
+        <w:rFonts w:ascii="Wingdings" w:hAnsi="Wingdings" w:hint="default"/>
+      </w:rPr>
+    </w:lvl>
+  </w:abstractNum>
+  <w:abstractNum w:abstractNumId="11">
     <w:nsid w:val="696636A0"/>
     <w:multiLevelType w:val="hybridMultilevel"/>
     <w:tmpl w:val="9B220902"/>
@@ -5254,16 +5935,16 @@
     <w:abstractNumId w:val="2"/>
   </w:num>
   <w:num w:numId="3">
-    <w:abstractNumId w:val="7"/>
+    <w:abstractNumId w:val="8"/>
   </w:num>
   <w:num w:numId="4">
     <w:abstractNumId w:val="3"/>
   </w:num>
   <w:num w:numId="5">
-    <w:abstractNumId w:val="9"/>
+    <w:abstractNumId w:val="11"/>
   </w:num>
   <w:num w:numId="6">
-    <w:abstractNumId w:val="8"/>
+    <w:abstractNumId w:val="9"/>
   </w:num>
   <w:num w:numId="7">
     <w:abstractNumId w:val="5"/>
@@ -5276,6 +5957,12 @@
   </w:num>
   <w:num w:numId="10">
     <w:abstractNumId w:val="4"/>
+  </w:num>
+  <w:num w:numId="11">
+    <w:abstractNumId w:val="10"/>
+  </w:num>
+  <w:num w:numId="12">
+    <w:abstractNumId w:val="7"/>
   </w:num>
 </w:numbering>
 </file>
@@ -6632,7 +7319,7 @@
 </file>
 
 <file path=customXml/itemProps2.xml><?xml version="1.0" encoding="utf-8"?>
-<ds:datastoreItem xmlns:ds="http://schemas.openxmlformats.org/officeDocument/2006/customXml" ds:itemID="{08AA5F5F-0CF8-4C5E-AD16-56554A3D4B53}">
+<ds:datastoreItem xmlns:ds="http://schemas.openxmlformats.org/officeDocument/2006/customXml" ds:itemID="{EC5C416E-7F4C-4D39-816A-CB1781EEC81E}">
   <ds:schemaRefs>
     <ds:schemaRef ds:uri="http://schemas.openxmlformats.org/officeDocument/2006/bibliography"/>
   </ds:schemaRefs>

</xml_diff>

<commit_message>
Final Report diagrams updated
ER & Relational Schema diagrams updated
</commit_message>
<xml_diff>
--- a/Final_Report-Driftr.docx
+++ b/Final_Report-Driftr.docx
@@ -2227,7 +2227,6 @@
     <w:p/>
     <w:p/>
     <w:p/>
-    <w:p/>
     <w:p>
       <w:pPr>
         <w:pStyle w:val="Heading2"/>
@@ -2345,8 +2344,40 @@
             <w:r>
               <w:t>Misc. Revisions</w:t>
             </w:r>
+          </w:p>
+        </w:tc>
+      </w:tr>
+      <w:tr>
+        <w:tc>
+          <w:tcPr>
+            <w:tcW w:w="3116" w:type="dxa"/>
+          </w:tcPr>
+          <w:p>
+            <w:r>
+              <w:t>1.2</w:t>
+            </w:r>
+          </w:p>
+        </w:tc>
+        <w:tc>
+          <w:tcPr>
+            <w:tcW w:w="3117" w:type="dxa"/>
+          </w:tcPr>
+          <w:p>
+            <w:r>
+              <w:t>2/20/2015</w:t>
+            </w:r>
+          </w:p>
+        </w:tc>
+        <w:tc>
+          <w:tcPr>
+            <w:tcW w:w="3117" w:type="dxa"/>
+          </w:tcPr>
+          <w:p>
             <w:bookmarkStart w:id="1" w:name="_GoBack"/>
             <w:bookmarkEnd w:id="1"/>
+            <w:r>
+              <w:t>Diagrams Updated</w:t>
+            </w:r>
           </w:p>
         </w:tc>
       </w:tr>
@@ -2376,7 +2407,15 @@
         <w:t xml:space="preserve">This document describes the final report beginning with a description of the initial problem that this project aims to solve. Following this introduction, the problem solution, challenges of that solution, and database design summary. After the solution is presented, the strengths and weaknesses of the design are analyzed and discussed. Included at the end of this report is an appendix containing the final entity-relationship model and </w:t>
       </w:r>
       <w:r>
-        <w:t>the final relationship schema for the system. Also present are a glossar</w:t>
+        <w:t xml:space="preserve">the final relationship schema for the </w:t>
+      </w:r>
+      <w:proofErr w:type="gramStart"/>
+      <w:r>
+        <w:t>system.</w:t>
+      </w:r>
+      <w:proofErr w:type="gramEnd"/>
+      <w:r>
+        <w:t xml:space="preserve"> Also present are a glossar</w:t>
       </w:r>
       <w:r>
         <w:t>y and a</w:t>
@@ -2837,7 +2876,15 @@
     </w:p>
     <w:p>
       <w:r>
-        <w:t>The friends page shows a list of the user’s friends as well as an entry form for adding additional friends.</w:t>
+        <w:t xml:space="preserve">The </w:t>
+      </w:r>
+      <w:proofErr w:type="gramStart"/>
+      <w:r>
+        <w:t>friends</w:t>
+      </w:r>
+      <w:proofErr w:type="gramEnd"/>
+      <w:r>
+        <w:t xml:space="preserve"> page shows a list of the user’s friends as well as an entry form for adding additional friends.</w:t>
       </w:r>
     </w:p>
     <w:p>
@@ -3327,9 +3374,11 @@
             <w:tcW w:w="4675" w:type="dxa"/>
           </w:tcPr>
           <w:p>
+            <w:proofErr w:type="spellStart"/>
             <w:r>
               <w:t>delete_eventparticipant</w:t>
             </w:r>
+            <w:proofErr w:type="spellEnd"/>
           </w:p>
         </w:tc>
         <w:tc>
@@ -3353,9 +3402,11 @@
             <w:tcW w:w="4675" w:type="dxa"/>
           </w:tcPr>
           <w:p>
+            <w:proofErr w:type="spellStart"/>
             <w:r>
               <w:t>delete_friend</w:t>
             </w:r>
+            <w:proofErr w:type="spellEnd"/>
           </w:p>
         </w:tc>
         <w:tc>
@@ -3379,9 +3430,11 @@
             <w:tcW w:w="4675" w:type="dxa"/>
           </w:tcPr>
           <w:p>
+            <w:proofErr w:type="spellStart"/>
             <w:r>
               <w:t>delete_location</w:t>
             </w:r>
+            <w:proofErr w:type="spellEnd"/>
           </w:p>
         </w:tc>
         <w:tc>
@@ -3405,9 +3458,11 @@
             <w:tcW w:w="4675" w:type="dxa"/>
           </w:tcPr>
           <w:p>
+            <w:proofErr w:type="spellStart"/>
             <w:r>
               <w:t>delete_preference</w:t>
             </w:r>
+            <w:proofErr w:type="spellEnd"/>
           </w:p>
         </w:tc>
         <w:tc>
@@ -3437,9 +3492,11 @@
             <w:tcW w:w="4675" w:type="dxa"/>
           </w:tcPr>
           <w:p>
+            <w:proofErr w:type="spellStart"/>
             <w:r>
               <w:t>grant_execute</w:t>
             </w:r>
+            <w:proofErr w:type="spellEnd"/>
           </w:p>
         </w:tc>
         <w:tc>
@@ -3463,12 +3520,14 @@
             <w:tcW w:w="4675" w:type="dxa"/>
           </w:tcPr>
           <w:p>
+            <w:proofErr w:type="spellStart"/>
             <w:r>
               <w:t>insert_</w:t>
             </w:r>
             <w:r>
               <w:t>event</w:t>
             </w:r>
+            <w:proofErr w:type="spellEnd"/>
           </w:p>
         </w:tc>
         <w:tc>
@@ -3492,9 +3551,11 @@
             <w:tcW w:w="4675" w:type="dxa"/>
           </w:tcPr>
           <w:p>
+            <w:proofErr w:type="spellStart"/>
             <w:r>
               <w:t>insert_eventparticipant</w:t>
             </w:r>
+            <w:proofErr w:type="spellEnd"/>
           </w:p>
         </w:tc>
         <w:tc>
@@ -3518,9 +3579,11 @@
             <w:tcW w:w="4675" w:type="dxa"/>
           </w:tcPr>
           <w:p>
+            <w:proofErr w:type="spellStart"/>
             <w:r>
               <w:t>insert_friend</w:t>
             </w:r>
+            <w:proofErr w:type="spellEnd"/>
           </w:p>
         </w:tc>
         <w:tc>
@@ -3544,9 +3607,11 @@
             <w:tcW w:w="4675" w:type="dxa"/>
           </w:tcPr>
           <w:p>
+            <w:proofErr w:type="spellStart"/>
             <w:r>
               <w:t>insert_location</w:t>
             </w:r>
+            <w:proofErr w:type="spellEnd"/>
           </w:p>
         </w:tc>
         <w:tc>
@@ -3570,9 +3635,11 @@
             <w:tcW w:w="4675" w:type="dxa"/>
           </w:tcPr>
           <w:p>
+            <w:proofErr w:type="spellStart"/>
             <w:r>
               <w:t>insert_preference</w:t>
             </w:r>
+            <w:proofErr w:type="spellEnd"/>
           </w:p>
         </w:tc>
         <w:tc>
@@ -3596,9 +3663,11 @@
             <w:tcW w:w="4675" w:type="dxa"/>
           </w:tcPr>
           <w:p>
+            <w:proofErr w:type="spellStart"/>
             <w:r>
               <w:t>insert_user</w:t>
             </w:r>
+            <w:proofErr w:type="spellEnd"/>
           </w:p>
         </w:tc>
         <w:tc>
@@ -3622,9 +3691,11 @@
             <w:tcW w:w="4675" w:type="dxa"/>
           </w:tcPr>
           <w:p>
+            <w:proofErr w:type="spellStart"/>
             <w:r>
               <w:t>insert_vehicle</w:t>
             </w:r>
+            <w:proofErr w:type="spellEnd"/>
           </w:p>
         </w:tc>
         <w:tc>
@@ -3648,9 +3719,11 @@
             <w:tcW w:w="4675" w:type="dxa"/>
           </w:tcPr>
           <w:p>
+            <w:proofErr w:type="spellStart"/>
             <w:r>
               <w:t>select_all_events</w:t>
             </w:r>
+            <w:proofErr w:type="spellEnd"/>
           </w:p>
         </w:tc>
         <w:tc>
@@ -3677,9 +3750,11 @@
             <w:tcW w:w="4675" w:type="dxa"/>
           </w:tcPr>
           <w:p>
+            <w:proofErr w:type="spellStart"/>
             <w:r>
               <w:t>select_all_locations</w:t>
             </w:r>
+            <w:proofErr w:type="spellEnd"/>
           </w:p>
         </w:tc>
         <w:tc>
@@ -3706,9 +3781,11 @@
             <w:tcW w:w="4675" w:type="dxa"/>
           </w:tcPr>
           <w:p>
+            <w:proofErr w:type="spellStart"/>
             <w:r>
               <w:t>select_all_users</w:t>
             </w:r>
+            <w:proofErr w:type="spellEnd"/>
           </w:p>
         </w:tc>
         <w:tc>
@@ -3735,9 +3812,11 @@
             <w:tcW w:w="4675" w:type="dxa"/>
           </w:tcPr>
           <w:p>
+            <w:proofErr w:type="spellStart"/>
             <w:r>
               <w:t>select_all_vehicles</w:t>
             </w:r>
+            <w:proofErr w:type="spellEnd"/>
           </w:p>
         </w:tc>
         <w:tc>
@@ -3764,9 +3843,11 @@
             <w:tcW w:w="4675" w:type="dxa"/>
           </w:tcPr>
           <w:p>
+            <w:proofErr w:type="spellStart"/>
             <w:r>
               <w:t>select_event</w:t>
             </w:r>
+            <w:proofErr w:type="spellEnd"/>
           </w:p>
         </w:tc>
         <w:tc>
@@ -3793,9 +3874,11 @@
             <w:tcW w:w="4675" w:type="dxa"/>
           </w:tcPr>
           <w:p>
+            <w:proofErr w:type="spellStart"/>
             <w:r>
               <w:t>select_eventparticipants</w:t>
             </w:r>
+            <w:proofErr w:type="spellEnd"/>
           </w:p>
         </w:tc>
         <w:tc>
@@ -3822,9 +3905,11 @@
             <w:tcW w:w="4675" w:type="dxa"/>
           </w:tcPr>
           <w:p>
+            <w:proofErr w:type="spellStart"/>
             <w:r>
               <w:t>select_events_by_user</w:t>
             </w:r>
+            <w:proofErr w:type="spellEnd"/>
           </w:p>
         </w:tc>
         <w:tc>
@@ -3848,9 +3933,11 @@
             <w:tcW w:w="4675" w:type="dxa"/>
           </w:tcPr>
           <w:p>
+            <w:proofErr w:type="spellStart"/>
             <w:r>
               <w:t>select_friends_by_user</w:t>
             </w:r>
+            <w:proofErr w:type="spellEnd"/>
           </w:p>
         </w:tc>
         <w:tc>
@@ -3874,9 +3961,11 @@
             <w:tcW w:w="4675" w:type="dxa"/>
           </w:tcPr>
           <w:p>
+            <w:proofErr w:type="spellStart"/>
             <w:r>
               <w:t>select_location</w:t>
             </w:r>
+            <w:proofErr w:type="spellEnd"/>
           </w:p>
         </w:tc>
         <w:tc>
@@ -3900,9 +3989,11 @@
             <w:tcW w:w="4675" w:type="dxa"/>
           </w:tcPr>
           <w:p>
+            <w:proofErr w:type="spellStart"/>
             <w:r>
               <w:t>select_preferences</w:t>
             </w:r>
+            <w:proofErr w:type="spellEnd"/>
           </w:p>
         </w:tc>
         <w:tc>
@@ -3926,9 +4017,11 @@
             <w:tcW w:w="4675" w:type="dxa"/>
           </w:tcPr>
           <w:p>
+            <w:proofErr w:type="spellStart"/>
             <w:r>
               <w:t>select_user</w:t>
             </w:r>
+            <w:proofErr w:type="spellEnd"/>
           </w:p>
         </w:tc>
         <w:tc>
@@ -3952,9 +4045,11 @@
             <w:tcW w:w="4675" w:type="dxa"/>
           </w:tcPr>
           <w:p>
+            <w:proofErr w:type="spellStart"/>
             <w:r>
               <w:t>select_vehicles_by_user</w:t>
             </w:r>
+            <w:proofErr w:type="spellEnd"/>
           </w:p>
         </w:tc>
         <w:tc>
@@ -3983,9 +4078,11 @@
                 <w:tab w:val="left" w:pos="975"/>
               </w:tabs>
             </w:pPr>
+            <w:proofErr w:type="spellStart"/>
             <w:r>
               <w:t>update_event</w:t>
             </w:r>
+            <w:proofErr w:type="spellEnd"/>
           </w:p>
         </w:tc>
         <w:tc>
@@ -4009,9 +4106,11 @@
             <w:tcW w:w="4675" w:type="dxa"/>
           </w:tcPr>
           <w:p>
+            <w:proofErr w:type="spellStart"/>
             <w:r>
               <w:t>update_eventparticipant</w:t>
             </w:r>
+            <w:proofErr w:type="spellEnd"/>
           </w:p>
         </w:tc>
         <w:tc>
@@ -4035,9 +4134,11 @@
             <w:tcW w:w="4675" w:type="dxa"/>
           </w:tcPr>
           <w:p>
+            <w:proofErr w:type="spellStart"/>
             <w:r>
               <w:t>update_location_description</w:t>
             </w:r>
+            <w:proofErr w:type="spellEnd"/>
           </w:p>
         </w:tc>
         <w:tc>
@@ -4061,9 +4162,11 @@
             <w:tcW w:w="4675" w:type="dxa"/>
           </w:tcPr>
           <w:p>
+            <w:proofErr w:type="spellStart"/>
             <w:r>
               <w:t>update_user</w:t>
             </w:r>
+            <w:proofErr w:type="spellEnd"/>
           </w:p>
         </w:tc>
         <w:tc>
@@ -4090,9 +4193,11 @@
             <w:tcW w:w="4675" w:type="dxa"/>
           </w:tcPr>
           <w:p>
+            <w:proofErr w:type="spellStart"/>
             <w:r>
               <w:t>update_vehicle</w:t>
             </w:r>
+            <w:proofErr w:type="spellEnd"/>
           </w:p>
         </w:tc>
         <w:tc>
@@ -4116,9 +4221,11 @@
             <w:tcW w:w="4675" w:type="dxa"/>
           </w:tcPr>
           <w:p>
+            <w:proofErr w:type="spellStart"/>
             <w:r>
               <w:t>vehicles_allowed</w:t>
             </w:r>
+            <w:proofErr w:type="spellEnd"/>
           </w:p>
         </w:tc>
         <w:tc>
@@ -4565,13 +4672,13 @@
     <w:p/>
     <w:p/>
     <w:p/>
-    <w:p/>
     <w:p>
       <w:pPr>
         <w:pStyle w:val="Heading1"/>
       </w:pPr>
       <w:bookmarkStart w:id="20" w:name="_Toc412202206"/>
       <w:r>
+        <w:lastRenderedPageBreak/>
         <w:t>Appendix</w:t>
       </w:r>
       <w:bookmarkEnd w:id="20"/>
@@ -4598,12 +4705,12 @@
               <wp:posOffset>0</wp:posOffset>
             </wp:positionH>
             <wp:positionV relativeFrom="paragraph">
-              <wp:posOffset>289560</wp:posOffset>
+              <wp:posOffset>843280</wp:posOffset>
             </wp:positionV>
-            <wp:extent cx="5924550" cy="6248400"/>
-            <wp:effectExtent l="0" t="0" r="0" b="0"/>
+            <wp:extent cx="5924550" cy="5133975"/>
+            <wp:effectExtent l="0" t="0" r="0" b="9525"/>
             <wp:wrapTopAndBottom/>
-            <wp:docPr id="1" name="Picture 1" descr="C:\Users\nygrendr\Documents\RHIT 14-15\CSSE333\Project\Github\Driftr\Driftr ER Diagram.png"/>
+            <wp:docPr id="1" name="Picture 1"/>
             <wp:cNvGraphicFramePr>
               <a:graphicFrameLocks xmlns:a="http://schemas.openxmlformats.org/drawingml/2006/main" noChangeAspect="1"/>
             </wp:cNvGraphicFramePr>
@@ -4624,7 +4731,6 @@
                         </a:ext>
                       </a:extLst>
                     </a:blip>
-                    <a:srcRect/>
                     <a:stretch>
                       <a:fillRect/>
                     </a:stretch>
@@ -4632,7 +4738,7 @@
                   <pic:spPr bwMode="auto">
                     <a:xfrm>
                       <a:off x="0" y="0"/>
-                      <a:ext cx="5924550" cy="6248400"/>
+                      <a:ext cx="5924550" cy="5133975"/>
                     </a:xfrm>
                     <a:prstGeom prst="rect">
                       <a:avLst/>
@@ -4675,9 +4781,9 @@
         </w:rPr>
         <w:drawing>
           <wp:inline distT="0" distB="0" distL="0" distR="0">
-            <wp:extent cx="5895975" cy="6296025"/>
-            <wp:effectExtent l="0" t="0" r="9525" b="0"/>
-            <wp:docPr id="2" name="Picture 2" descr="C:\Users\nygrendr\Documents\RHIT 14-15\CSSE333\Project\Github\Driftr\Driftr Relational Schema.png"/>
+            <wp:extent cx="5895975" cy="5483980"/>
+            <wp:effectExtent l="0" t="0" r="0" b="2540"/>
+            <wp:docPr id="2" name="Picture 2"/>
             <wp:cNvGraphicFramePr>
               <a:graphicFrameLocks xmlns:a="http://schemas.openxmlformats.org/drawingml/2006/main" noChangeAspect="1"/>
             </wp:cNvGraphicFramePr>
@@ -4698,7 +4804,6 @@
                         </a:ext>
                       </a:extLst>
                     </a:blip>
-                    <a:srcRect/>
                     <a:stretch>
                       <a:fillRect/>
                     </a:stretch>
@@ -4706,7 +4811,7 @@
                   <pic:spPr bwMode="auto">
                     <a:xfrm>
                       <a:off x="0" y="0"/>
-                      <a:ext cx="5895975" cy="6296025"/>
+                      <a:ext cx="5895975" cy="5483980"/>
                     </a:xfrm>
                     <a:prstGeom prst="rect">
                       <a:avLst/>
@@ -7376,7 +7481,7 @@
 </file>
 
 <file path=customXml/itemProps2.xml><?xml version="1.0" encoding="utf-8"?>
-<ds:datastoreItem xmlns:ds="http://schemas.openxmlformats.org/officeDocument/2006/customXml" ds:itemID="{3522C5CC-7A10-43B5-AE69-6EA631B22706}">
+<ds:datastoreItem xmlns:ds="http://schemas.openxmlformats.org/officeDocument/2006/customXml" ds:itemID="{7CDFC70E-98D4-458A-B1C3-7F9ED097A8AF}">
   <ds:schemaRefs>
     <ds:schemaRef ds:uri="http://schemas.openxmlformats.org/officeDocument/2006/bibliography"/>
   </ds:schemaRefs>

</xml_diff>